<commit_message>
save as doc to htm
</commit_message>
<xml_diff>
--- a/css/CSS 3/CSS 3.docx
+++ b/css/CSS 3/CSS 3.docx
@@ -45,6 +45,19 @@
       <w:r>
         <w:t>)</w:t>
       </w:r>
+      <w:r>
+        <w:t xml:space="preserve">  </w:t>
+      </w:r>
+      <w:hyperlink r:id="rId5" w:history="1">
+        <w:proofErr w:type="spellStart"/>
+        <w:r>
+          <w:rPr>
+            <w:rStyle w:val="Hyperlink"/>
+          </w:rPr>
+          <w:t>vid</w:t>
+        </w:r>
+        <w:proofErr w:type="spellEnd"/>
+      </w:hyperlink>
     </w:p>
     <w:p>
       <w:pPr>
@@ -73,6 +86,19 @@
       <w:r>
         <w:t>)</w:t>
       </w:r>
+      <w:r>
+        <w:t xml:space="preserve"> </w:t>
+      </w:r>
+      <w:hyperlink r:id="rId6" w:history="1">
+        <w:proofErr w:type="spellStart"/>
+        <w:r>
+          <w:rPr>
+            <w:rStyle w:val="Hyperlink"/>
+          </w:rPr>
+          <w:t>vid</w:t>
+        </w:r>
+        <w:proofErr w:type="spellEnd"/>
+      </w:hyperlink>
     </w:p>
     <w:p>
       <w:pPr>
@@ -140,6 +166,19 @@
       </w:r>
       <w:bookmarkStart w:id="0" w:name="_GoBack"/>
       <w:bookmarkEnd w:id="0"/>
+      <w:r>
+        <w:t xml:space="preserve">  </w:t>
+      </w:r>
+      <w:hyperlink r:id="rId7" w:history="1">
+        <w:proofErr w:type="spellStart"/>
+        <w:r>
+          <w:rPr>
+            <w:rStyle w:val="Hyperlink"/>
+          </w:rPr>
+          <w:t>vid</w:t>
+        </w:r>
+        <w:proofErr w:type="spellEnd"/>
+      </w:hyperlink>
     </w:p>
     <w:p/>
     <w:p>
@@ -753,6 +792,17 @@
       <w:ind w:left="720"/>
       <w:contextualSpacing/>
     </w:pPr>
+  </w:style>
+  <w:style w:type="character" w:styleId="Hyperlink">
+    <w:name w:val="Hyperlink"/>
+    <w:basedOn w:val="DefaultParagraphFont"/>
+    <w:uiPriority w:val="99"/>
+    <w:unhideWhenUsed/>
+    <w:rsid w:val="003D29D0"/>
+    <w:rPr>
+      <w:color w:val="0000FF" w:themeColor="hyperlink"/>
+      <w:u w:val="single"/>
+    </w:rPr>
   </w:style>
 </w:styles>
 </file>

</xml_diff>

<commit_message>
update css3 borderradius opacity rgba
</commit_message>
<xml_diff>
--- a/css/CSS 3/CSS 3.docx
+++ b/css/CSS 3/CSS 3.docx
@@ -11,52 +11,35 @@
         </w:numPr>
       </w:pPr>
       <w:r>
-        <w:t>BORDER RADIUS (</w:t>
-      </w:r>
-      <w:proofErr w:type="spellStart"/>
-      <w:r>
-        <w:t>ujung</w:t>
-      </w:r>
-      <w:proofErr w:type="spellEnd"/>
+        <w:t>BORDER RADIUS (ujung kotak menjadi tumpul)</w:t>
+      </w:r>
+      <w:r>
+        <w:t xml:space="preserve">  </w:t>
+      </w:r>
       <w:r>
         <w:t xml:space="preserve"> </w:t>
       </w:r>
-      <w:proofErr w:type="spellStart"/>
-      <w:r>
-        <w:t>kotak</w:t>
-      </w:r>
-      <w:proofErr w:type="spellEnd"/>
+      <w:hyperlink r:id="rId5" w:history="1">
+        <w:r>
+          <w:rPr>
+            <w:rStyle w:val="Hyperlink"/>
+          </w:rPr>
+          <w:t>vid</w:t>
+        </w:r>
+      </w:hyperlink>
       <w:r>
         <w:t xml:space="preserve"> </w:t>
       </w:r>
-      <w:proofErr w:type="spellStart"/>
-      <w:r>
-        <w:t>menjadi</w:t>
-      </w:r>
-      <w:proofErr w:type="spellEnd"/>
-      <w:r>
-        <w:t xml:space="preserve"> </w:t>
-      </w:r>
-      <w:proofErr w:type="spellStart"/>
-      <w:r>
-        <w:t>tumpul</w:t>
-      </w:r>
-      <w:proofErr w:type="spellEnd"/>
-      <w:r>
-        <w:t>)</w:t>
-      </w:r>
       <w:r>
         <w:t xml:space="preserve">  </w:t>
       </w:r>
-      <w:hyperlink r:id="rId5" w:history="1">
-        <w:proofErr w:type="spellStart"/>
-        <w:r>
-          <w:rPr>
-            <w:rStyle w:val="Hyperlink"/>
-          </w:rPr>
-          <w:t>vid</w:t>
-        </w:r>
-        <w:proofErr w:type="spellEnd"/>
+      <w:hyperlink r:id="rId6" w:history="1">
+        <w:r>
+          <w:rPr>
+            <w:rStyle w:val="Hyperlink"/>
+          </w:rPr>
+          <w:t>ex</w:t>
+        </w:r>
       </w:hyperlink>
     </w:p>
     <w:p>
@@ -68,36 +51,32 @@
         </w:numPr>
       </w:pPr>
       <w:r>
-        <w:t>OPACITY (</w:t>
-      </w:r>
-      <w:proofErr w:type="spellStart"/>
-      <w:r>
-        <w:t>transparansi</w:t>
-      </w:r>
-      <w:proofErr w:type="spellEnd"/>
+        <w:t>OPACITY (transparansi elemen)</w:t>
+      </w:r>
       <w:r>
         <w:t xml:space="preserve"> </w:t>
       </w:r>
-      <w:proofErr w:type="spellStart"/>
-      <w:r>
-        <w:t>elemen</w:t>
-      </w:r>
-      <w:proofErr w:type="spellEnd"/>
-      <w:r>
-        <w:t>)</w:t>
-      </w:r>
-      <w:r>
-        <w:t xml:space="preserve"> </w:t>
-      </w:r>
-      <w:hyperlink r:id="rId6" w:history="1">
-        <w:proofErr w:type="spellStart"/>
+      <w:r>
+        <w:t xml:space="preserve">  </w:t>
+      </w:r>
+      <w:hyperlink r:id="rId7" w:history="1">
         <w:r>
           <w:rPr>
             <w:rStyle w:val="Hyperlink"/>
           </w:rPr>
           <w:t>vid</w:t>
         </w:r>
-        <w:proofErr w:type="spellEnd"/>
+      </w:hyperlink>
+      <w:r>
+        <w:t xml:space="preserve">   </w:t>
+      </w:r>
+      <w:hyperlink r:id="rId8" w:history="1">
+        <w:r>
+          <w:rPr>
+            <w:rStyle w:val="Hyperlink"/>
+          </w:rPr>
+          <w:t>ex</w:t>
+        </w:r>
       </w:hyperlink>
     </w:p>
     <w:p>
@@ -108,77 +87,312 @@
           <w:numId w:val="4"/>
         </w:numPr>
       </w:pPr>
-      <w:proofErr w:type="spellStart"/>
-      <w:r>
-        <w:t>RGBa</w:t>
-      </w:r>
-      <w:proofErr w:type="spellEnd"/>
-      <w:r>
-        <w:t xml:space="preserve"> &amp; </w:t>
-      </w:r>
-      <w:proofErr w:type="spellStart"/>
-      <w:r>
-        <w:t>HSLa</w:t>
-      </w:r>
-      <w:proofErr w:type="spellEnd"/>
-      <w:r>
-        <w:t xml:space="preserve"> (</w:t>
-      </w:r>
-      <w:proofErr w:type="spellStart"/>
-      <w:r>
-        <w:t>tranparansi</w:t>
-      </w:r>
-      <w:proofErr w:type="spellEnd"/>
+      <w:r>
+        <w:t xml:space="preserve">RGBa &amp; HSLa (tranparansi pada warna) </w:t>
+      </w:r>
       <w:r>
         <w:t xml:space="preserve"> </w:t>
       </w:r>
-      <w:proofErr w:type="spellStart"/>
-      <w:r>
-        <w:t>pada</w:t>
-      </w:r>
-      <w:proofErr w:type="spellEnd"/>
       <w:r>
         <w:t xml:space="preserve"> </w:t>
       </w:r>
-      <w:proofErr w:type="spellStart"/>
-      <w:r>
-        <w:t>warna</w:t>
-      </w:r>
-      <w:proofErr w:type="spellEnd"/>
-      <w:r>
-        <w:t xml:space="preserve">) -&gt; </w:t>
-      </w:r>
-      <w:proofErr w:type="spellStart"/>
-      <w:r>
-        <w:t>rgba</w:t>
-      </w:r>
-      <w:proofErr w:type="spellEnd"/>
-      <w:r>
-        <w:t xml:space="preserve">(255,102,0,0.5); / </w:t>
-      </w:r>
-      <w:proofErr w:type="spellStart"/>
-      <w:r>
-        <w:t>hsla</w:t>
-      </w:r>
-      <w:proofErr w:type="spellEnd"/>
-      <w:r>
-        <w:t>(24,100%,63%,0.5);</w:t>
-      </w:r>
-      <w:bookmarkStart w:id="0" w:name="_GoBack"/>
-      <w:bookmarkEnd w:id="0"/>
+      <w:hyperlink r:id="rId9" w:history="1">
+        <w:r>
+          <w:rPr>
+            <w:rStyle w:val="Hyperlink"/>
+          </w:rPr>
+          <w:t>vid</w:t>
+        </w:r>
+      </w:hyperlink>
+      <w:r>
+        <w:t xml:space="preserve">   </w:t>
+      </w:r>
+      <w:hyperlink r:id="rId10" w:history="1">
+        <w:r>
+          <w:rPr>
+            <w:rStyle w:val="Hyperlink"/>
+          </w:rPr>
+          <w:t>ex</w:t>
+        </w:r>
+      </w:hyperlink>
+    </w:p>
+    <w:p>
+      <w:pPr>
+        <w:pStyle w:val="ListParagraph"/>
+        <w:numPr>
+          <w:ilvl w:val="0"/>
+          <w:numId w:val="4"/>
+        </w:numPr>
+      </w:pPr>
+      <w:r>
+        <w:t xml:space="preserve">BOX SHADOW  </w:t>
+      </w:r>
+      <w:hyperlink r:id="rId11" w:history="1">
+        <w:r>
+          <w:rPr>
+            <w:rStyle w:val="Hyperlink"/>
+          </w:rPr>
+          <w:t>vid1</w:t>
+        </w:r>
+      </w:hyperlink>
       <w:r>
         <w:t xml:space="preserve">  </w:t>
       </w:r>
-      <w:hyperlink r:id="rId7" w:history="1">
-        <w:proofErr w:type="spellStart"/>
+      <w:hyperlink r:id="rId12" w:history="1">
+        <w:r>
+          <w:rPr>
+            <w:rStyle w:val="Hyperlink"/>
+          </w:rPr>
+          <w:t>vid2</w:t>
+        </w:r>
+      </w:hyperlink>
+    </w:p>
+    <w:p>
+      <w:pPr>
+        <w:pStyle w:val="ListParagraph"/>
+        <w:numPr>
+          <w:ilvl w:val="0"/>
+          <w:numId w:val="4"/>
+        </w:numPr>
+      </w:pPr>
+      <w:r>
+        <w:t xml:space="preserve">LINEAR GRADIENT  </w:t>
+      </w:r>
+      <w:hyperlink r:id="rId13" w:history="1">
         <w:r>
           <w:rPr>
             <w:rStyle w:val="Hyperlink"/>
           </w:rPr>
           <w:t>vid</w:t>
         </w:r>
-        <w:proofErr w:type="spellEnd"/>
-      </w:hyperlink>
+      </w:hyperlink>
+    </w:p>
+    <w:p>
+      <w:pPr>
+        <w:pStyle w:val="ListParagraph"/>
+        <w:numPr>
+          <w:ilvl w:val="0"/>
+          <w:numId w:val="4"/>
+        </w:numPr>
+      </w:pPr>
+      <w:r>
+        <w:t xml:space="preserve">RADIAL GRADIENT </w:t>
+      </w:r>
+      <w:hyperlink r:id="rId14" w:history="1">
+        <w:r>
+          <w:rPr>
+            <w:rStyle w:val="Hyperlink"/>
+          </w:rPr>
+          <w:t>vid</w:t>
+        </w:r>
+      </w:hyperlink>
+    </w:p>
+    <w:p>
+      <w:pPr>
+        <w:pStyle w:val="ListParagraph"/>
+        <w:numPr>
+          <w:ilvl w:val="0"/>
+          <w:numId w:val="4"/>
+        </w:numPr>
+      </w:pPr>
+      <w:r>
+        <w:t xml:space="preserve">FONT FACE  </w:t>
+      </w:r>
+      <w:hyperlink r:id="rId15" w:history="1">
+        <w:r>
+          <w:rPr>
+            <w:rStyle w:val="Hyperlink"/>
+          </w:rPr>
+          <w:t>vid</w:t>
+        </w:r>
+      </w:hyperlink>
+    </w:p>
+    <w:p>
+      <w:pPr>
+        <w:pStyle w:val="ListParagraph"/>
+        <w:numPr>
+          <w:ilvl w:val="0"/>
+          <w:numId w:val="4"/>
+        </w:numPr>
+      </w:pPr>
+      <w:r>
+        <w:t xml:space="preserve">WEB FONT GENERATOR  </w:t>
+      </w:r>
+      <w:hyperlink r:id="rId16" w:history="1">
+        <w:r>
+          <w:rPr>
+            <w:rStyle w:val="Hyperlink"/>
+          </w:rPr>
+          <w:t>vid</w:t>
+        </w:r>
+      </w:hyperlink>
+    </w:p>
+    <w:p>
+      <w:pPr>
+        <w:pStyle w:val="ListParagraph"/>
+        <w:numPr>
+          <w:ilvl w:val="0"/>
+          <w:numId w:val="4"/>
+        </w:numPr>
+      </w:pPr>
+      <w:r>
+        <w:t xml:space="preserve">VENDOR PREFIX  </w:t>
+      </w:r>
+      <w:hyperlink r:id="rId17" w:history="1">
+        <w:r>
+          <w:rPr>
+            <w:rStyle w:val="Hyperlink"/>
+          </w:rPr>
+          <w:t>vid</w:t>
+        </w:r>
+      </w:hyperlink>
+    </w:p>
+    <w:p>
+      <w:pPr>
+        <w:pStyle w:val="ListParagraph"/>
+        <w:numPr>
+          <w:ilvl w:val="0"/>
+          <w:numId w:val="4"/>
+        </w:numPr>
+      </w:pPr>
+      <w:r>
+        <w:t xml:space="preserve">FILTER  </w:t>
+      </w:r>
+      <w:hyperlink r:id="rId18" w:history="1">
+        <w:r>
+          <w:rPr>
+            <w:rStyle w:val="Hyperlink"/>
+          </w:rPr>
+          <w:t>vid</w:t>
+        </w:r>
+      </w:hyperlink>
+    </w:p>
+    <w:p>
+      <w:pPr>
+        <w:pStyle w:val="ListParagraph"/>
+        <w:numPr>
+          <w:ilvl w:val="0"/>
+          <w:numId w:val="4"/>
+        </w:numPr>
+      </w:pPr>
+      <w:r>
+        <w:t xml:space="preserve">TRANSFORM  </w:t>
+      </w:r>
+      <w:hyperlink r:id="rId19" w:history="1">
+        <w:r>
+          <w:rPr>
+            <w:rStyle w:val="Hyperlink"/>
+          </w:rPr>
+          <w:t>vid</w:t>
+        </w:r>
+      </w:hyperlink>
+    </w:p>
+    <w:p>
+      <w:pPr>
+        <w:pStyle w:val="ListParagraph"/>
+        <w:numPr>
+          <w:ilvl w:val="0"/>
+          <w:numId w:val="4"/>
+        </w:numPr>
+      </w:pPr>
+      <w:r>
+        <w:t xml:space="preserve">TRANSITION  </w:t>
+      </w:r>
+      <w:hyperlink r:id="rId20" w:history="1">
+        <w:r>
+          <w:rPr>
+            <w:rStyle w:val="Hyperlink"/>
+          </w:rPr>
+          <w:t>vid1</w:t>
+        </w:r>
+      </w:hyperlink>
+      <w:r>
+        <w:t xml:space="preserve">  </w:t>
+      </w:r>
+      <w:hyperlink r:id="rId21" w:history="1">
+        <w:r>
+          <w:rPr>
+            <w:rStyle w:val="Hyperlink"/>
+          </w:rPr>
+          <w:t>vid2</w:t>
+        </w:r>
+      </w:hyperlink>
+    </w:p>
+    <w:p>
+      <w:pPr>
+        <w:pStyle w:val="ListParagraph"/>
+        <w:numPr>
+          <w:ilvl w:val="0"/>
+          <w:numId w:val="4"/>
+        </w:numPr>
+      </w:pPr>
+      <w:r>
+        <w:t xml:space="preserve">ANIMATION </w:t>
+      </w:r>
+      <w:hyperlink r:id="rId22" w:history="1">
+        <w:r>
+          <w:rPr>
+            <w:rStyle w:val="Hyperlink"/>
+          </w:rPr>
+          <w:t>vid</w:t>
+        </w:r>
+      </w:hyperlink>
+    </w:p>
+    <w:p>
+      <w:pPr>
+        <w:pStyle w:val="ListParagraph"/>
+        <w:numPr>
+          <w:ilvl w:val="0"/>
+          <w:numId w:val="4"/>
+        </w:numPr>
+      </w:pPr>
+      <w:r>
+        <w:t xml:space="preserve">GALERI FOTO + LIGHTBOX  </w:t>
+      </w:r>
+      <w:hyperlink r:id="rId23" w:history="1">
+        <w:r>
+          <w:rPr>
+            <w:rStyle w:val="Hyperlink"/>
+          </w:rPr>
+          <w:t>vid1</w:t>
+        </w:r>
+      </w:hyperlink>
+      <w:r>
+        <w:t xml:space="preserve">  </w:t>
+      </w:r>
+      <w:hyperlink r:id="rId24" w:history="1">
+        <w:r>
+          <w:rPr>
+            <w:rStyle w:val="Hyperlink"/>
+          </w:rPr>
+          <w:t>vid2</w:t>
+        </w:r>
+      </w:hyperlink>
+    </w:p>
+    <w:p>
+      <w:pPr>
+        <w:pStyle w:val="ListParagraph"/>
+        <w:numPr>
+          <w:ilvl w:val="0"/>
+          <w:numId w:val="4"/>
+        </w:numPr>
+      </w:pPr>
+      <w:r>
+        <w:t xml:space="preserve">MENAMBAH NAVIGASI PADA LIGHTBOX  </w:t>
+      </w:r>
+      <w:hyperlink r:id="rId25" w:history="1">
+        <w:r>
+          <w:rPr>
+            <w:rStyle w:val="Hyperlink"/>
+          </w:rPr>
+          <w:t>vid</w:t>
+        </w:r>
+      </w:hyperlink>
+    </w:p>
+    <w:p>
+      <w:pPr>
+        <w:pStyle w:val="ListParagraph"/>
+      </w:pPr>
     </w:p>
     <w:p/>
     <w:p>

</xml_diff>

<commit_message>
modified css3 boxshadow linier gradients
</commit_message>
<xml_diff>
--- a/css/CSS 3/CSS 3.docx
+++ b/css/CSS 3/CSS 3.docx
@@ -146,6 +146,28 @@
           <w:t>vid2</w:t>
         </w:r>
       </w:hyperlink>
+      <w:r>
+        <w:t xml:space="preserve">  </w:t>
+      </w:r>
+      <w:hyperlink r:id="rId13" w:history="1">
+        <w:r>
+          <w:rPr>
+            <w:rStyle w:val="Hyperlink"/>
+          </w:rPr>
+          <w:t>ex1</w:t>
+        </w:r>
+      </w:hyperlink>
+      <w:r>
+        <w:t xml:space="preserve">  </w:t>
+      </w:r>
+      <w:hyperlink r:id="rId14" w:history="1">
+        <w:r>
+          <w:rPr>
+            <w:rStyle w:val="Hyperlink"/>
+          </w:rPr>
+          <w:t>ex2</w:t>
+        </w:r>
+      </w:hyperlink>
     </w:p>
     <w:p>
       <w:pPr>
@@ -156,14 +178,25 @@
         </w:numPr>
       </w:pPr>
       <w:r>
-        <w:t xml:space="preserve">LINEAR GRADIENT  </w:t>
-      </w:r>
-      <w:hyperlink r:id="rId13" w:history="1">
+        <w:t xml:space="preserve">TEXT SHADOW  </w:t>
+      </w:r>
+      <w:hyperlink r:id="rId15" w:history="1">
         <w:r>
           <w:rPr>
             <w:rStyle w:val="Hyperlink"/>
           </w:rPr>
           <w:t>vid</w:t>
+        </w:r>
+      </w:hyperlink>
+      <w:r>
+        <w:t xml:space="preserve">  </w:t>
+      </w:r>
+      <w:hyperlink r:id="rId16" w:history="1">
+        <w:r>
+          <w:rPr>
+            <w:rStyle w:val="Hyperlink"/>
+          </w:rPr>
+          <w:t>ex</w:t>
         </w:r>
       </w:hyperlink>
     </w:p>
@@ -176,9 +209,9 @@
         </w:numPr>
       </w:pPr>
       <w:r>
-        <w:t xml:space="preserve">RADIAL GRADIENT </w:t>
-      </w:r>
-      <w:hyperlink r:id="rId14" w:history="1">
+        <w:t xml:space="preserve">LINEAR GRADIENT  </w:t>
+      </w:r>
+      <w:hyperlink r:id="rId17" w:history="1">
         <w:r>
           <w:rPr>
             <w:rStyle w:val="Hyperlink"/>
@@ -196,9 +229,9 @@
         </w:numPr>
       </w:pPr>
       <w:r>
-        <w:t xml:space="preserve">FONT FACE  </w:t>
-      </w:r>
-      <w:hyperlink r:id="rId15" w:history="1">
+        <w:t xml:space="preserve">RADIAL GRADIENT </w:t>
+      </w:r>
+      <w:hyperlink r:id="rId18" w:history="1">
         <w:r>
           <w:rPr>
             <w:rStyle w:val="Hyperlink"/>
@@ -216,9 +249,9 @@
         </w:numPr>
       </w:pPr>
       <w:r>
-        <w:t xml:space="preserve">WEB FONT GENERATOR  </w:t>
-      </w:r>
-      <w:hyperlink r:id="rId16" w:history="1">
+        <w:t xml:space="preserve">FONT FACE  </w:t>
+      </w:r>
+      <w:hyperlink r:id="rId19" w:history="1">
         <w:r>
           <w:rPr>
             <w:rStyle w:val="Hyperlink"/>
@@ -236,9 +269,9 @@
         </w:numPr>
       </w:pPr>
       <w:r>
-        <w:t xml:space="preserve">VENDOR PREFIX  </w:t>
-      </w:r>
-      <w:hyperlink r:id="rId17" w:history="1">
+        <w:t xml:space="preserve">WEB FONT GENERATOR  </w:t>
+      </w:r>
+      <w:hyperlink r:id="rId20" w:history="1">
         <w:r>
           <w:rPr>
             <w:rStyle w:val="Hyperlink"/>
@@ -256,9 +289,9 @@
         </w:numPr>
       </w:pPr>
       <w:r>
-        <w:t xml:space="preserve">FILTER  </w:t>
-      </w:r>
-      <w:hyperlink r:id="rId18" w:history="1">
+        <w:t xml:space="preserve">VENDOR PREFIX  </w:t>
+      </w:r>
+      <w:hyperlink r:id="rId21" w:history="1">
         <w:r>
           <w:rPr>
             <w:rStyle w:val="Hyperlink"/>
@@ -276,9 +309,9 @@
         </w:numPr>
       </w:pPr>
       <w:r>
-        <w:t xml:space="preserve">TRANSFORM  </w:t>
-      </w:r>
-      <w:hyperlink r:id="rId19" w:history="1">
+        <w:t xml:space="preserve">FILTER  </w:t>
+      </w:r>
+      <w:hyperlink r:id="rId22" w:history="1">
         <w:r>
           <w:rPr>
             <w:rStyle w:val="Hyperlink"/>
@@ -296,25 +329,14 @@
         </w:numPr>
       </w:pPr>
       <w:r>
-        <w:t xml:space="preserve">TRANSITION  </w:t>
-      </w:r>
-      <w:hyperlink r:id="rId20" w:history="1">
-        <w:r>
-          <w:rPr>
-            <w:rStyle w:val="Hyperlink"/>
-          </w:rPr>
-          <w:t>vid1</w:t>
-        </w:r>
-      </w:hyperlink>
-      <w:r>
-        <w:t xml:space="preserve">  </w:t>
-      </w:r>
-      <w:hyperlink r:id="rId21" w:history="1">
-        <w:r>
-          <w:rPr>
-            <w:rStyle w:val="Hyperlink"/>
-          </w:rPr>
-          <w:t>vid2</w:t>
+        <w:t xml:space="preserve">TRANSFORM  </w:t>
+      </w:r>
+      <w:hyperlink r:id="rId23" w:history="1">
+        <w:r>
+          <w:rPr>
+            <w:rStyle w:val="Hyperlink"/>
+          </w:rPr>
+          <w:t>vid</w:t>
         </w:r>
       </w:hyperlink>
     </w:p>
@@ -327,14 +349,25 @@
         </w:numPr>
       </w:pPr>
       <w:r>
-        <w:t xml:space="preserve">ANIMATION </w:t>
-      </w:r>
-      <w:hyperlink r:id="rId22" w:history="1">
-        <w:r>
-          <w:rPr>
-            <w:rStyle w:val="Hyperlink"/>
-          </w:rPr>
-          <w:t>vid</w:t>
+        <w:t xml:space="preserve">TRANSITION  </w:t>
+      </w:r>
+      <w:hyperlink r:id="rId24" w:history="1">
+        <w:r>
+          <w:rPr>
+            <w:rStyle w:val="Hyperlink"/>
+          </w:rPr>
+          <w:t>vid1</w:t>
+        </w:r>
+      </w:hyperlink>
+      <w:r>
+        <w:t xml:space="preserve">  </w:t>
+      </w:r>
+      <w:hyperlink r:id="rId25" w:history="1">
+        <w:r>
+          <w:rPr>
+            <w:rStyle w:val="Hyperlink"/>
+          </w:rPr>
+          <w:t>vid2</w:t>
         </w:r>
       </w:hyperlink>
     </w:p>
@@ -347,25 +380,14 @@
         </w:numPr>
       </w:pPr>
       <w:r>
-        <w:t xml:space="preserve">GALERI FOTO + LIGHTBOX  </w:t>
-      </w:r>
-      <w:hyperlink r:id="rId23" w:history="1">
-        <w:r>
-          <w:rPr>
-            <w:rStyle w:val="Hyperlink"/>
-          </w:rPr>
-          <w:t>vid1</w:t>
-        </w:r>
-      </w:hyperlink>
-      <w:r>
-        <w:t xml:space="preserve">  </w:t>
-      </w:r>
-      <w:hyperlink r:id="rId24" w:history="1">
-        <w:r>
-          <w:rPr>
-            <w:rStyle w:val="Hyperlink"/>
-          </w:rPr>
-          <w:t>vid2</w:t>
+        <w:t xml:space="preserve">ANIMATION </w:t>
+      </w:r>
+      <w:hyperlink r:id="rId26" w:history="1">
+        <w:r>
+          <w:rPr>
+            <w:rStyle w:val="Hyperlink"/>
+          </w:rPr>
+          <w:t>vid</w:t>
         </w:r>
       </w:hyperlink>
     </w:p>
@@ -378,9 +400,40 @@
         </w:numPr>
       </w:pPr>
       <w:r>
+        <w:t xml:space="preserve">GALERI FOTO + LIGHTBOX  </w:t>
+      </w:r>
+      <w:hyperlink r:id="rId27" w:history="1">
+        <w:r>
+          <w:rPr>
+            <w:rStyle w:val="Hyperlink"/>
+          </w:rPr>
+          <w:t>vid1</w:t>
+        </w:r>
+      </w:hyperlink>
+      <w:r>
+        <w:t xml:space="preserve">  </w:t>
+      </w:r>
+      <w:hyperlink r:id="rId28" w:history="1">
+        <w:r>
+          <w:rPr>
+            <w:rStyle w:val="Hyperlink"/>
+          </w:rPr>
+          <w:t>vid2</w:t>
+        </w:r>
+      </w:hyperlink>
+    </w:p>
+    <w:p>
+      <w:pPr>
+        <w:pStyle w:val="ListParagraph"/>
+        <w:numPr>
+          <w:ilvl w:val="0"/>
+          <w:numId w:val="4"/>
+        </w:numPr>
+      </w:pPr>
+      <w:r>
         <w:t xml:space="preserve">MENAMBAH NAVIGASI PADA LIGHTBOX  </w:t>
       </w:r>
-      <w:hyperlink r:id="rId25" w:history="1">
+      <w:hyperlink r:id="rId29" w:history="1">
         <w:r>
           <w:rPr>
             <w:rStyle w:val="Hyperlink"/>

</xml_diff>

<commit_message>
css3 add linier gradients
</commit_message>
<xml_diff>
--- a/css/CSS 3/CSS 3.docx
+++ b/css/CSS 3/CSS 3.docx
@@ -1,6 +1,6 @@
 
 <file path=word/document.xml><?xml version="1.0" encoding="utf-8"?>
-<w:document xmlns:ve="http://schemas.openxmlformats.org/markup-compatibility/2006" xmlns:o="urn:schemas-microsoft-com:office:office" xmlns:r="http://schemas.openxmlformats.org/officeDocument/2006/relationships" xmlns:m="http://schemas.openxmlformats.org/officeDocument/2006/math" xmlns:v="urn:schemas-microsoft-com:vml" xmlns:wp="http://schemas.openxmlformats.org/drawingml/2006/wordprocessingDrawing" xmlns:w10="urn:schemas-microsoft-com:office:word" xmlns:w="http://schemas.openxmlformats.org/wordprocessingml/2006/main" xmlns:wne="http://schemas.microsoft.com/office/word/2006/wordml">
+<w:document xmlns:wpc="http://schemas.microsoft.com/office/word/2010/wordprocessingCanvas" xmlns:mc="http://schemas.openxmlformats.org/markup-compatibility/2006" xmlns:o="urn:schemas-microsoft-com:office:office" xmlns:r="http://schemas.openxmlformats.org/officeDocument/2006/relationships" xmlns:m="http://schemas.openxmlformats.org/officeDocument/2006/math" xmlns:v="urn:schemas-microsoft-com:vml" xmlns:wp14="http://schemas.microsoft.com/office/word/2010/wordprocessingDrawing" xmlns:wp="http://schemas.openxmlformats.org/drawingml/2006/wordprocessingDrawing" xmlns:w10="urn:schemas-microsoft-com:office:word" xmlns:w="http://schemas.openxmlformats.org/wordprocessingml/2006/main" xmlns:w14="http://schemas.microsoft.com/office/word/2010/wordml" xmlns:w15="http://schemas.microsoft.com/office/word/2012/wordml" xmlns:wpg="http://schemas.microsoft.com/office/word/2010/wordprocessingGroup" xmlns:wpi="http://schemas.microsoft.com/office/word/2010/wordprocessingInk" xmlns:wne="http://schemas.microsoft.com/office/word/2006/wordml" xmlns:wps="http://schemas.microsoft.com/office/word/2010/wordprocessingShape" mc:Ignorable="w14 w15 wp14">
   <w:body>
     <w:p>
       <w:pPr>
@@ -11,7 +11,39 @@
         </w:numPr>
       </w:pPr>
       <w:r>
-        <w:t>BORDER RADIUS (ujung kotak menjadi tumpul)</w:t>
+        <w:t>BORDER RADIUS (</w:t>
+      </w:r>
+      <w:proofErr w:type="spellStart"/>
+      <w:r>
+        <w:t>ujung</w:t>
+      </w:r>
+      <w:proofErr w:type="spellEnd"/>
+      <w:r>
+        <w:t xml:space="preserve"> </w:t>
+      </w:r>
+      <w:proofErr w:type="spellStart"/>
+      <w:r>
+        <w:t>kotak</w:t>
+      </w:r>
+      <w:proofErr w:type="spellEnd"/>
+      <w:r>
+        <w:t xml:space="preserve"> </w:t>
+      </w:r>
+      <w:proofErr w:type="spellStart"/>
+      <w:r>
+        <w:t>menjadi</w:t>
+      </w:r>
+      <w:proofErr w:type="spellEnd"/>
+      <w:r>
+        <w:t xml:space="preserve"> </w:t>
+      </w:r>
+      <w:proofErr w:type="spellStart"/>
+      <w:r>
+        <w:t>tumpul</w:t>
+      </w:r>
+      <w:proofErr w:type="spellEnd"/>
+      <w:r>
+        <w:t>)</w:t>
       </w:r>
       <w:r>
         <w:t xml:space="preserve">  </w:t>
@@ -51,7 +83,23 @@
         </w:numPr>
       </w:pPr>
       <w:r>
-        <w:t>OPACITY (transparansi elemen)</w:t>
+        <w:t>OPACITY (</w:t>
+      </w:r>
+      <w:proofErr w:type="spellStart"/>
+      <w:r>
+        <w:t>transparansi</w:t>
+      </w:r>
+      <w:proofErr w:type="spellEnd"/>
+      <w:r>
+        <w:t xml:space="preserve"> </w:t>
+      </w:r>
+      <w:proofErr w:type="spellStart"/>
+      <w:r>
+        <w:t>elemen</w:t>
+      </w:r>
+      <w:proofErr w:type="spellEnd"/>
+      <w:r>
+        <w:t>)</w:t>
       </w:r>
       <w:r>
         <w:t xml:space="preserve"> </w:t>
@@ -87,8 +135,45 @@
           <w:numId w:val="4"/>
         </w:numPr>
       </w:pPr>
-      <w:r>
-        <w:t xml:space="preserve">RGBa &amp; HSLa (tranparansi pada warna) </w:t>
+      <w:proofErr w:type="spellStart"/>
+      <w:r>
+        <w:t>RGBa</w:t>
+      </w:r>
+      <w:proofErr w:type="spellEnd"/>
+      <w:r>
+        <w:t xml:space="preserve"> &amp; </w:t>
+      </w:r>
+      <w:proofErr w:type="spellStart"/>
+      <w:r>
+        <w:t>HSLa</w:t>
+      </w:r>
+      <w:proofErr w:type="spellEnd"/>
+      <w:r>
+        <w:t xml:space="preserve"> (</w:t>
+      </w:r>
+      <w:proofErr w:type="spellStart"/>
+      <w:r>
+        <w:t>tranparansi</w:t>
+      </w:r>
+      <w:proofErr w:type="spellEnd"/>
+      <w:r>
+        <w:t xml:space="preserve"> </w:t>
+      </w:r>
+      <w:proofErr w:type="spellStart"/>
+      <w:r>
+        <w:t>pada</w:t>
+      </w:r>
+      <w:proofErr w:type="spellEnd"/>
+      <w:r>
+        <w:t xml:space="preserve"> </w:t>
+      </w:r>
+      <w:proofErr w:type="spellStart"/>
+      <w:r>
+        <w:t>warna</w:t>
+      </w:r>
+      <w:proofErr w:type="spellEnd"/>
+      <w:r>
+        <w:t xml:space="preserve">) </w:t>
       </w:r>
       <w:r>
         <w:t xml:space="preserve"> </w:t>
@@ -219,6 +304,19 @@
           <w:t>vid</w:t>
         </w:r>
       </w:hyperlink>
+      <w:r>
+        <w:t xml:space="preserve">  </w:t>
+      </w:r>
+      <w:hyperlink r:id="rId18" w:history="1">
+        <w:r>
+          <w:rPr>
+            <w:rStyle w:val="Hyperlink"/>
+          </w:rPr>
+          <w:t>ex</w:t>
+        </w:r>
+      </w:hyperlink>
+      <w:bookmarkStart w:id="0" w:name="_GoBack"/>
+      <w:bookmarkEnd w:id="0"/>
     </w:p>
     <w:p>
       <w:pPr>
@@ -231,7 +329,7 @@
       <w:r>
         <w:t xml:space="preserve">RADIAL GRADIENT </w:t>
       </w:r>
-      <w:hyperlink r:id="rId18" w:history="1">
+      <w:hyperlink r:id="rId19" w:history="1">
         <w:r>
           <w:rPr>
             <w:rStyle w:val="Hyperlink"/>
@@ -251,7 +349,7 @@
       <w:r>
         <w:t xml:space="preserve">FONT FACE  </w:t>
       </w:r>
-      <w:hyperlink r:id="rId19" w:history="1">
+      <w:hyperlink r:id="rId20" w:history="1">
         <w:r>
           <w:rPr>
             <w:rStyle w:val="Hyperlink"/>
@@ -271,7 +369,7 @@
       <w:r>
         <w:t xml:space="preserve">WEB FONT GENERATOR  </w:t>
       </w:r>
-      <w:hyperlink r:id="rId20" w:history="1">
+      <w:hyperlink r:id="rId21" w:history="1">
         <w:r>
           <w:rPr>
             <w:rStyle w:val="Hyperlink"/>
@@ -291,7 +389,7 @@
       <w:r>
         <w:t xml:space="preserve">VENDOR PREFIX  </w:t>
       </w:r>
-      <w:hyperlink r:id="rId21" w:history="1">
+      <w:hyperlink r:id="rId22" w:history="1">
         <w:r>
           <w:rPr>
             <w:rStyle w:val="Hyperlink"/>
@@ -311,7 +409,7 @@
       <w:r>
         <w:t xml:space="preserve">FILTER  </w:t>
       </w:r>
-      <w:hyperlink r:id="rId22" w:history="1">
+      <w:hyperlink r:id="rId23" w:history="1">
         <w:r>
           <w:rPr>
             <w:rStyle w:val="Hyperlink"/>
@@ -331,7 +429,7 @@
       <w:r>
         <w:t xml:space="preserve">TRANSFORM  </w:t>
       </w:r>
-      <w:hyperlink r:id="rId23" w:history="1">
+      <w:hyperlink r:id="rId24" w:history="1">
         <w:r>
           <w:rPr>
             <w:rStyle w:val="Hyperlink"/>
@@ -351,7 +449,7 @@
       <w:r>
         <w:t xml:space="preserve">TRANSITION  </w:t>
       </w:r>
-      <w:hyperlink r:id="rId24" w:history="1">
+      <w:hyperlink r:id="rId25" w:history="1">
         <w:r>
           <w:rPr>
             <w:rStyle w:val="Hyperlink"/>
@@ -362,7 +460,7 @@
       <w:r>
         <w:t xml:space="preserve">  </w:t>
       </w:r>
-      <w:hyperlink r:id="rId25" w:history="1">
+      <w:hyperlink r:id="rId26" w:history="1">
         <w:r>
           <w:rPr>
             <w:rStyle w:val="Hyperlink"/>
@@ -382,7 +480,7 @@
       <w:r>
         <w:t xml:space="preserve">ANIMATION </w:t>
       </w:r>
-      <w:hyperlink r:id="rId26" w:history="1">
+      <w:hyperlink r:id="rId27" w:history="1">
         <w:r>
           <w:rPr>
             <w:rStyle w:val="Hyperlink"/>
@@ -402,7 +500,7 @@
       <w:r>
         <w:t xml:space="preserve">GALERI FOTO + LIGHTBOX  </w:t>
       </w:r>
-      <w:hyperlink r:id="rId27" w:history="1">
+      <w:hyperlink r:id="rId28" w:history="1">
         <w:r>
           <w:rPr>
             <w:rStyle w:val="Hyperlink"/>
@@ -413,7 +511,7 @@
       <w:r>
         <w:t xml:space="preserve">  </w:t>
       </w:r>
-      <w:hyperlink r:id="rId28" w:history="1">
+      <w:hyperlink r:id="rId29" w:history="1">
         <w:r>
           <w:rPr>
             <w:rStyle w:val="Hyperlink"/>
@@ -433,7 +531,7 @@
       <w:r>
         <w:t xml:space="preserve">MENAMBAH NAVIGASI PADA LIGHTBOX  </w:t>
       </w:r>
-      <w:hyperlink r:id="rId29" w:history="1">
+      <w:hyperlink r:id="rId30" w:history="1">
         <w:r>
           <w:rPr>
             <w:rStyle w:val="Hyperlink"/>
@@ -488,7 +586,7 @@
 </file>
 
 <file path=word/numbering.xml><?xml version="1.0" encoding="utf-8"?>
-<w:numbering xmlns:ve="http://schemas.openxmlformats.org/markup-compatibility/2006" xmlns:o="urn:schemas-microsoft-com:office:office" xmlns:r="http://schemas.openxmlformats.org/officeDocument/2006/relationships" xmlns:m="http://schemas.openxmlformats.org/officeDocument/2006/math" xmlns:v="urn:schemas-microsoft-com:vml" xmlns:wp="http://schemas.openxmlformats.org/drawingml/2006/wordprocessingDrawing" xmlns:w10="urn:schemas-microsoft-com:office:word" xmlns:w="http://schemas.openxmlformats.org/wordprocessingml/2006/main" xmlns:wne="http://schemas.microsoft.com/office/word/2006/wordml">
+<w:numbering xmlns:wpc="http://schemas.microsoft.com/office/word/2010/wordprocessingCanvas" xmlns:mc="http://schemas.openxmlformats.org/markup-compatibility/2006" xmlns:o="urn:schemas-microsoft-com:office:office" xmlns:r="http://schemas.openxmlformats.org/officeDocument/2006/relationships" xmlns:m="http://schemas.openxmlformats.org/officeDocument/2006/math" xmlns:v="urn:schemas-microsoft-com:vml" xmlns:wp14="http://schemas.microsoft.com/office/word/2010/wordprocessingDrawing" xmlns:wp="http://schemas.openxmlformats.org/drawingml/2006/wordprocessingDrawing" xmlns:w10="urn:schemas-microsoft-com:office:word" xmlns:w="http://schemas.openxmlformats.org/wordprocessingml/2006/main" xmlns:w14="http://schemas.microsoft.com/office/word/2010/wordml" xmlns:w15="http://schemas.microsoft.com/office/word/2012/wordml" xmlns:wpg="http://schemas.microsoft.com/office/word/2010/wordprocessingGroup" xmlns:wpi="http://schemas.microsoft.com/office/word/2010/wordprocessingInk" xmlns:wne="http://schemas.microsoft.com/office/word/2006/wordml" xmlns:wps="http://schemas.microsoft.com/office/word/2010/wordprocessingShape" mc:Ignorable="w14 w15 wp14">
   <w:abstractNum w:abstractNumId="0">
     <w:nsid w:val="031735B4"/>
     <w:multiLevelType w:val="hybridMultilevel"/>
@@ -861,7 +959,7 @@
 </file>
 
 <file path=word/styles.xml><?xml version="1.0" encoding="utf-8"?>
-<w:styles xmlns:r="http://schemas.openxmlformats.org/officeDocument/2006/relationships" xmlns:w="http://schemas.openxmlformats.org/wordprocessingml/2006/main">
+<w:styles xmlns:mc="http://schemas.openxmlformats.org/markup-compatibility/2006" xmlns:r="http://schemas.openxmlformats.org/officeDocument/2006/relationships" xmlns:w="http://schemas.openxmlformats.org/wordprocessingml/2006/main" xmlns:w14="http://schemas.microsoft.com/office/word/2010/wordml" xmlns:w15="http://schemas.microsoft.com/office/word/2012/wordml" mc:Ignorable="w14 w15">
   <w:docDefaults>
     <w:rPrDefault>
       <w:rPr>
@@ -877,362 +975,383 @@
       </w:pPr>
     </w:pPrDefault>
   </w:docDefaults>
-  <w:latentStyles w:defLockedState="0" w:defUIPriority="99" w:defSemiHidden="1" w:defUnhideWhenUsed="1" w:defQFormat="0" w:count="267">
-    <w:lsdException w:name="Normal" w:semiHidden="0" w:uiPriority="0" w:unhideWhenUsed="0" w:qFormat="1"/>
-    <w:lsdException w:name="heading 1" w:semiHidden="0" w:uiPriority="9" w:unhideWhenUsed="0" w:qFormat="1"/>
-    <w:lsdException w:name="heading 2" w:uiPriority="9" w:qFormat="1"/>
-    <w:lsdException w:name="heading 3" w:uiPriority="9" w:qFormat="1"/>
-    <w:lsdException w:name="heading 4" w:uiPriority="9" w:qFormat="1"/>
-    <w:lsdException w:name="heading 5" w:uiPriority="9" w:qFormat="1"/>
-    <w:lsdException w:name="heading 6" w:uiPriority="9" w:qFormat="1"/>
-    <w:lsdException w:name="heading 7" w:uiPriority="9" w:qFormat="1"/>
-    <w:lsdException w:name="heading 8" w:uiPriority="9" w:qFormat="1"/>
-    <w:lsdException w:name="heading 9" w:uiPriority="9" w:qFormat="1"/>
-    <w:lsdException w:name="toc 1" w:uiPriority="39"/>
-    <w:lsdException w:name="toc 2" w:uiPriority="39"/>
-    <w:lsdException w:name="toc 3" w:uiPriority="39"/>
-    <w:lsdException w:name="toc 4" w:uiPriority="39"/>
-    <w:lsdException w:name="toc 5" w:uiPriority="39"/>
-    <w:lsdException w:name="toc 6" w:uiPriority="39"/>
-    <w:lsdException w:name="toc 7" w:uiPriority="39"/>
-    <w:lsdException w:name="toc 8" w:uiPriority="39"/>
-    <w:lsdException w:name="toc 9" w:uiPriority="39"/>
-    <w:lsdException w:name="caption" w:uiPriority="35" w:qFormat="1"/>
-    <w:lsdException w:name="Title" w:semiHidden="0" w:uiPriority="10" w:unhideWhenUsed="0" w:qFormat="1"/>
-    <w:lsdException w:name="Default Paragraph Font" w:uiPriority="1"/>
-    <w:lsdException w:name="Subtitle" w:semiHidden="0" w:uiPriority="11" w:unhideWhenUsed="0" w:qFormat="1"/>
-    <w:lsdException w:name="Strong" w:semiHidden="0" w:uiPriority="22" w:unhideWhenUsed="0" w:qFormat="1"/>
-    <w:lsdException w:name="Emphasis" w:semiHidden="0" w:uiPriority="20" w:unhideWhenUsed="0" w:qFormat="1"/>
-    <w:lsdException w:name="Table Grid" w:semiHidden="0" w:uiPriority="59" w:unhideWhenUsed="0"/>
-    <w:lsdException w:name="Placeholder Text" w:unhideWhenUsed="0"/>
-    <w:lsdException w:name="No Spacing" w:semiHidden="0" w:uiPriority="1" w:unhideWhenUsed="0" w:qFormat="1"/>
-    <w:lsdException w:name="Light Shading" w:semiHidden="0" w:uiPriority="60" w:unhideWhenUsed="0"/>
-    <w:lsdException w:name="Light List" w:semiHidden="0" w:uiPriority="61" w:unhideWhenUsed="0"/>
-    <w:lsdException w:name="Light Grid" w:semiHidden="0" w:uiPriority="62" w:unhideWhenUsed="0"/>
-    <w:lsdException w:name="Medium Shading 1" w:semiHidden="0" w:uiPriority="63" w:unhideWhenUsed="0"/>
-    <w:lsdException w:name="Medium Shading 2" w:semiHidden="0" w:uiPriority="64" w:unhideWhenUsed="0"/>
-    <w:lsdException w:name="Medium List 1" w:semiHidden="0" w:uiPriority="65" w:unhideWhenUsed="0"/>
-    <w:lsdException w:name="Medium List 2" w:semiHidden="0" w:uiPriority="66" w:unhideWhenUsed="0"/>
-    <w:lsdException w:name="Medium Grid 1" w:semiHidden="0" w:uiPriority="67" w:unhideWhenUsed="0"/>
-    <w:lsdException w:name="Medium Grid 2" w:semiHidden="0" w:uiPriority="68" w:unhideWhenUsed="0"/>
-    <w:lsdException w:name="Medium Grid 3" w:semiHidden="0" w:uiPriority="69" w:unhideWhenUsed="0"/>
-    <w:lsdException w:name="Dark List" w:semiHidden="0" w:uiPriority="70" w:unhideWhenUsed="0"/>
-    <w:lsdException w:name="Colorful Shading" w:semiHidden="0" w:uiPriority="71" w:unhideWhenUsed="0"/>
-    <w:lsdException w:name="Colorful List" w:semiHidden="0" w:uiPriority="72" w:unhideWhenUsed="0"/>
-    <w:lsdException w:name="Colorful Grid" w:semiHidden="0" w:uiPriority="73" w:unhideWhenUsed="0"/>
-    <w:lsdException w:name="Light Shading Accent 1" w:semiHidden="0" w:uiPriority="60" w:unhideWhenUsed="0"/>
-    <w:lsdException w:name="Light List Accent 1" w:semiHidden="0" w:uiPriority="61" w:unhideWhenUsed="0"/>
-    <w:lsdException w:name="Light Grid Accent 1" w:semiHidden="0" w:uiPriority="62" w:unhideWhenUsed="0"/>
-    <w:lsdException w:name="Medium Shading 1 Accent 1" w:semiHidden="0" w:uiPriority="63" w:unhideWhenUsed="0"/>
-    <w:lsdException w:name="Medium Shading 2 Accent 1" w:semiHidden="0" w:uiPriority="64" w:unhideWhenUsed="0"/>
-    <w:lsdException w:name="Medium List 1 Accent 1" w:semiHidden="0" w:uiPriority="65" w:unhideWhenUsed="0"/>
-    <w:lsdException w:name="Revision" w:unhideWhenUsed="0"/>
-    <w:lsdException w:name="List Paragraph" w:semiHidden="0" w:uiPriority="34" w:unhideWhenUsed="0" w:qFormat="1"/>
-    <w:lsdException w:name="Quote" w:semiHidden="0" w:uiPriority="29" w:unhideWhenUsed="0" w:qFormat="1"/>
-    <w:lsdException w:name="Intense Quote" w:semiHidden="0" w:uiPriority="30" w:unhideWhenUsed="0" w:qFormat="1"/>
-    <w:lsdException w:name="Medium List 2 Accent 1" w:semiHidden="0" w:uiPriority="66" w:unhideWhenUsed="0"/>
-    <w:lsdException w:name="Medium Grid 1 Accent 1" w:semiHidden="0" w:uiPriority="67" w:unhideWhenUsed="0"/>
-    <w:lsdException w:name="Medium Grid 2 Accent 1" w:semiHidden="0" w:uiPriority="68" w:unhideWhenUsed="0"/>
-    <w:lsdException w:name="Medium Grid 3 Accent 1" w:semiHidden="0" w:uiPriority="69" w:unhideWhenUsed="0"/>
-    <w:lsdException w:name="Dark List Accent 1" w:semiHidden="0" w:uiPriority="70" w:unhideWhenUsed="0"/>
-    <w:lsdException w:name="Colorful Shading Accent 1" w:semiHidden="0" w:uiPriority="71" w:unhideWhenUsed="0"/>
-    <w:lsdException w:name="Colorful List Accent 1" w:semiHidden="0" w:uiPriority="72" w:unhideWhenUsed="0"/>
-    <w:lsdException w:name="Colorful Grid Accent 1" w:semiHidden="0" w:uiPriority="73" w:unhideWhenUsed="0"/>
-    <w:lsdException w:name="Light Shading Accent 2" w:semiHidden="0" w:uiPriority="60" w:unhideWhenUsed="0"/>
-    <w:lsdException w:name="Light List Accent 2" w:semiHidden="0" w:uiPriority="61" w:unhideWhenUsed="0"/>
-    <w:lsdException w:name="Light Grid Accent 2" w:semiHidden="0" w:uiPriority="62" w:unhideWhenUsed="0"/>
-    <w:lsdException w:name="Medium Shading 1 Accent 2" w:semiHidden="0" w:uiPriority="63" w:unhideWhenUsed="0"/>
-    <w:lsdException w:name="Medium Shading 2 Accent 2" w:semiHidden="0" w:uiPriority="64" w:unhideWhenUsed="0"/>
-    <w:lsdException w:name="Medium List 1 Accent 2" w:semiHidden="0" w:uiPriority="65" w:unhideWhenUsed="0"/>
-    <w:lsdException w:name="Medium List 2 Accent 2" w:semiHidden="0" w:uiPriority="66" w:unhideWhenUsed="0"/>
-    <w:lsdException w:name="Medium Grid 1 Accent 2" w:semiHidden="0" w:uiPriority="67" w:unhideWhenUsed="0"/>
-    <w:lsdException w:name="Medium Grid 2 Accent 2" w:semiHidden="0" w:uiPriority="68" w:unhideWhenUsed="0"/>
-    <w:lsdException w:name="Medium Grid 3 Accent 2" w:semiHidden="0" w:uiPriority="69" w:unhideWhenUsed="0"/>
-    <w:lsdException w:name="Dark List Accent 2" w:semiHidden="0" w:uiPriority="70" w:unhideWhenUsed="0"/>
-    <w:lsdException w:name="Colorful Shading Accent 2" w:semiHidden="0" w:uiPriority="71" w:unhideWhenUsed="0"/>
-    <w:lsdException w:name="Colorful List Accent 2" w:semiHidden="0" w:uiPriority="72" w:unhideWhenUsed="0"/>
-    <w:lsdException w:name="Colorful Grid Accent 2" w:semiHidden="0" w:uiPriority="73" w:unhideWhenUsed="0"/>
-    <w:lsdException w:name="Light Shading Accent 3" w:semiHidden="0" w:uiPriority="60" w:unhideWhenUsed="0"/>
-    <w:lsdException w:name="Light List Accent 3" w:semiHidden="0" w:uiPriority="61" w:unhideWhenUsed="0"/>
-    <w:lsdException w:name="Light Grid Accent 3" w:semiHidden="0" w:uiPriority="62" w:unhideWhenUsed="0"/>
-    <w:lsdException w:name="Medium Shading 1 Accent 3" w:semiHidden="0" w:uiPriority="63" w:unhideWhenUsed="0"/>
-    <w:lsdException w:name="Medium Shading 2 Accent 3" w:semiHidden="0" w:uiPriority="64" w:unhideWhenUsed="0"/>
-    <w:lsdException w:name="Medium List 1 Accent 3" w:semiHidden="0" w:uiPriority="65" w:unhideWhenUsed="0"/>
-    <w:lsdException w:name="Medium List 2 Accent 3" w:semiHidden="0" w:uiPriority="66" w:unhideWhenUsed="0"/>
-    <w:lsdException w:name="Medium Grid 1 Accent 3" w:semiHidden="0" w:uiPriority="67" w:unhideWhenUsed="0"/>
-    <w:lsdException w:name="Medium Grid 2 Accent 3" w:semiHidden="0" w:uiPriority="68" w:unhideWhenUsed="0"/>
-    <w:lsdException w:name="Medium Grid 3 Accent 3" w:semiHidden="0" w:uiPriority="69" w:unhideWhenUsed="0"/>
-    <w:lsdException w:name="Dark List Accent 3" w:semiHidden="0" w:uiPriority="70" w:unhideWhenUsed="0"/>
-    <w:lsdException w:name="Colorful Shading Accent 3" w:semiHidden="0" w:uiPriority="71" w:unhideWhenUsed="0"/>
-    <w:lsdException w:name="Colorful List Accent 3" w:semiHidden="0" w:uiPriority="72" w:unhideWhenUsed="0"/>
-    <w:lsdException w:name="Colorful Grid Accent 3" w:semiHidden="0" w:uiPriority="73" w:unhideWhenUsed="0"/>
-    <w:lsdException w:name="Light Shading Accent 4" w:semiHidden="0" w:uiPriority="60" w:unhideWhenUsed="0"/>
-    <w:lsdException w:name="Light List Accent 4" w:semiHidden="0" w:uiPriority="61" w:unhideWhenUsed="0"/>
-    <w:lsdException w:name="Light Grid Accent 4" w:semiHidden="0" w:uiPriority="62" w:unhideWhenUsed="0"/>
-    <w:lsdException w:name="Medium Shading 1 Accent 4" w:semiHidden="0" w:uiPriority="63" w:unhideWhenUsed="0"/>
-    <w:lsdException w:name="Medium Shading 2 Accent 4" w:semiHidden="0" w:uiPriority="64" w:unhideWhenUsed="0"/>
-    <w:lsdException w:name="Medium List 1 Accent 4" w:semiHidden="0" w:uiPriority="65" w:unhideWhenUsed="0"/>
-    <w:lsdException w:name="Medium List 2 Accent 4" w:semiHidden="0" w:uiPriority="66" w:unhideWhenUsed="0"/>
-    <w:lsdException w:name="Medium Grid 1 Accent 4" w:semiHidden="0" w:uiPriority="67" w:unhideWhenUsed="0"/>
-    <w:lsdException w:name="Medium Grid 2 Accent 4" w:semiHidden="0" w:uiPriority="68" w:unhideWhenUsed="0"/>
-    <w:lsdException w:name="Medium Grid 3 Accent 4" w:semiHidden="0" w:uiPriority="69" w:unhideWhenUsed="0"/>
-    <w:lsdException w:name="Dark List Accent 4" w:semiHidden="0" w:uiPriority="70" w:unhideWhenUsed="0"/>
-    <w:lsdException w:name="Colorful Shading Accent 4" w:semiHidden="0" w:uiPriority="71" w:unhideWhenUsed="0"/>
-    <w:lsdException w:name="Colorful List Accent 4" w:semiHidden="0" w:uiPriority="72" w:unhideWhenUsed="0"/>
-    <w:lsdException w:name="Colorful Grid Accent 4" w:semiHidden="0" w:uiPriority="73" w:unhideWhenUsed="0"/>
-    <w:lsdException w:name="Light Shading Accent 5" w:semiHidden="0" w:uiPriority="60" w:unhideWhenUsed="0"/>
-    <w:lsdException w:name="Light List Accent 5" w:semiHidden="0" w:uiPriority="61" w:unhideWhenUsed="0"/>
-    <w:lsdException w:name="Light Grid Accent 5" w:semiHidden="0" w:uiPriority="62" w:unhideWhenUsed="0"/>
-    <w:lsdException w:name="Medium Shading 1 Accent 5" w:semiHidden="0" w:uiPriority="63" w:unhideWhenUsed="0"/>
-    <w:lsdException w:name="Medium Shading 2 Accent 5" w:semiHidden="0" w:uiPriority="64" w:unhideWhenUsed="0"/>
-    <w:lsdException w:name="Medium List 1 Accent 5" w:semiHidden="0" w:uiPriority="65" w:unhideWhenUsed="0"/>
-    <w:lsdException w:name="Medium List 2 Accent 5" w:semiHidden="0" w:uiPriority="66" w:unhideWhenUsed="0"/>
-    <w:lsdException w:name="Medium Grid 1 Accent 5" w:semiHidden="0" w:uiPriority="67" w:unhideWhenUsed="0"/>
-    <w:lsdException w:name="Medium Grid 2 Accent 5" w:semiHidden="0" w:uiPriority="68" w:unhideWhenUsed="0"/>
-    <w:lsdException w:name="Medium Grid 3 Accent 5" w:semiHidden="0" w:uiPriority="69" w:unhideWhenUsed="0"/>
-    <w:lsdException w:name="Dark List Accent 5" w:semiHidden="0" w:uiPriority="70" w:unhideWhenUsed="0"/>
-    <w:lsdException w:name="Colorful Shading Accent 5" w:semiHidden="0" w:uiPriority="71" w:unhideWhenUsed="0"/>
-    <w:lsdException w:name="Colorful List Accent 5" w:semiHidden="0" w:uiPriority="72" w:unhideWhenUsed="0"/>
-    <w:lsdException w:name="Colorful Grid Accent 5" w:semiHidden="0" w:uiPriority="73" w:unhideWhenUsed="0"/>
-    <w:lsdException w:name="Light Shading Accent 6" w:semiHidden="0" w:uiPriority="60" w:unhideWhenUsed="0"/>
-    <w:lsdException w:name="Light List Accent 6" w:semiHidden="0" w:uiPriority="61" w:unhideWhenUsed="0"/>
-    <w:lsdException w:name="Light Grid Accent 6" w:semiHidden="0" w:uiPriority="62" w:unhideWhenUsed="0"/>
-    <w:lsdException w:name="Medium Shading 1 Accent 6" w:semiHidden="0" w:uiPriority="63" w:unhideWhenUsed="0"/>
-    <w:lsdException w:name="Medium Shading 2 Accent 6" w:semiHidden="0" w:uiPriority="64" w:unhideWhenUsed="0"/>
-    <w:lsdException w:name="Medium List 1 Accent 6" w:semiHidden="0" w:uiPriority="65" w:unhideWhenUsed="0"/>
-    <w:lsdException w:name="Medium List 2 Accent 6" w:semiHidden="0" w:uiPriority="66" w:unhideWhenUsed="0"/>
-    <w:lsdException w:name="Medium Grid 1 Accent 6" w:semiHidden="0" w:uiPriority="67" w:unhideWhenUsed="0"/>
-    <w:lsdException w:name="Medium Grid 2 Accent 6" w:semiHidden="0" w:uiPriority="68" w:unhideWhenUsed="0"/>
-    <w:lsdException w:name="Medium Grid 3 Accent 6" w:semiHidden="0" w:uiPriority="69" w:unhideWhenUsed="0"/>
-    <w:lsdException w:name="Dark List Accent 6" w:semiHidden="0" w:uiPriority="70" w:unhideWhenUsed="0"/>
-    <w:lsdException w:name="Colorful Shading Accent 6" w:semiHidden="0" w:uiPriority="71" w:unhideWhenUsed="0"/>
-    <w:lsdException w:name="Colorful List Accent 6" w:semiHidden="0" w:uiPriority="72" w:unhideWhenUsed="0"/>
-    <w:lsdException w:name="Colorful Grid Accent 6" w:semiHidden="0" w:uiPriority="73" w:unhideWhenUsed="0"/>
-    <w:lsdException w:name="Subtle Emphasis" w:semiHidden="0" w:uiPriority="19" w:unhideWhenUsed="0" w:qFormat="1"/>
-    <w:lsdException w:name="Intense Emphasis" w:semiHidden="0" w:uiPriority="21" w:unhideWhenUsed="0" w:qFormat="1"/>
-    <w:lsdException w:name="Subtle Reference" w:semiHidden="0" w:uiPriority="31" w:unhideWhenUsed="0" w:qFormat="1"/>
-    <w:lsdException w:name="Intense Reference" w:semiHidden="0" w:uiPriority="32" w:unhideWhenUsed="0" w:qFormat="1"/>
-    <w:lsdException w:name="Book Title" w:semiHidden="0" w:uiPriority="33" w:unhideWhenUsed="0" w:qFormat="1"/>
-    <w:lsdException w:name="Bibliography" w:uiPriority="37"/>
-    <w:lsdException w:name="TOC Heading" w:uiPriority="39" w:qFormat="1"/>
+  <w:latentStyles w:defLockedState="0" w:defUIPriority="99" w:defSemiHidden="0" w:defUnhideWhenUsed="0" w:defQFormat="0" w:count="371">
+    <w:lsdException w:name="Normal" w:uiPriority="0" w:qFormat="1"/>
+    <w:lsdException w:name="heading 1" w:uiPriority="9" w:qFormat="1"/>
+    <w:lsdException w:name="heading 2" w:semiHidden="1" w:uiPriority="9" w:unhideWhenUsed="1" w:qFormat="1"/>
+    <w:lsdException w:name="heading 3" w:semiHidden="1" w:uiPriority="9" w:unhideWhenUsed="1" w:qFormat="1"/>
+    <w:lsdException w:name="heading 4" w:semiHidden="1" w:uiPriority="9" w:unhideWhenUsed="1" w:qFormat="1"/>
+    <w:lsdException w:name="heading 5" w:semiHidden="1" w:uiPriority="9" w:unhideWhenUsed="1" w:qFormat="1"/>
+    <w:lsdException w:name="heading 6" w:semiHidden="1" w:uiPriority="9" w:unhideWhenUsed="1" w:qFormat="1"/>
+    <w:lsdException w:name="heading 7" w:semiHidden="1" w:uiPriority="9" w:unhideWhenUsed="1" w:qFormat="1"/>
+    <w:lsdException w:name="heading 8" w:semiHidden="1" w:uiPriority="9" w:unhideWhenUsed="1" w:qFormat="1"/>
+    <w:lsdException w:name="heading 9" w:semiHidden="1" w:uiPriority="9" w:unhideWhenUsed="1" w:qFormat="1"/>
+    <w:lsdException w:name="index 1" w:semiHidden="1" w:unhideWhenUsed="1"/>
+    <w:lsdException w:name="index 2" w:semiHidden="1" w:unhideWhenUsed="1"/>
+    <w:lsdException w:name="index 3" w:semiHidden="1" w:unhideWhenUsed="1"/>
+    <w:lsdException w:name="index 4" w:semiHidden="1" w:unhideWhenUsed="1"/>
+    <w:lsdException w:name="index 5" w:semiHidden="1" w:unhideWhenUsed="1"/>
+    <w:lsdException w:name="index 6" w:semiHidden="1" w:unhideWhenUsed="1"/>
+    <w:lsdException w:name="index 7" w:semiHidden="1" w:unhideWhenUsed="1"/>
+    <w:lsdException w:name="index 8" w:semiHidden="1" w:unhideWhenUsed="1"/>
+    <w:lsdException w:name="index 9" w:semiHidden="1" w:unhideWhenUsed="1"/>
+    <w:lsdException w:name="toc 1" w:semiHidden="1" w:uiPriority="39" w:unhideWhenUsed="1"/>
+    <w:lsdException w:name="toc 2" w:semiHidden="1" w:uiPriority="39" w:unhideWhenUsed="1"/>
+    <w:lsdException w:name="toc 3" w:semiHidden="1" w:uiPriority="39" w:unhideWhenUsed="1"/>
+    <w:lsdException w:name="toc 4" w:semiHidden="1" w:uiPriority="39" w:unhideWhenUsed="1"/>
+    <w:lsdException w:name="toc 5" w:semiHidden="1" w:uiPriority="39" w:unhideWhenUsed="1"/>
+    <w:lsdException w:name="toc 6" w:semiHidden="1" w:uiPriority="39" w:unhideWhenUsed="1"/>
+    <w:lsdException w:name="toc 7" w:semiHidden="1" w:uiPriority="39" w:unhideWhenUsed="1"/>
+    <w:lsdException w:name="toc 8" w:semiHidden="1" w:uiPriority="39" w:unhideWhenUsed="1"/>
+    <w:lsdException w:name="toc 9" w:semiHidden="1" w:uiPriority="39" w:unhideWhenUsed="1"/>
+    <w:lsdException w:name="Normal Indent" w:semiHidden="1" w:unhideWhenUsed="1"/>
+    <w:lsdException w:name="footnote text" w:semiHidden="1" w:unhideWhenUsed="1"/>
+    <w:lsdException w:name="annotation text" w:semiHidden="1" w:unhideWhenUsed="1"/>
+    <w:lsdException w:name="header" w:semiHidden="1" w:unhideWhenUsed="1"/>
+    <w:lsdException w:name="footer" w:semiHidden="1" w:unhideWhenUsed="1"/>
+    <w:lsdException w:name="index heading" w:semiHidden="1" w:unhideWhenUsed="1"/>
+    <w:lsdException w:name="caption" w:semiHidden="1" w:uiPriority="35" w:unhideWhenUsed="1" w:qFormat="1"/>
+    <w:lsdException w:name="table of figures" w:semiHidden="1" w:unhideWhenUsed="1"/>
+    <w:lsdException w:name="envelope address" w:semiHidden="1" w:unhideWhenUsed="1"/>
+    <w:lsdException w:name="envelope return" w:semiHidden="1" w:unhideWhenUsed="1"/>
+    <w:lsdException w:name="footnote reference" w:semiHidden="1" w:unhideWhenUsed="1"/>
+    <w:lsdException w:name="annotation reference" w:semiHidden="1" w:unhideWhenUsed="1"/>
+    <w:lsdException w:name="line number" w:semiHidden="1" w:unhideWhenUsed="1"/>
+    <w:lsdException w:name="page number" w:semiHidden="1" w:unhideWhenUsed="1"/>
+    <w:lsdException w:name="endnote reference" w:semiHidden="1" w:unhideWhenUsed="1"/>
+    <w:lsdException w:name="endnote text" w:semiHidden="1" w:unhideWhenUsed="1"/>
+    <w:lsdException w:name="table of authorities" w:semiHidden="1" w:unhideWhenUsed="1"/>
+    <w:lsdException w:name="macro" w:semiHidden="1" w:unhideWhenUsed="1"/>
+    <w:lsdException w:name="toa heading" w:semiHidden="1" w:unhideWhenUsed="1"/>
+    <w:lsdException w:name="List" w:semiHidden="1" w:unhideWhenUsed="1"/>
+    <w:lsdException w:name="List Bullet" w:semiHidden="1" w:unhideWhenUsed="1"/>
+    <w:lsdException w:name="List Number" w:semiHidden="1" w:unhideWhenUsed="1"/>
+    <w:lsdException w:name="List 2" w:semiHidden="1" w:unhideWhenUsed="1"/>
+    <w:lsdException w:name="List 3" w:semiHidden="1" w:unhideWhenUsed="1"/>
+    <w:lsdException w:name="List 4" w:semiHidden="1" w:unhideWhenUsed="1"/>
+    <w:lsdException w:name="List 5" w:semiHidden="1" w:unhideWhenUsed="1"/>
+    <w:lsdException w:name="List Bullet 2" w:semiHidden="1" w:unhideWhenUsed="1"/>
+    <w:lsdException w:name="List Bullet 3" w:semiHidden="1" w:unhideWhenUsed="1"/>
+    <w:lsdException w:name="List Bullet 4" w:semiHidden="1" w:unhideWhenUsed="1"/>
+    <w:lsdException w:name="List Bullet 5" w:semiHidden="1" w:unhideWhenUsed="1"/>
+    <w:lsdException w:name="List Number 2" w:semiHidden="1" w:unhideWhenUsed="1"/>
+    <w:lsdException w:name="List Number 3" w:semiHidden="1" w:unhideWhenUsed="1"/>
+    <w:lsdException w:name="List Number 4" w:semiHidden="1" w:unhideWhenUsed="1"/>
+    <w:lsdException w:name="List Number 5" w:semiHidden="1" w:unhideWhenUsed="1"/>
+    <w:lsdException w:name="Title" w:uiPriority="10" w:qFormat="1"/>
+    <w:lsdException w:name="Closing" w:semiHidden="1" w:unhideWhenUsed="1"/>
+    <w:lsdException w:name="Signature" w:semiHidden="1" w:unhideWhenUsed="1"/>
+    <w:lsdException w:name="Default Paragraph Font" w:semiHidden="1" w:uiPriority="1" w:unhideWhenUsed="1"/>
+    <w:lsdException w:name="Body Text" w:semiHidden="1" w:unhideWhenUsed="1"/>
+    <w:lsdException w:name="Body Text Indent" w:semiHidden="1" w:unhideWhenUsed="1"/>
+    <w:lsdException w:name="List Continue" w:semiHidden="1" w:unhideWhenUsed="1"/>
+    <w:lsdException w:name="List Continue 2" w:semiHidden="1" w:unhideWhenUsed="1"/>
+    <w:lsdException w:name="List Continue 3" w:semiHidden="1" w:unhideWhenUsed="1"/>
+    <w:lsdException w:name="List Continue 4" w:semiHidden="1" w:unhideWhenUsed="1"/>
+    <w:lsdException w:name="List Continue 5" w:semiHidden="1" w:unhideWhenUsed="1"/>
+    <w:lsdException w:name="Message Header" w:semiHidden="1" w:unhideWhenUsed="1"/>
+    <w:lsdException w:name="Subtitle" w:uiPriority="11" w:qFormat="1"/>
+    <w:lsdException w:name="Salutation" w:semiHidden="1" w:unhideWhenUsed="1"/>
+    <w:lsdException w:name="Date" w:semiHidden="1" w:unhideWhenUsed="1"/>
+    <w:lsdException w:name="Body Text First Indent" w:semiHidden="1" w:unhideWhenUsed="1"/>
+    <w:lsdException w:name="Body Text First Indent 2" w:semiHidden="1" w:unhideWhenUsed="1"/>
+    <w:lsdException w:name="Note Heading" w:semiHidden="1" w:unhideWhenUsed="1"/>
+    <w:lsdException w:name="Body Text 2" w:semiHidden="1" w:unhideWhenUsed="1"/>
+    <w:lsdException w:name="Body Text 3" w:semiHidden="1" w:unhideWhenUsed="1"/>
+    <w:lsdException w:name="Body Text Indent 2" w:semiHidden="1" w:unhideWhenUsed="1"/>
+    <w:lsdException w:name="Body Text Indent 3" w:semiHidden="1" w:unhideWhenUsed="1"/>
+    <w:lsdException w:name="Block Text" w:semiHidden="1" w:unhideWhenUsed="1"/>
+    <w:lsdException w:name="Hyperlink" w:semiHidden="1" w:unhideWhenUsed="1"/>
+    <w:lsdException w:name="FollowedHyperlink" w:semiHidden="1" w:unhideWhenUsed="1"/>
+    <w:lsdException w:name="Strong" w:uiPriority="22" w:qFormat="1"/>
+    <w:lsdException w:name="Emphasis" w:uiPriority="20" w:qFormat="1"/>
+    <w:lsdException w:name="Document Map" w:semiHidden="1" w:unhideWhenUsed="1"/>
+    <w:lsdException w:name="Plain Text" w:semiHidden="1" w:unhideWhenUsed="1"/>
+    <w:lsdException w:name="E-mail Signature" w:semiHidden="1" w:unhideWhenUsed="1"/>
+    <w:lsdException w:name="HTML Top of Form" w:semiHidden="1" w:unhideWhenUsed="1"/>
+    <w:lsdException w:name="HTML Bottom of Form" w:semiHidden="1" w:unhideWhenUsed="1"/>
+    <w:lsdException w:name="Normal (Web)" w:semiHidden="1" w:unhideWhenUsed="1"/>
+    <w:lsdException w:name="HTML Acronym" w:semiHidden="1" w:unhideWhenUsed="1"/>
+    <w:lsdException w:name="HTML Address" w:semiHidden="1" w:unhideWhenUsed="1"/>
+    <w:lsdException w:name="HTML Cite" w:semiHidden="1" w:unhideWhenUsed="1"/>
+    <w:lsdException w:name="HTML Code" w:semiHidden="1" w:unhideWhenUsed="1"/>
+    <w:lsdException w:name="HTML Definition" w:semiHidden="1" w:unhideWhenUsed="1"/>
+    <w:lsdException w:name="HTML Keyboard" w:semiHidden="1" w:unhideWhenUsed="1"/>
+    <w:lsdException w:name="HTML Preformatted" w:semiHidden="1" w:unhideWhenUsed="1"/>
+    <w:lsdException w:name="HTML Sample" w:semiHidden="1" w:unhideWhenUsed="1"/>
+    <w:lsdException w:name="HTML Typewriter" w:semiHidden="1" w:unhideWhenUsed="1"/>
+    <w:lsdException w:name="HTML Variable" w:semiHidden="1" w:unhideWhenUsed="1"/>
+    <w:lsdException w:name="Normal Table" w:semiHidden="1" w:unhideWhenUsed="1"/>
+    <w:lsdException w:name="annotation subject" w:semiHidden="1" w:unhideWhenUsed="1"/>
+    <w:lsdException w:name="No List" w:semiHidden="1" w:unhideWhenUsed="1"/>
+    <w:lsdException w:name="Outline List 1" w:semiHidden="1" w:unhideWhenUsed="1"/>
+    <w:lsdException w:name="Outline List 2" w:semiHidden="1" w:unhideWhenUsed="1"/>
+    <w:lsdException w:name="Outline List 3" w:semiHidden="1" w:unhideWhenUsed="1"/>
+    <w:lsdException w:name="Table Simple 1" w:semiHidden="1" w:unhideWhenUsed="1"/>
+    <w:lsdException w:name="Table Simple 2" w:semiHidden="1" w:unhideWhenUsed="1"/>
+    <w:lsdException w:name="Table Simple 3" w:semiHidden="1" w:unhideWhenUsed="1"/>
+    <w:lsdException w:name="Table Classic 1" w:semiHidden="1" w:unhideWhenUsed="1"/>
+    <w:lsdException w:name="Table Classic 2" w:semiHidden="1" w:unhideWhenUsed="1"/>
+    <w:lsdException w:name="Table Classic 3" w:semiHidden="1" w:unhideWhenUsed="1"/>
+    <w:lsdException w:name="Table Classic 4" w:semiHidden="1" w:unhideWhenUsed="1"/>
+    <w:lsdException w:name="Table Colorful 1" w:semiHidden="1" w:unhideWhenUsed="1"/>
+    <w:lsdException w:name="Table Colorful 2" w:semiHidden="1" w:unhideWhenUsed="1"/>
+    <w:lsdException w:name="Table Colorful 3" w:semiHidden="1" w:unhideWhenUsed="1"/>
+    <w:lsdException w:name="Table Columns 1" w:semiHidden="1" w:unhideWhenUsed="1"/>
+    <w:lsdException w:name="Table Columns 2" w:semiHidden="1" w:unhideWhenUsed="1"/>
+    <w:lsdException w:name="Table Columns 3" w:semiHidden="1" w:unhideWhenUsed="1"/>
+    <w:lsdException w:name="Table Columns 4" w:semiHidden="1" w:unhideWhenUsed="1"/>
+    <w:lsdException w:name="Table Columns 5" w:semiHidden="1" w:unhideWhenUsed="1"/>
+    <w:lsdException w:name="Table Grid 1" w:semiHidden="1" w:unhideWhenUsed="1"/>
+    <w:lsdException w:name="Table Grid 2" w:semiHidden="1" w:unhideWhenUsed="1"/>
+    <w:lsdException w:name="Table Grid 3" w:semiHidden="1" w:unhideWhenUsed="1"/>
+    <w:lsdException w:name="Table Grid 4" w:semiHidden="1" w:unhideWhenUsed="1"/>
+    <w:lsdException w:name="Table Grid 5" w:semiHidden="1" w:unhideWhenUsed="1"/>
+    <w:lsdException w:name="Table Grid 6" w:semiHidden="1" w:unhideWhenUsed="1"/>
+    <w:lsdException w:name="Table Grid 7" w:semiHidden="1" w:unhideWhenUsed="1"/>
+    <w:lsdException w:name="Table Grid 8" w:semiHidden="1" w:unhideWhenUsed="1"/>
+    <w:lsdException w:name="Table List 1" w:semiHidden="1" w:unhideWhenUsed="1"/>
+    <w:lsdException w:name="Table List 2" w:semiHidden="1" w:unhideWhenUsed="1"/>
+    <w:lsdException w:name="Table List 3" w:semiHidden="1" w:unhideWhenUsed="1"/>
+    <w:lsdException w:name="Table List 4" w:semiHidden="1" w:unhideWhenUsed="1"/>
+    <w:lsdException w:name="Table List 5" w:semiHidden="1" w:unhideWhenUsed="1"/>
+    <w:lsdException w:name="Table List 6" w:semiHidden="1" w:unhideWhenUsed="1"/>
+    <w:lsdException w:name="Table List 7" w:semiHidden="1" w:unhideWhenUsed="1"/>
+    <w:lsdException w:name="Table List 8" w:semiHidden="1" w:unhideWhenUsed="1"/>
+    <w:lsdException w:name="Table 3D effects 1" w:semiHidden="1" w:unhideWhenUsed="1"/>
+    <w:lsdException w:name="Table 3D effects 2" w:semiHidden="1" w:unhideWhenUsed="1"/>
+    <w:lsdException w:name="Table 3D effects 3" w:semiHidden="1" w:unhideWhenUsed="1"/>
+    <w:lsdException w:name="Table Contemporary" w:semiHidden="1" w:unhideWhenUsed="1"/>
+    <w:lsdException w:name="Table Elegant" w:semiHidden="1" w:unhideWhenUsed="1"/>
+    <w:lsdException w:name="Table Professional" w:semiHidden="1" w:unhideWhenUsed="1"/>
+    <w:lsdException w:name="Table Subtle 1" w:semiHidden="1" w:unhideWhenUsed="1"/>
+    <w:lsdException w:name="Table Subtle 2" w:semiHidden="1" w:unhideWhenUsed="1"/>
+    <w:lsdException w:name="Table Web 1" w:semiHidden="1" w:unhideWhenUsed="1"/>
+    <w:lsdException w:name="Table Web 2" w:semiHidden="1" w:unhideWhenUsed="1"/>
+    <w:lsdException w:name="Table Web 3" w:semiHidden="1" w:unhideWhenUsed="1"/>
+    <w:lsdException w:name="Balloon Text" w:semiHidden="1" w:unhideWhenUsed="1"/>
+    <w:lsdException w:name="Table Grid" w:uiPriority="59"/>
+    <w:lsdException w:name="Table Theme" w:semiHidden="1" w:unhideWhenUsed="1"/>
+    <w:lsdException w:name="Placeholder Text" w:semiHidden="1"/>
+    <w:lsdException w:name="No Spacing" w:uiPriority="1" w:qFormat="1"/>
+    <w:lsdException w:name="Light Shading" w:uiPriority="60"/>
+    <w:lsdException w:name="Light List" w:uiPriority="61"/>
+    <w:lsdException w:name="Light Grid" w:uiPriority="62"/>
+    <w:lsdException w:name="Medium Shading 1" w:uiPriority="63"/>
+    <w:lsdException w:name="Medium Shading 2" w:uiPriority="64"/>
+    <w:lsdException w:name="Medium List 1" w:uiPriority="65"/>
+    <w:lsdException w:name="Medium List 2" w:uiPriority="66"/>
+    <w:lsdException w:name="Medium Grid 1" w:uiPriority="67"/>
+    <w:lsdException w:name="Medium Grid 2" w:uiPriority="68"/>
+    <w:lsdException w:name="Medium Grid 3" w:uiPriority="69"/>
+    <w:lsdException w:name="Dark List" w:uiPriority="70"/>
+    <w:lsdException w:name="Colorful Shading" w:uiPriority="71"/>
+    <w:lsdException w:name="Colorful List" w:uiPriority="72"/>
+    <w:lsdException w:name="Colorful Grid" w:uiPriority="73"/>
+    <w:lsdException w:name="Light Shading Accent 1" w:uiPriority="60"/>
+    <w:lsdException w:name="Light List Accent 1" w:uiPriority="61"/>
+    <w:lsdException w:name="Light Grid Accent 1" w:uiPriority="62"/>
+    <w:lsdException w:name="Medium Shading 1 Accent 1" w:uiPriority="63"/>
+    <w:lsdException w:name="Medium Shading 2 Accent 1" w:uiPriority="64"/>
+    <w:lsdException w:name="Medium List 1 Accent 1" w:uiPriority="65"/>
+    <w:lsdException w:name="Revision" w:semiHidden="1"/>
+    <w:lsdException w:name="List Paragraph" w:uiPriority="34" w:qFormat="1"/>
+    <w:lsdException w:name="Quote" w:uiPriority="29" w:qFormat="1"/>
+    <w:lsdException w:name="Intense Quote" w:uiPriority="30" w:qFormat="1"/>
+    <w:lsdException w:name="Medium List 2 Accent 1" w:uiPriority="66"/>
+    <w:lsdException w:name="Medium Grid 1 Accent 1" w:uiPriority="67"/>
+    <w:lsdException w:name="Medium Grid 2 Accent 1" w:uiPriority="68"/>
+    <w:lsdException w:name="Medium Grid 3 Accent 1" w:uiPriority="69"/>
+    <w:lsdException w:name="Dark List Accent 1" w:uiPriority="70"/>
+    <w:lsdException w:name="Colorful Shading Accent 1" w:uiPriority="71"/>
+    <w:lsdException w:name="Colorful List Accent 1" w:uiPriority="72"/>
+    <w:lsdException w:name="Colorful Grid Accent 1" w:uiPriority="73"/>
+    <w:lsdException w:name="Light Shading Accent 2" w:uiPriority="60"/>
+    <w:lsdException w:name="Light List Accent 2" w:uiPriority="61"/>
+    <w:lsdException w:name="Light Grid Accent 2" w:uiPriority="62"/>
+    <w:lsdException w:name="Medium Shading 1 Accent 2" w:uiPriority="63"/>
+    <w:lsdException w:name="Medium Shading 2 Accent 2" w:uiPriority="64"/>
+    <w:lsdException w:name="Medium List 1 Accent 2" w:uiPriority="65"/>
+    <w:lsdException w:name="Medium List 2 Accent 2" w:uiPriority="66"/>
+    <w:lsdException w:name="Medium Grid 1 Accent 2" w:uiPriority="67"/>
+    <w:lsdException w:name="Medium Grid 2 Accent 2" w:uiPriority="68"/>
+    <w:lsdException w:name="Medium Grid 3 Accent 2" w:uiPriority="69"/>
+    <w:lsdException w:name="Dark List Accent 2" w:uiPriority="70"/>
+    <w:lsdException w:name="Colorful Shading Accent 2" w:uiPriority="71"/>
+    <w:lsdException w:name="Colorful List Accent 2" w:uiPriority="72"/>
+    <w:lsdException w:name="Colorful Grid Accent 2" w:uiPriority="73"/>
+    <w:lsdException w:name="Light Shading Accent 3" w:uiPriority="60"/>
+    <w:lsdException w:name="Light List Accent 3" w:uiPriority="61"/>
+    <w:lsdException w:name="Light Grid Accent 3" w:uiPriority="62"/>
+    <w:lsdException w:name="Medium Shading 1 Accent 3" w:uiPriority="63"/>
+    <w:lsdException w:name="Medium Shading 2 Accent 3" w:uiPriority="64"/>
+    <w:lsdException w:name="Medium List 1 Accent 3" w:uiPriority="65"/>
+    <w:lsdException w:name="Medium List 2 Accent 3" w:uiPriority="66"/>
+    <w:lsdException w:name="Medium Grid 1 Accent 3" w:uiPriority="67"/>
+    <w:lsdException w:name="Medium Grid 2 Accent 3" w:uiPriority="68"/>
+    <w:lsdException w:name="Medium Grid 3 Accent 3" w:uiPriority="69"/>
+    <w:lsdException w:name="Dark List Accent 3" w:uiPriority="70"/>
+    <w:lsdException w:name="Colorful Shading Accent 3" w:uiPriority="71"/>
+    <w:lsdException w:name="Colorful List Accent 3" w:uiPriority="72"/>
+    <w:lsdException w:name="Colorful Grid Accent 3" w:uiPriority="73"/>
+    <w:lsdException w:name="Light Shading Accent 4" w:uiPriority="60"/>
+    <w:lsdException w:name="Light List Accent 4" w:uiPriority="61"/>
+    <w:lsdException w:name="Light Grid Accent 4" w:uiPriority="62"/>
+    <w:lsdException w:name="Medium Shading 1 Accent 4" w:uiPriority="63"/>
+    <w:lsdException w:name="Medium Shading 2 Accent 4" w:uiPriority="64"/>
+    <w:lsdException w:name="Medium List 1 Accent 4" w:uiPriority="65"/>
+    <w:lsdException w:name="Medium List 2 Accent 4" w:uiPriority="66"/>
+    <w:lsdException w:name="Medium Grid 1 Accent 4" w:uiPriority="67"/>
+    <w:lsdException w:name="Medium Grid 2 Accent 4" w:uiPriority="68"/>
+    <w:lsdException w:name="Medium Grid 3 Accent 4" w:uiPriority="69"/>
+    <w:lsdException w:name="Dark List Accent 4" w:uiPriority="70"/>
+    <w:lsdException w:name="Colorful Shading Accent 4" w:uiPriority="71"/>
+    <w:lsdException w:name="Colorful List Accent 4" w:uiPriority="72"/>
+    <w:lsdException w:name="Colorful Grid Accent 4" w:uiPriority="73"/>
+    <w:lsdException w:name="Light Shading Accent 5" w:uiPriority="60"/>
+    <w:lsdException w:name="Light List Accent 5" w:uiPriority="61"/>
+    <w:lsdException w:name="Light Grid Accent 5" w:uiPriority="62"/>
+    <w:lsdException w:name="Medium Shading 1 Accent 5" w:uiPriority="63"/>
+    <w:lsdException w:name="Medium Shading 2 Accent 5" w:uiPriority="64"/>
+    <w:lsdException w:name="Medium List 1 Accent 5" w:uiPriority="65"/>
+    <w:lsdException w:name="Medium List 2 Accent 5" w:uiPriority="66"/>
+    <w:lsdException w:name="Medium Grid 1 Accent 5" w:uiPriority="67"/>
+    <w:lsdException w:name="Medium Grid 2 Accent 5" w:uiPriority="68"/>
+    <w:lsdException w:name="Medium Grid 3 Accent 5" w:uiPriority="69"/>
+    <w:lsdException w:name="Dark List Accent 5" w:uiPriority="70"/>
+    <w:lsdException w:name="Colorful Shading Accent 5" w:uiPriority="71"/>
+    <w:lsdException w:name="Colorful List Accent 5" w:uiPriority="72"/>
+    <w:lsdException w:name="Colorful Grid Accent 5" w:uiPriority="73"/>
+    <w:lsdException w:name="Light Shading Accent 6" w:uiPriority="60"/>
+    <w:lsdException w:name="Light List Accent 6" w:uiPriority="61"/>
+    <w:lsdException w:name="Light Grid Accent 6" w:uiPriority="62"/>
+    <w:lsdException w:name="Medium Shading 1 Accent 6" w:uiPriority="63"/>
+    <w:lsdException w:name="Medium Shading 2 Accent 6" w:uiPriority="64"/>
+    <w:lsdException w:name="Medium List 1 Accent 6" w:uiPriority="65"/>
+    <w:lsdException w:name="Medium List 2 Accent 6" w:uiPriority="66"/>
+    <w:lsdException w:name="Medium Grid 1 Accent 6" w:uiPriority="67"/>
+    <w:lsdException w:name="Medium Grid 2 Accent 6" w:uiPriority="68"/>
+    <w:lsdException w:name="Medium Grid 3 Accent 6" w:uiPriority="69"/>
+    <w:lsdException w:name="Dark List Accent 6" w:uiPriority="70"/>
+    <w:lsdException w:name="Colorful Shading Accent 6" w:uiPriority="71"/>
+    <w:lsdException w:name="Colorful List Accent 6" w:uiPriority="72"/>
+    <w:lsdException w:name="Colorful Grid Accent 6" w:uiPriority="73"/>
+    <w:lsdException w:name="Subtle Emphasis" w:uiPriority="19" w:qFormat="1"/>
+    <w:lsdException w:name="Intense Emphasis" w:uiPriority="21" w:qFormat="1"/>
+    <w:lsdException w:name="Subtle Reference" w:uiPriority="31" w:qFormat="1"/>
+    <w:lsdException w:name="Intense Reference" w:uiPriority="32" w:qFormat="1"/>
+    <w:lsdException w:name="Book Title" w:uiPriority="33" w:qFormat="1"/>
+    <w:lsdException w:name="Bibliography" w:semiHidden="1" w:uiPriority="37" w:unhideWhenUsed="1"/>
+    <w:lsdException w:name="TOC Heading" w:semiHidden="1" w:uiPriority="39" w:unhideWhenUsed="1" w:qFormat="1"/>
+    <w:lsdException w:name="Plain Table 1" w:uiPriority="41"/>
+    <w:lsdException w:name="Plain Table 2" w:uiPriority="42"/>
+    <w:lsdException w:name="Plain Table 3" w:uiPriority="43"/>
+    <w:lsdException w:name="Plain Table 4" w:uiPriority="44"/>
+    <w:lsdException w:name="Plain Table 5" w:uiPriority="45"/>
+    <w:lsdException w:name="Grid Table Light" w:uiPriority="40"/>
+    <w:lsdException w:name="Grid Table 1 Light" w:uiPriority="46"/>
+    <w:lsdException w:name="Grid Table 2" w:uiPriority="47"/>
+    <w:lsdException w:name="Grid Table 3" w:uiPriority="48"/>
+    <w:lsdException w:name="Grid Table 4" w:uiPriority="49"/>
+    <w:lsdException w:name="Grid Table 5 Dark" w:uiPriority="50"/>
+    <w:lsdException w:name="Grid Table 6 Colorful" w:uiPriority="51"/>
+    <w:lsdException w:name="Grid Table 7 Colorful" w:uiPriority="52"/>
+    <w:lsdException w:name="Grid Table 1 Light Accent 1" w:uiPriority="46"/>
+    <w:lsdException w:name="Grid Table 2 Accent 1" w:uiPriority="47"/>
+    <w:lsdException w:name="Grid Table 3 Accent 1" w:uiPriority="48"/>
+    <w:lsdException w:name="Grid Table 4 Accent 1" w:uiPriority="49"/>
+    <w:lsdException w:name="Grid Table 5 Dark Accent 1" w:uiPriority="50"/>
+    <w:lsdException w:name="Grid Table 6 Colorful Accent 1" w:uiPriority="51"/>
+    <w:lsdException w:name="Grid Table 7 Colorful Accent 1" w:uiPriority="52"/>
+    <w:lsdException w:name="Grid Table 1 Light Accent 2" w:uiPriority="46"/>
+    <w:lsdException w:name="Grid Table 2 Accent 2" w:uiPriority="47"/>
+    <w:lsdException w:name="Grid Table 3 Accent 2" w:uiPriority="48"/>
+    <w:lsdException w:name="Grid Table 4 Accent 2" w:uiPriority="49"/>
+    <w:lsdException w:name="Grid Table 5 Dark Accent 2" w:uiPriority="50"/>
+    <w:lsdException w:name="Grid Table 6 Colorful Accent 2" w:uiPriority="51"/>
+    <w:lsdException w:name="Grid Table 7 Colorful Accent 2" w:uiPriority="52"/>
+    <w:lsdException w:name="Grid Table 1 Light Accent 3" w:uiPriority="46"/>
+    <w:lsdException w:name="Grid Table 2 Accent 3" w:uiPriority="47"/>
+    <w:lsdException w:name="Grid Table 3 Accent 3" w:uiPriority="48"/>
+    <w:lsdException w:name="Grid Table 4 Accent 3" w:uiPriority="49"/>
+    <w:lsdException w:name="Grid Table 5 Dark Accent 3" w:uiPriority="50"/>
+    <w:lsdException w:name="Grid Table 6 Colorful Accent 3" w:uiPriority="51"/>
+    <w:lsdException w:name="Grid Table 7 Colorful Accent 3" w:uiPriority="52"/>
+    <w:lsdException w:name="Grid Table 1 Light Accent 4" w:uiPriority="46"/>
+    <w:lsdException w:name="Grid Table 2 Accent 4" w:uiPriority="47"/>
+    <w:lsdException w:name="Grid Table 3 Accent 4" w:uiPriority="48"/>
+    <w:lsdException w:name="Grid Table 4 Accent 4" w:uiPriority="49"/>
+    <w:lsdException w:name="Grid Table 5 Dark Accent 4" w:uiPriority="50"/>
+    <w:lsdException w:name="Grid Table 6 Colorful Accent 4" w:uiPriority="51"/>
+    <w:lsdException w:name="Grid Table 7 Colorful Accent 4" w:uiPriority="52"/>
+    <w:lsdException w:name="Grid Table 1 Light Accent 5" w:uiPriority="46"/>
+    <w:lsdException w:name="Grid Table 2 Accent 5" w:uiPriority="47"/>
+    <w:lsdException w:name="Grid Table 3 Accent 5" w:uiPriority="48"/>
+    <w:lsdException w:name="Grid Table 4 Accent 5" w:uiPriority="49"/>
+    <w:lsdException w:name="Grid Table 5 Dark Accent 5" w:uiPriority="50"/>
+    <w:lsdException w:name="Grid Table 6 Colorful Accent 5" w:uiPriority="51"/>
+    <w:lsdException w:name="Grid Table 7 Colorful Accent 5" w:uiPriority="52"/>
+    <w:lsdException w:name="Grid Table 1 Light Accent 6" w:uiPriority="46"/>
+    <w:lsdException w:name="Grid Table 2 Accent 6" w:uiPriority="47"/>
+    <w:lsdException w:name="Grid Table 3 Accent 6" w:uiPriority="48"/>
+    <w:lsdException w:name="Grid Table 4 Accent 6" w:uiPriority="49"/>
+    <w:lsdException w:name="Grid Table 5 Dark Accent 6" w:uiPriority="50"/>
+    <w:lsdException w:name="Grid Table 6 Colorful Accent 6" w:uiPriority="51"/>
+    <w:lsdException w:name="Grid Table 7 Colorful Accent 6" w:uiPriority="52"/>
+    <w:lsdException w:name="List Table 1 Light" w:uiPriority="46"/>
+    <w:lsdException w:name="List Table 2" w:uiPriority="47"/>
+    <w:lsdException w:name="List Table 3" w:uiPriority="48"/>
+    <w:lsdException w:name="List Table 4" w:uiPriority="49"/>
+    <w:lsdException w:name="List Table 5 Dark" w:uiPriority="50"/>
+    <w:lsdException w:name="List Table 6 Colorful" w:uiPriority="51"/>
+    <w:lsdException w:name="List Table 7 Colorful" w:uiPriority="52"/>
+    <w:lsdException w:name="List Table 1 Light Accent 1" w:uiPriority="46"/>
+    <w:lsdException w:name="List Table 2 Accent 1" w:uiPriority="47"/>
+    <w:lsdException w:name="List Table 3 Accent 1" w:uiPriority="48"/>
+    <w:lsdException w:name="List Table 4 Accent 1" w:uiPriority="49"/>
+    <w:lsdException w:name="List Table 5 Dark Accent 1" w:uiPriority="50"/>
+    <w:lsdException w:name="List Table 6 Colorful Accent 1" w:uiPriority="51"/>
+    <w:lsdException w:name="List Table 7 Colorful Accent 1" w:uiPriority="52"/>
+    <w:lsdException w:name="List Table 1 Light Accent 2" w:uiPriority="46"/>
+    <w:lsdException w:name="List Table 2 Accent 2" w:uiPriority="47"/>
+    <w:lsdException w:name="List Table 3 Accent 2" w:uiPriority="48"/>
+    <w:lsdException w:name="List Table 4 Accent 2" w:uiPriority="49"/>
+    <w:lsdException w:name="List Table 5 Dark Accent 2" w:uiPriority="50"/>
+    <w:lsdException w:name="List Table 6 Colorful Accent 2" w:uiPriority="51"/>
+    <w:lsdException w:name="List Table 7 Colorful Accent 2" w:uiPriority="52"/>
+    <w:lsdException w:name="List Table 1 Light Accent 3" w:uiPriority="46"/>
+    <w:lsdException w:name="List Table 2 Accent 3" w:uiPriority="47"/>
+    <w:lsdException w:name="List Table 3 Accent 3" w:uiPriority="48"/>
+    <w:lsdException w:name="List Table 4 Accent 3" w:uiPriority="49"/>
+    <w:lsdException w:name="List Table 5 Dark Accent 3" w:uiPriority="50"/>
+    <w:lsdException w:name="List Table 6 Colorful Accent 3" w:uiPriority="51"/>
+    <w:lsdException w:name="List Table 7 Colorful Accent 3" w:uiPriority="52"/>
+    <w:lsdException w:name="List Table 1 Light Accent 4" w:uiPriority="46"/>
+    <w:lsdException w:name="List Table 2 Accent 4" w:uiPriority="47"/>
+    <w:lsdException w:name="List Table 3 Accent 4" w:uiPriority="48"/>
+    <w:lsdException w:name="List Table 4 Accent 4" w:uiPriority="49"/>
+    <w:lsdException w:name="List Table 5 Dark Accent 4" w:uiPriority="50"/>
+    <w:lsdException w:name="List Table 6 Colorful Accent 4" w:uiPriority="51"/>
+    <w:lsdException w:name="List Table 7 Colorful Accent 4" w:uiPriority="52"/>
+    <w:lsdException w:name="List Table 1 Light Accent 5" w:uiPriority="46"/>
+    <w:lsdException w:name="List Table 2 Accent 5" w:uiPriority="47"/>
+    <w:lsdException w:name="List Table 3 Accent 5" w:uiPriority="48"/>
+    <w:lsdException w:name="List Table 4 Accent 5" w:uiPriority="49"/>
+    <w:lsdException w:name="List Table 5 Dark Accent 5" w:uiPriority="50"/>
+    <w:lsdException w:name="List Table 6 Colorful Accent 5" w:uiPriority="51"/>
+    <w:lsdException w:name="List Table 7 Colorful Accent 5" w:uiPriority="52"/>
+    <w:lsdException w:name="List Table 1 Light Accent 6" w:uiPriority="46"/>
+    <w:lsdException w:name="List Table 2 Accent 6" w:uiPriority="47"/>
+    <w:lsdException w:name="List Table 3 Accent 6" w:uiPriority="48"/>
+    <w:lsdException w:name="List Table 4 Accent 6" w:uiPriority="49"/>
+    <w:lsdException w:name="List Table 5 Dark Accent 6" w:uiPriority="50"/>
+    <w:lsdException w:name="List Table 6 Colorful Accent 6" w:uiPriority="51"/>
+    <w:lsdException w:name="List Table 7 Colorful Accent 6" w:uiPriority="52"/>
   </w:latentStyles>
   <w:style w:type="paragraph" w:default="1" w:styleId="Normal">
     <w:name w:val="Normal"/>
     <w:qFormat/>
     <w:rsid w:val="00B612EC"/>
-  </w:style>
-  <w:style w:type="character" w:default="1" w:styleId="DefaultParagraphFont">
-    <w:name w:val="Default Paragraph Font"/>
-    <w:uiPriority w:val="1"/>
-    <w:semiHidden/>
-    <w:unhideWhenUsed/>
-  </w:style>
-  <w:style w:type="table" w:default="1" w:styleId="TableNormal">
-    <w:name w:val="Normal Table"/>
-    <w:uiPriority w:val="99"/>
-    <w:semiHidden/>
-    <w:unhideWhenUsed/>
-    <w:qFormat/>
-    <w:tblPr>
-      <w:tblInd w:w="0" w:type="dxa"/>
-      <w:tblCellMar>
-        <w:top w:w="0" w:type="dxa"/>
-        <w:left w:w="108" w:type="dxa"/>
-        <w:bottom w:w="0" w:type="dxa"/>
-        <w:right w:w="108" w:type="dxa"/>
-      </w:tblCellMar>
-    </w:tblPr>
-  </w:style>
-  <w:style w:type="numbering" w:default="1" w:styleId="NoList">
-    <w:name w:val="No List"/>
-    <w:uiPriority w:val="99"/>
-    <w:semiHidden/>
-    <w:unhideWhenUsed/>
-  </w:style>
-  <w:style w:type="paragraph" w:styleId="ListParagraph">
-    <w:name w:val="List Paragraph"/>
-    <w:basedOn w:val="Normal"/>
-    <w:uiPriority w:val="34"/>
-    <w:qFormat/>
-    <w:rsid w:val="00343A3B"/>
-    <w:pPr>
-      <w:ind w:left="720"/>
-      <w:contextualSpacing/>
-    </w:pPr>
-  </w:style>
-  <w:style w:type="character" w:styleId="Hyperlink">
-    <w:name w:val="Hyperlink"/>
-    <w:basedOn w:val="DefaultParagraphFont"/>
-    <w:uiPriority w:val="99"/>
-    <w:unhideWhenUsed/>
-    <w:rsid w:val="003D29D0"/>
-    <w:rPr>
-      <w:color w:val="0000FF" w:themeColor="hyperlink"/>
-      <w:u w:val="single"/>
-    </w:rPr>
-  </w:style>
-</w:styles>
-</file>
-
-<file path=word/stylesWithEffects.xml><?xml version="1.0" encoding="utf-8"?>
-<w:styles xmlns:wpc="http://schemas.microsoft.com/office/word/2010/wordprocessingCanvas" xmlns:mc="http://schemas.openxmlformats.org/markup-compatibility/2006" xmlns:o="urn:schemas-microsoft-com:office:office" xmlns:r="http://schemas.openxmlformats.org/officeDocument/2006/relationships" xmlns:m="http://schemas.openxmlformats.org/officeDocument/2006/math" xmlns:v="urn:schemas-microsoft-com:vml" xmlns:wp14="http://schemas.microsoft.com/office/word/2010/wordprocessingDrawing" xmlns:wp="http://schemas.openxmlformats.org/drawingml/2006/wordprocessingDrawing" xmlns:w10="urn:schemas-microsoft-com:office:word" xmlns:w="http://schemas.openxmlformats.org/wordprocessingml/2006/main" xmlns:w14="http://schemas.microsoft.com/office/word/2010/wordml" xmlns:wpg="http://schemas.microsoft.com/office/word/2010/wordprocessingGroup" xmlns:wpi="http://schemas.microsoft.com/office/word/2010/wordprocessingInk" xmlns:wne="http://schemas.microsoft.com/office/word/2006/wordml" xmlns:wps="http://schemas.microsoft.com/office/word/2010/wordprocessingShape" mc:Ignorable="w14 wp14">
-  <w:docDefaults>
-    <w:rPrDefault>
-      <w:rPr>
-        <w:rFonts w:asciiTheme="minorHAnsi" w:eastAsiaTheme="minorHAnsi" w:hAnsiTheme="minorHAnsi" w:cstheme="minorBidi"/>
-        <w:sz w:val="22"/>
-        <w:szCs w:val="22"/>
-        <w:lang w:val="en-US" w:eastAsia="en-US" w:bidi="ar-SA"/>
-      </w:rPr>
-    </w:rPrDefault>
-    <w:pPrDefault>
-      <w:pPr>
-        <w:spacing w:after="200" w:line="276" w:lineRule="auto"/>
-      </w:pPr>
-    </w:pPrDefault>
-  </w:docDefaults>
-  <w:latentStyles w:defLockedState="0" w:defUIPriority="99" w:defSemiHidden="1" w:defUnhideWhenUsed="1" w:defQFormat="0" w:count="267">
-    <w:lsdException w:name="Normal" w:semiHidden="0" w:uiPriority="0" w:unhideWhenUsed="0" w:qFormat="1"/>
-    <w:lsdException w:name="heading 1" w:semiHidden="0" w:uiPriority="9" w:unhideWhenUsed="0" w:qFormat="1"/>
-    <w:lsdException w:name="heading 2" w:uiPriority="9" w:qFormat="1"/>
-    <w:lsdException w:name="heading 3" w:uiPriority="9" w:qFormat="1"/>
-    <w:lsdException w:name="heading 4" w:uiPriority="9" w:qFormat="1"/>
-    <w:lsdException w:name="heading 5" w:uiPriority="9" w:qFormat="1"/>
-    <w:lsdException w:name="heading 6" w:uiPriority="9" w:qFormat="1"/>
-    <w:lsdException w:name="heading 7" w:uiPriority="9" w:qFormat="1"/>
-    <w:lsdException w:name="heading 8" w:uiPriority="9" w:qFormat="1"/>
-    <w:lsdException w:name="heading 9" w:uiPriority="9" w:qFormat="1"/>
-    <w:lsdException w:name="toc 1" w:uiPriority="39"/>
-    <w:lsdException w:name="toc 2" w:uiPriority="39"/>
-    <w:lsdException w:name="toc 3" w:uiPriority="39"/>
-    <w:lsdException w:name="toc 4" w:uiPriority="39"/>
-    <w:lsdException w:name="toc 5" w:uiPriority="39"/>
-    <w:lsdException w:name="toc 6" w:uiPriority="39"/>
-    <w:lsdException w:name="toc 7" w:uiPriority="39"/>
-    <w:lsdException w:name="toc 8" w:uiPriority="39"/>
-    <w:lsdException w:name="toc 9" w:uiPriority="39"/>
-    <w:lsdException w:name="caption" w:uiPriority="35" w:qFormat="1"/>
-    <w:lsdException w:name="Title" w:semiHidden="0" w:uiPriority="10" w:unhideWhenUsed="0" w:qFormat="1"/>
-    <w:lsdException w:name="Default Paragraph Font" w:uiPriority="1"/>
-    <w:lsdException w:name="Subtitle" w:semiHidden="0" w:uiPriority="11" w:unhideWhenUsed="0" w:qFormat="1"/>
-    <w:lsdException w:name="Strong" w:semiHidden="0" w:uiPriority="22" w:unhideWhenUsed="0" w:qFormat="1"/>
-    <w:lsdException w:name="Emphasis" w:semiHidden="0" w:uiPriority="20" w:unhideWhenUsed="0" w:qFormat="1"/>
-    <w:lsdException w:name="Table Grid" w:semiHidden="0" w:uiPriority="59" w:unhideWhenUsed="0"/>
-    <w:lsdException w:name="Placeholder Text" w:unhideWhenUsed="0"/>
-    <w:lsdException w:name="No Spacing" w:semiHidden="0" w:uiPriority="1" w:unhideWhenUsed="0" w:qFormat="1"/>
-    <w:lsdException w:name="Light Shading" w:semiHidden="0" w:uiPriority="60" w:unhideWhenUsed="0"/>
-    <w:lsdException w:name="Light List" w:semiHidden="0" w:uiPriority="61" w:unhideWhenUsed="0"/>
-    <w:lsdException w:name="Light Grid" w:semiHidden="0" w:uiPriority="62" w:unhideWhenUsed="0"/>
-    <w:lsdException w:name="Medium Shading 1" w:semiHidden="0" w:uiPriority="63" w:unhideWhenUsed="0"/>
-    <w:lsdException w:name="Medium Shading 2" w:semiHidden="0" w:uiPriority="64" w:unhideWhenUsed="0"/>
-    <w:lsdException w:name="Medium List 1" w:semiHidden="0" w:uiPriority="65" w:unhideWhenUsed="0"/>
-    <w:lsdException w:name="Medium List 2" w:semiHidden="0" w:uiPriority="66" w:unhideWhenUsed="0"/>
-    <w:lsdException w:name="Medium Grid 1" w:semiHidden="0" w:uiPriority="67" w:unhideWhenUsed="0"/>
-    <w:lsdException w:name="Medium Grid 2" w:semiHidden="0" w:uiPriority="68" w:unhideWhenUsed="0"/>
-    <w:lsdException w:name="Medium Grid 3" w:semiHidden="0" w:uiPriority="69" w:unhideWhenUsed="0"/>
-    <w:lsdException w:name="Dark List" w:semiHidden="0" w:uiPriority="70" w:unhideWhenUsed="0"/>
-    <w:lsdException w:name="Colorful Shading" w:semiHidden="0" w:uiPriority="71" w:unhideWhenUsed="0"/>
-    <w:lsdException w:name="Colorful List" w:semiHidden="0" w:uiPriority="72" w:unhideWhenUsed="0"/>
-    <w:lsdException w:name="Colorful Grid" w:semiHidden="0" w:uiPriority="73" w:unhideWhenUsed="0"/>
-    <w:lsdException w:name="Light Shading Accent 1" w:semiHidden="0" w:uiPriority="60" w:unhideWhenUsed="0"/>
-    <w:lsdException w:name="Light List Accent 1" w:semiHidden="0" w:uiPriority="61" w:unhideWhenUsed="0"/>
-    <w:lsdException w:name="Light Grid Accent 1" w:semiHidden="0" w:uiPriority="62" w:unhideWhenUsed="0"/>
-    <w:lsdException w:name="Medium Shading 1 Accent 1" w:semiHidden="0" w:uiPriority="63" w:unhideWhenUsed="0"/>
-    <w:lsdException w:name="Medium Shading 2 Accent 1" w:semiHidden="0" w:uiPriority="64" w:unhideWhenUsed="0"/>
-    <w:lsdException w:name="Medium List 1 Accent 1" w:semiHidden="0" w:uiPriority="65" w:unhideWhenUsed="0"/>
-    <w:lsdException w:name="Revision" w:unhideWhenUsed="0"/>
-    <w:lsdException w:name="List Paragraph" w:semiHidden="0" w:uiPriority="34" w:unhideWhenUsed="0" w:qFormat="1"/>
-    <w:lsdException w:name="Quote" w:semiHidden="0" w:uiPriority="29" w:unhideWhenUsed="0" w:qFormat="1"/>
-    <w:lsdException w:name="Intense Quote" w:semiHidden="0" w:uiPriority="30" w:unhideWhenUsed="0" w:qFormat="1"/>
-    <w:lsdException w:name="Medium List 2 Accent 1" w:semiHidden="0" w:uiPriority="66" w:unhideWhenUsed="0"/>
-    <w:lsdException w:name="Medium Grid 1 Accent 1" w:semiHidden="0" w:uiPriority="67" w:unhideWhenUsed="0"/>
-    <w:lsdException w:name="Medium Grid 2 Accent 1" w:semiHidden="0" w:uiPriority="68" w:unhideWhenUsed="0"/>
-    <w:lsdException w:name="Medium Grid 3 Accent 1" w:semiHidden="0" w:uiPriority="69" w:unhideWhenUsed="0"/>
-    <w:lsdException w:name="Dark List Accent 1" w:semiHidden="0" w:uiPriority="70" w:unhideWhenUsed="0"/>
-    <w:lsdException w:name="Colorful Shading Accent 1" w:semiHidden="0" w:uiPriority="71" w:unhideWhenUsed="0"/>
-    <w:lsdException w:name="Colorful List Accent 1" w:semiHidden="0" w:uiPriority="72" w:unhideWhenUsed="0"/>
-    <w:lsdException w:name="Colorful Grid Accent 1" w:semiHidden="0" w:uiPriority="73" w:unhideWhenUsed="0"/>
-    <w:lsdException w:name="Light Shading Accent 2" w:semiHidden="0" w:uiPriority="60" w:unhideWhenUsed="0"/>
-    <w:lsdException w:name="Light List Accent 2" w:semiHidden="0" w:uiPriority="61" w:unhideWhenUsed="0"/>
-    <w:lsdException w:name="Light Grid Accent 2" w:semiHidden="0" w:uiPriority="62" w:unhideWhenUsed="0"/>
-    <w:lsdException w:name="Medium Shading 1 Accent 2" w:semiHidden="0" w:uiPriority="63" w:unhideWhenUsed="0"/>
-    <w:lsdException w:name="Medium Shading 2 Accent 2" w:semiHidden="0" w:uiPriority="64" w:unhideWhenUsed="0"/>
-    <w:lsdException w:name="Medium List 1 Accent 2" w:semiHidden="0" w:uiPriority="65" w:unhideWhenUsed="0"/>
-    <w:lsdException w:name="Medium List 2 Accent 2" w:semiHidden="0" w:uiPriority="66" w:unhideWhenUsed="0"/>
-    <w:lsdException w:name="Medium Grid 1 Accent 2" w:semiHidden="0" w:uiPriority="67" w:unhideWhenUsed="0"/>
-    <w:lsdException w:name="Medium Grid 2 Accent 2" w:semiHidden="0" w:uiPriority="68" w:unhideWhenUsed="0"/>
-    <w:lsdException w:name="Medium Grid 3 Accent 2" w:semiHidden="0" w:uiPriority="69" w:unhideWhenUsed="0"/>
-    <w:lsdException w:name="Dark List Accent 2" w:semiHidden="0" w:uiPriority="70" w:unhideWhenUsed="0"/>
-    <w:lsdException w:name="Colorful Shading Accent 2" w:semiHidden="0" w:uiPriority="71" w:unhideWhenUsed="0"/>
-    <w:lsdException w:name="Colorful List Accent 2" w:semiHidden="0" w:uiPriority="72" w:unhideWhenUsed="0"/>
-    <w:lsdException w:name="Colorful Grid Accent 2" w:semiHidden="0" w:uiPriority="73" w:unhideWhenUsed="0"/>
-    <w:lsdException w:name="Light Shading Accent 3" w:semiHidden="0" w:uiPriority="60" w:unhideWhenUsed="0"/>
-    <w:lsdException w:name="Light List Accent 3" w:semiHidden="0" w:uiPriority="61" w:unhideWhenUsed="0"/>
-    <w:lsdException w:name="Light Grid Accent 3" w:semiHidden="0" w:uiPriority="62" w:unhideWhenUsed="0"/>
-    <w:lsdException w:name="Medium Shading 1 Accent 3" w:semiHidden="0" w:uiPriority="63" w:unhideWhenUsed="0"/>
-    <w:lsdException w:name="Medium Shading 2 Accent 3" w:semiHidden="0" w:uiPriority="64" w:unhideWhenUsed="0"/>
-    <w:lsdException w:name="Medium List 1 Accent 3" w:semiHidden="0" w:uiPriority="65" w:unhideWhenUsed="0"/>
-    <w:lsdException w:name="Medium List 2 Accent 3" w:semiHidden="0" w:uiPriority="66" w:unhideWhenUsed="0"/>
-    <w:lsdException w:name="Medium Grid 1 Accent 3" w:semiHidden="0" w:uiPriority="67" w:unhideWhenUsed="0"/>
-    <w:lsdException w:name="Medium Grid 2 Accent 3" w:semiHidden="0" w:uiPriority="68" w:unhideWhenUsed="0"/>
-    <w:lsdException w:name="Medium Grid 3 Accent 3" w:semiHidden="0" w:uiPriority="69" w:unhideWhenUsed="0"/>
-    <w:lsdException w:name="Dark List Accent 3" w:semiHidden="0" w:uiPriority="70" w:unhideWhenUsed="0"/>
-    <w:lsdException w:name="Colorful Shading Accent 3" w:semiHidden="0" w:uiPriority="71" w:unhideWhenUsed="0"/>
-    <w:lsdException w:name="Colorful List Accent 3" w:semiHidden="0" w:uiPriority="72" w:unhideWhenUsed="0"/>
-    <w:lsdException w:name="Colorful Grid Accent 3" w:semiHidden="0" w:uiPriority="73" w:unhideWhenUsed="0"/>
-    <w:lsdException w:name="Light Shading Accent 4" w:semiHidden="0" w:uiPriority="60" w:unhideWhenUsed="0"/>
-    <w:lsdException w:name="Light List Accent 4" w:semiHidden="0" w:uiPriority="61" w:unhideWhenUsed="0"/>
-    <w:lsdException w:name="Light Grid Accent 4" w:semiHidden="0" w:uiPriority="62" w:unhideWhenUsed="0"/>
-    <w:lsdException w:name="Medium Shading 1 Accent 4" w:semiHidden="0" w:uiPriority="63" w:unhideWhenUsed="0"/>
-    <w:lsdException w:name="Medium Shading 2 Accent 4" w:semiHidden="0" w:uiPriority="64" w:unhideWhenUsed="0"/>
-    <w:lsdException w:name="Medium List 1 Accent 4" w:semiHidden="0" w:uiPriority="65" w:unhideWhenUsed="0"/>
-    <w:lsdException w:name="Medium List 2 Accent 4" w:semiHidden="0" w:uiPriority="66" w:unhideWhenUsed="0"/>
-    <w:lsdException w:name="Medium Grid 1 Accent 4" w:semiHidden="0" w:uiPriority="67" w:unhideWhenUsed="0"/>
-    <w:lsdException w:name="Medium Grid 2 Accent 4" w:semiHidden="0" w:uiPriority="68" w:unhideWhenUsed="0"/>
-    <w:lsdException w:name="Medium Grid 3 Accent 4" w:semiHidden="0" w:uiPriority="69" w:unhideWhenUsed="0"/>
-    <w:lsdException w:name="Dark List Accent 4" w:semiHidden="0" w:uiPriority="70" w:unhideWhenUsed="0"/>
-    <w:lsdException w:name="Colorful Shading Accent 4" w:semiHidden="0" w:uiPriority="71" w:unhideWhenUsed="0"/>
-    <w:lsdException w:name="Colorful List Accent 4" w:semiHidden="0" w:uiPriority="72" w:unhideWhenUsed="0"/>
-    <w:lsdException w:name="Colorful Grid Accent 4" w:semiHidden="0" w:uiPriority="73" w:unhideWhenUsed="0"/>
-    <w:lsdException w:name="Light Shading Accent 5" w:semiHidden="0" w:uiPriority="60" w:unhideWhenUsed="0"/>
-    <w:lsdException w:name="Light List Accent 5" w:semiHidden="0" w:uiPriority="61" w:unhideWhenUsed="0"/>
-    <w:lsdException w:name="Light Grid Accent 5" w:semiHidden="0" w:uiPriority="62" w:unhideWhenUsed="0"/>
-    <w:lsdException w:name="Medium Shading 1 Accent 5" w:semiHidden="0" w:uiPriority="63" w:unhideWhenUsed="0"/>
-    <w:lsdException w:name="Medium Shading 2 Accent 5" w:semiHidden="0" w:uiPriority="64" w:unhideWhenUsed="0"/>
-    <w:lsdException w:name="Medium List 1 Accent 5" w:semiHidden="0" w:uiPriority="65" w:unhideWhenUsed="0"/>
-    <w:lsdException w:name="Medium List 2 Accent 5" w:semiHidden="0" w:uiPriority="66" w:unhideWhenUsed="0"/>
-    <w:lsdException w:name="Medium Grid 1 Accent 5" w:semiHidden="0" w:uiPriority="67" w:unhideWhenUsed="0"/>
-    <w:lsdException w:name="Medium Grid 2 Accent 5" w:semiHidden="0" w:uiPriority="68" w:unhideWhenUsed="0"/>
-    <w:lsdException w:name="Medium Grid 3 Accent 5" w:semiHidden="0" w:uiPriority="69" w:unhideWhenUsed="0"/>
-    <w:lsdException w:name="Dark List Accent 5" w:semiHidden="0" w:uiPriority="70" w:unhideWhenUsed="0"/>
-    <w:lsdException w:name="Colorful Shading Accent 5" w:semiHidden="0" w:uiPriority="71" w:unhideWhenUsed="0"/>
-    <w:lsdException w:name="Colorful List Accent 5" w:semiHidden="0" w:uiPriority="72" w:unhideWhenUsed="0"/>
-    <w:lsdException w:name="Colorful Grid Accent 5" w:semiHidden="0" w:uiPriority="73" w:unhideWhenUsed="0"/>
-    <w:lsdException w:name="Light Shading Accent 6" w:semiHidden="0" w:uiPriority="60" w:unhideWhenUsed="0"/>
-    <w:lsdException w:name="Light List Accent 6" w:semiHidden="0" w:uiPriority="61" w:unhideWhenUsed="0"/>
-    <w:lsdException w:name="Light Grid Accent 6" w:semiHidden="0" w:uiPriority="62" w:unhideWhenUsed="0"/>
-    <w:lsdException w:name="Medium Shading 1 Accent 6" w:semiHidden="0" w:uiPriority="63" w:unhideWhenUsed="0"/>
-    <w:lsdException w:name="Medium Shading 2 Accent 6" w:semiHidden="0" w:uiPriority="64" w:unhideWhenUsed="0"/>
-    <w:lsdException w:name="Medium List 1 Accent 6" w:semiHidden="0" w:uiPriority="65" w:unhideWhenUsed="0"/>
-    <w:lsdException w:name="Medium List 2 Accent 6" w:semiHidden="0" w:uiPriority="66" w:unhideWhenUsed="0"/>
-    <w:lsdException w:name="Medium Grid 1 Accent 6" w:semiHidden="0" w:uiPriority="67" w:unhideWhenUsed="0"/>
-    <w:lsdException w:name="Medium Grid 2 Accent 6" w:semiHidden="0" w:uiPriority="68" w:unhideWhenUsed="0"/>
-    <w:lsdException w:name="Medium Grid 3 Accent 6" w:semiHidden="0" w:uiPriority="69" w:unhideWhenUsed="0"/>
-    <w:lsdException w:name="Dark List Accent 6" w:semiHidden="0" w:uiPriority="70" w:unhideWhenUsed="0"/>
-    <w:lsdException w:name="Colorful Shading Accent 6" w:semiHidden="0" w:uiPriority="71" w:unhideWhenUsed="0"/>
-    <w:lsdException w:name="Colorful List Accent 6" w:semiHidden="0" w:uiPriority="72" w:unhideWhenUsed="0"/>
-    <w:lsdException w:name="Colorful Grid Accent 6" w:semiHidden="0" w:uiPriority="73" w:unhideWhenUsed="0"/>
-    <w:lsdException w:name="Subtle Emphasis" w:semiHidden="0" w:uiPriority="19" w:unhideWhenUsed="0" w:qFormat="1"/>
-    <w:lsdException w:name="Intense Emphasis" w:semiHidden="0" w:uiPriority="21" w:unhideWhenUsed="0" w:qFormat="1"/>
-    <w:lsdException w:name="Subtle Reference" w:semiHidden="0" w:uiPriority="31" w:unhideWhenUsed="0" w:qFormat="1"/>
-    <w:lsdException w:name="Intense Reference" w:semiHidden="0" w:uiPriority="32" w:unhideWhenUsed="0" w:qFormat="1"/>
-    <w:lsdException w:name="Book Title" w:semiHidden="0" w:uiPriority="33" w:unhideWhenUsed="0" w:qFormat="1"/>
-    <w:lsdException w:name="Bibliography" w:uiPriority="37"/>
-    <w:lsdException w:name="TOC Heading" w:uiPriority="39" w:qFormat="1"/>
-  </w:latentStyles>
-  <w:style w:type="paragraph" w:default="1" w:styleId="Normal">
-    <w:name w:val="Normal"/>
-    <w:qFormat/>
   </w:style>
   <w:style w:type="character" w:default="1" w:styleId="DefaultParagraphFont">
     <w:name w:val="Default Paragraph Font"/>
@@ -1271,6 +1390,17 @@
       <w:ind w:left="720"/>
       <w:contextualSpacing/>
     </w:pPr>
+  </w:style>
+  <w:style w:type="character" w:styleId="Hyperlink">
+    <w:name w:val="Hyperlink"/>
+    <w:basedOn w:val="DefaultParagraphFont"/>
+    <w:uiPriority w:val="99"/>
+    <w:unhideWhenUsed/>
+    <w:rsid w:val="003D29D0"/>
+    <w:rPr>
+      <w:color w:val="0000FF" w:themeColor="hyperlink"/>
+      <w:u w:val="single"/>
+    </w:rPr>
   </w:style>
 </w:styles>
 </file>

</xml_diff>

<commit_message>
css-3 add webfontgenerator vendorprefix radialgradient fontface filter
</commit_message>
<xml_diff>
--- a/css/CSS 3/CSS 3.docx
+++ b/css/CSS 3/CSS 3.docx
@@ -1,6 +1,6 @@
 
 <file path=word/document.xml><?xml version="1.0" encoding="utf-8"?>
-<w:document xmlns:wpc="http://schemas.microsoft.com/office/word/2010/wordprocessingCanvas" xmlns:mc="http://schemas.openxmlformats.org/markup-compatibility/2006" xmlns:o="urn:schemas-microsoft-com:office:office" xmlns:r="http://schemas.openxmlformats.org/officeDocument/2006/relationships" xmlns:m="http://schemas.openxmlformats.org/officeDocument/2006/math" xmlns:v="urn:schemas-microsoft-com:vml" xmlns:wp14="http://schemas.microsoft.com/office/word/2010/wordprocessingDrawing" xmlns:wp="http://schemas.openxmlformats.org/drawingml/2006/wordprocessingDrawing" xmlns:w10="urn:schemas-microsoft-com:office:word" xmlns:w="http://schemas.openxmlformats.org/wordprocessingml/2006/main" xmlns:w14="http://schemas.microsoft.com/office/word/2010/wordml" xmlns:w15="http://schemas.microsoft.com/office/word/2012/wordml" xmlns:wpg="http://schemas.microsoft.com/office/word/2010/wordprocessingGroup" xmlns:wpi="http://schemas.microsoft.com/office/word/2010/wordprocessingInk" xmlns:wne="http://schemas.microsoft.com/office/word/2006/wordml" xmlns:wps="http://schemas.microsoft.com/office/word/2010/wordprocessingShape" mc:Ignorable="w14 w15 wp14">
+<w:document xmlns:ve="http://schemas.openxmlformats.org/markup-compatibility/2006" xmlns:o="urn:schemas-microsoft-com:office:office" xmlns:r="http://schemas.openxmlformats.org/officeDocument/2006/relationships" xmlns:m="http://schemas.openxmlformats.org/officeDocument/2006/math" xmlns:v="urn:schemas-microsoft-com:vml" xmlns:wp="http://schemas.openxmlformats.org/drawingml/2006/wordprocessingDrawing" xmlns:w10="urn:schemas-microsoft-com:office:word" xmlns:w="http://schemas.openxmlformats.org/wordprocessingml/2006/main" xmlns:wne="http://schemas.microsoft.com/office/word/2006/wordml">
   <w:body>
     <w:p>
       <w:pPr>
@@ -11,47 +11,55 @@
         </w:numPr>
       </w:pPr>
       <w:r>
-        <w:t>BORDER RADIUS (</w:t>
-      </w:r>
-      <w:proofErr w:type="spellStart"/>
-      <w:r>
-        <w:t>ujung</w:t>
-      </w:r>
-      <w:proofErr w:type="spellEnd"/>
+        <w:t>BORDER RADIUS (ujung kotak menjadi tumpul)</w:t>
+      </w:r>
+      <w:r>
+        <w:t xml:space="preserve">  </w:t>
+      </w:r>
       <w:r>
         <w:t xml:space="preserve"> </w:t>
       </w:r>
-      <w:proofErr w:type="spellStart"/>
-      <w:r>
-        <w:t>kotak</w:t>
-      </w:r>
-      <w:proofErr w:type="spellEnd"/>
+      <w:hyperlink r:id="rId5" w:history="1">
+        <w:r>
+          <w:rPr>
+            <w:rStyle w:val="Hyperlink"/>
+          </w:rPr>
+          <w:t>vid</w:t>
+        </w:r>
+      </w:hyperlink>
       <w:r>
         <w:t xml:space="preserve"> </w:t>
       </w:r>
-      <w:proofErr w:type="spellStart"/>
-      <w:r>
-        <w:t>menjadi</w:t>
-      </w:r>
-      <w:proofErr w:type="spellEnd"/>
+      <w:r>
+        <w:t xml:space="preserve">  </w:t>
+      </w:r>
+      <w:hyperlink r:id="rId6" w:history="1">
+        <w:r>
+          <w:rPr>
+            <w:rStyle w:val="Hyperlink"/>
+          </w:rPr>
+          <w:t>ex</w:t>
+        </w:r>
+      </w:hyperlink>
+    </w:p>
+    <w:p>
+      <w:pPr>
+        <w:pStyle w:val="ListParagraph"/>
+        <w:numPr>
+          <w:ilvl w:val="0"/>
+          <w:numId w:val="4"/>
+        </w:numPr>
+      </w:pPr>
+      <w:r>
+        <w:t>OPACITY (transparansi elemen)</w:t>
+      </w:r>
       <w:r>
         <w:t xml:space="preserve"> </w:t>
       </w:r>
-      <w:proofErr w:type="spellStart"/>
-      <w:r>
-        <w:t>tumpul</w:t>
-      </w:r>
-      <w:proofErr w:type="spellEnd"/>
-      <w:r>
-        <w:t>)</w:t>
-      </w:r>
       <w:r>
         <w:t xml:space="preserve">  </w:t>
       </w:r>
-      <w:r>
-        <w:t xml:space="preserve"> </w:t>
-      </w:r>
-      <w:hyperlink r:id="rId5" w:history="1">
+      <w:hyperlink r:id="rId7" w:history="1">
         <w:r>
           <w:rPr>
             <w:rStyle w:val="Hyperlink"/>
@@ -60,12 +68,9 @@
         </w:r>
       </w:hyperlink>
       <w:r>
-        <w:t xml:space="preserve"> </w:t>
-      </w:r>
-      <w:r>
-        <w:t xml:space="preserve">  </w:t>
-      </w:r>
-      <w:hyperlink r:id="rId6" w:history="1">
+        <w:t xml:space="preserve">   </w:t>
+      </w:r>
+      <w:hyperlink r:id="rId8" w:history="1">
         <w:r>
           <w:rPr>
             <w:rStyle w:val="Hyperlink"/>
@@ -83,97 +88,7 @@
         </w:numPr>
       </w:pPr>
       <w:r>
-        <w:t>OPACITY (</w:t>
-      </w:r>
-      <w:proofErr w:type="spellStart"/>
-      <w:r>
-        <w:t>transparansi</w:t>
-      </w:r>
-      <w:proofErr w:type="spellEnd"/>
-      <w:r>
-        <w:t xml:space="preserve"> </w:t>
-      </w:r>
-      <w:proofErr w:type="spellStart"/>
-      <w:r>
-        <w:t>elemen</w:t>
-      </w:r>
-      <w:proofErr w:type="spellEnd"/>
-      <w:r>
-        <w:t>)</w:t>
-      </w:r>
-      <w:r>
-        <w:t xml:space="preserve"> </w:t>
-      </w:r>
-      <w:r>
-        <w:t xml:space="preserve">  </w:t>
-      </w:r>
-      <w:hyperlink r:id="rId7" w:history="1">
-        <w:r>
-          <w:rPr>
-            <w:rStyle w:val="Hyperlink"/>
-          </w:rPr>
-          <w:t>vid</w:t>
-        </w:r>
-      </w:hyperlink>
-      <w:r>
-        <w:t xml:space="preserve">   </w:t>
-      </w:r>
-      <w:hyperlink r:id="rId8" w:history="1">
-        <w:r>
-          <w:rPr>
-            <w:rStyle w:val="Hyperlink"/>
-          </w:rPr>
-          <w:t>ex</w:t>
-        </w:r>
-      </w:hyperlink>
-    </w:p>
-    <w:p>
-      <w:pPr>
-        <w:pStyle w:val="ListParagraph"/>
-        <w:numPr>
-          <w:ilvl w:val="0"/>
-          <w:numId w:val="4"/>
-        </w:numPr>
-      </w:pPr>
-      <w:proofErr w:type="spellStart"/>
-      <w:r>
-        <w:t>RGBa</w:t>
-      </w:r>
-      <w:proofErr w:type="spellEnd"/>
-      <w:r>
-        <w:t xml:space="preserve"> &amp; </w:t>
-      </w:r>
-      <w:proofErr w:type="spellStart"/>
-      <w:r>
-        <w:t>HSLa</w:t>
-      </w:r>
-      <w:proofErr w:type="spellEnd"/>
-      <w:r>
-        <w:t xml:space="preserve"> (</w:t>
-      </w:r>
-      <w:proofErr w:type="spellStart"/>
-      <w:r>
-        <w:t>tranparansi</w:t>
-      </w:r>
-      <w:proofErr w:type="spellEnd"/>
-      <w:r>
-        <w:t xml:space="preserve"> </w:t>
-      </w:r>
-      <w:proofErr w:type="spellStart"/>
-      <w:r>
-        <w:t>pada</w:t>
-      </w:r>
-      <w:proofErr w:type="spellEnd"/>
-      <w:r>
-        <w:t xml:space="preserve"> </w:t>
-      </w:r>
-      <w:proofErr w:type="spellStart"/>
-      <w:r>
-        <w:t>warna</w:t>
-      </w:r>
-      <w:proofErr w:type="spellEnd"/>
-      <w:r>
-        <w:t xml:space="preserve">) </w:t>
+        <w:t xml:space="preserve">RGBa &amp; HSLa (tranparansi pada warna) </w:t>
       </w:r>
       <w:r>
         <w:t xml:space="preserve"> </w:t>
@@ -337,6 +252,17 @@
           <w:t>vid</w:t>
         </w:r>
       </w:hyperlink>
+      <w:r>
+        <w:t xml:space="preserve">  </w:t>
+      </w:r>
+      <w:hyperlink r:id="rId20" w:history="1">
+        <w:r>
+          <w:rPr>
+            <w:rStyle w:val="Hyperlink"/>
+          </w:rPr>
+          <w:t>ex</w:t>
+        </w:r>
+      </w:hyperlink>
     </w:p>
     <w:p>
       <w:pPr>
@@ -349,7 +275,7 @@
       <w:r>
         <w:t xml:space="preserve">FONT FACE  </w:t>
       </w:r>
-      <w:hyperlink r:id="rId20" w:history="1">
+      <w:hyperlink r:id="rId21" w:history="1">
         <w:r>
           <w:rPr>
             <w:rStyle w:val="Hyperlink"/>
@@ -357,6 +283,17 @@
           <w:t>vid</w:t>
         </w:r>
       </w:hyperlink>
+      <w:r>
+        <w:t xml:space="preserve">  </w:t>
+      </w:r>
+      <w:hyperlink r:id="rId22" w:history="1">
+        <w:r>
+          <w:rPr>
+            <w:rStyle w:val="Hyperlink"/>
+          </w:rPr>
+          <w:t>ex</w:t>
+        </w:r>
+      </w:hyperlink>
     </w:p>
     <w:p>
       <w:pPr>
@@ -369,7 +306,7 @@
       <w:r>
         <w:t xml:space="preserve">WEB FONT GENERATOR  </w:t>
       </w:r>
-      <w:hyperlink r:id="rId21" w:history="1">
+      <w:hyperlink r:id="rId23" w:history="1">
         <w:r>
           <w:rPr>
             <w:rStyle w:val="Hyperlink"/>
@@ -377,6 +314,17 @@
           <w:t>vid</w:t>
         </w:r>
       </w:hyperlink>
+      <w:r>
+        <w:t xml:space="preserve">  </w:t>
+      </w:r>
+      <w:hyperlink r:id="rId24" w:history="1">
+        <w:r>
+          <w:rPr>
+            <w:rStyle w:val="Hyperlink"/>
+          </w:rPr>
+          <w:t>ex</w:t>
+        </w:r>
+      </w:hyperlink>
     </w:p>
     <w:p>
       <w:pPr>
@@ -389,7 +337,7 @@
       <w:r>
         <w:t xml:space="preserve">VENDOR PREFIX  </w:t>
       </w:r>
-      <w:hyperlink r:id="rId22" w:history="1">
+      <w:hyperlink r:id="rId25" w:history="1">
         <w:r>
           <w:rPr>
             <w:rStyle w:val="Hyperlink"/>
@@ -397,6 +345,17 @@
           <w:t>vid</w:t>
         </w:r>
       </w:hyperlink>
+      <w:r>
+        <w:t xml:space="preserve">  </w:t>
+      </w:r>
+      <w:hyperlink r:id="rId26" w:history="1">
+        <w:r>
+          <w:rPr>
+            <w:rStyle w:val="Hyperlink"/>
+          </w:rPr>
+          <w:t>ex</w:t>
+        </w:r>
+      </w:hyperlink>
     </w:p>
     <w:p>
       <w:pPr>
@@ -409,7 +368,7 @@
       <w:r>
         <w:t xml:space="preserve">FILTER  </w:t>
       </w:r>
-      <w:hyperlink r:id="rId23" w:history="1">
+      <w:hyperlink r:id="rId27" w:history="1">
         <w:r>
           <w:rPr>
             <w:rStyle w:val="Hyperlink"/>
@@ -429,7 +388,7 @@
       <w:r>
         <w:t xml:space="preserve">TRANSFORM  </w:t>
       </w:r>
-      <w:hyperlink r:id="rId24" w:history="1">
+      <w:hyperlink r:id="rId28" w:history="1">
         <w:r>
           <w:rPr>
             <w:rStyle w:val="Hyperlink"/>
@@ -449,7 +408,7 @@
       <w:r>
         <w:t xml:space="preserve">TRANSITION  </w:t>
       </w:r>
-      <w:hyperlink r:id="rId25" w:history="1">
+      <w:hyperlink r:id="rId29" w:history="1">
         <w:r>
           <w:rPr>
             <w:rStyle w:val="Hyperlink"/>
@@ -460,7 +419,7 @@
       <w:r>
         <w:t xml:space="preserve">  </w:t>
       </w:r>
-      <w:hyperlink r:id="rId26" w:history="1">
+      <w:hyperlink r:id="rId30" w:history="1">
         <w:r>
           <w:rPr>
             <w:rStyle w:val="Hyperlink"/>
@@ -480,7 +439,7 @@
       <w:r>
         <w:t xml:space="preserve">ANIMATION </w:t>
       </w:r>
-      <w:hyperlink r:id="rId27" w:history="1">
+      <w:hyperlink r:id="rId31" w:history="1">
         <w:r>
           <w:rPr>
             <w:rStyle w:val="Hyperlink"/>
@@ -500,7 +459,7 @@
       <w:r>
         <w:t xml:space="preserve">GALERI FOTO + LIGHTBOX  </w:t>
       </w:r>
-      <w:hyperlink r:id="rId28" w:history="1">
+      <w:hyperlink r:id="rId32" w:history="1">
         <w:r>
           <w:rPr>
             <w:rStyle w:val="Hyperlink"/>
@@ -511,7 +470,7 @@
       <w:r>
         <w:t xml:space="preserve">  </w:t>
       </w:r>
-      <w:hyperlink r:id="rId29" w:history="1">
+      <w:hyperlink r:id="rId33" w:history="1">
         <w:r>
           <w:rPr>
             <w:rStyle w:val="Hyperlink"/>
@@ -531,7 +490,7 @@
       <w:r>
         <w:t xml:space="preserve">MENAMBAH NAVIGASI PADA LIGHTBOX  </w:t>
       </w:r>
-      <w:hyperlink r:id="rId30" w:history="1">
+      <w:hyperlink r:id="rId34" w:history="1">
         <w:r>
           <w:rPr>
             <w:rStyle w:val="Hyperlink"/>
@@ -586,7 +545,7 @@
 </file>
 
 <file path=word/numbering.xml><?xml version="1.0" encoding="utf-8"?>
-<w:numbering xmlns:wpc="http://schemas.microsoft.com/office/word/2010/wordprocessingCanvas" xmlns:mc="http://schemas.openxmlformats.org/markup-compatibility/2006" xmlns:o="urn:schemas-microsoft-com:office:office" xmlns:r="http://schemas.openxmlformats.org/officeDocument/2006/relationships" xmlns:m="http://schemas.openxmlformats.org/officeDocument/2006/math" xmlns:v="urn:schemas-microsoft-com:vml" xmlns:wp14="http://schemas.microsoft.com/office/word/2010/wordprocessingDrawing" xmlns:wp="http://schemas.openxmlformats.org/drawingml/2006/wordprocessingDrawing" xmlns:w10="urn:schemas-microsoft-com:office:word" xmlns:w="http://schemas.openxmlformats.org/wordprocessingml/2006/main" xmlns:w14="http://schemas.microsoft.com/office/word/2010/wordml" xmlns:w15="http://schemas.microsoft.com/office/word/2012/wordml" xmlns:wpg="http://schemas.microsoft.com/office/word/2010/wordprocessingGroup" xmlns:wpi="http://schemas.microsoft.com/office/word/2010/wordprocessingInk" xmlns:wne="http://schemas.microsoft.com/office/word/2006/wordml" xmlns:wps="http://schemas.microsoft.com/office/word/2010/wordprocessingShape" mc:Ignorable="w14 w15 wp14">
+<w:numbering xmlns:ve="http://schemas.openxmlformats.org/markup-compatibility/2006" xmlns:o="urn:schemas-microsoft-com:office:office" xmlns:r="http://schemas.openxmlformats.org/officeDocument/2006/relationships" xmlns:m="http://schemas.openxmlformats.org/officeDocument/2006/math" xmlns:v="urn:schemas-microsoft-com:vml" xmlns:wp="http://schemas.openxmlformats.org/drawingml/2006/wordprocessingDrawing" xmlns:w10="urn:schemas-microsoft-com:office:word" xmlns:w="http://schemas.openxmlformats.org/wordprocessingml/2006/main" xmlns:wne="http://schemas.microsoft.com/office/word/2006/wordml">
   <w:abstractNum w:abstractNumId="0">
     <w:nsid w:val="031735B4"/>
     <w:multiLevelType w:val="hybridMultilevel"/>
@@ -959,7 +918,7 @@
 </file>
 
 <file path=word/styles.xml><?xml version="1.0" encoding="utf-8"?>
-<w:styles xmlns:mc="http://schemas.openxmlformats.org/markup-compatibility/2006" xmlns:r="http://schemas.openxmlformats.org/officeDocument/2006/relationships" xmlns:w="http://schemas.openxmlformats.org/wordprocessingml/2006/main" xmlns:w14="http://schemas.microsoft.com/office/word/2010/wordml" xmlns:w15="http://schemas.microsoft.com/office/word/2012/wordml" mc:Ignorable="w14 w15">
+<w:styles xmlns:r="http://schemas.openxmlformats.org/officeDocument/2006/relationships" xmlns:w="http://schemas.openxmlformats.org/wordprocessingml/2006/main">
   <w:docDefaults>
     <w:rPrDefault>
       <w:rPr>
@@ -975,378 +934,144 @@
       </w:pPr>
     </w:pPrDefault>
   </w:docDefaults>
-  <w:latentStyles w:defLockedState="0" w:defUIPriority="99" w:defSemiHidden="0" w:defUnhideWhenUsed="0" w:defQFormat="0" w:count="371">
-    <w:lsdException w:name="Normal" w:uiPriority="0" w:qFormat="1"/>
-    <w:lsdException w:name="heading 1" w:uiPriority="9" w:qFormat="1"/>
-    <w:lsdException w:name="heading 2" w:semiHidden="1" w:uiPriority="9" w:unhideWhenUsed="1" w:qFormat="1"/>
-    <w:lsdException w:name="heading 3" w:semiHidden="1" w:uiPriority="9" w:unhideWhenUsed="1" w:qFormat="1"/>
-    <w:lsdException w:name="heading 4" w:semiHidden="1" w:uiPriority="9" w:unhideWhenUsed="1" w:qFormat="1"/>
-    <w:lsdException w:name="heading 5" w:semiHidden="1" w:uiPriority="9" w:unhideWhenUsed="1" w:qFormat="1"/>
-    <w:lsdException w:name="heading 6" w:semiHidden="1" w:uiPriority="9" w:unhideWhenUsed="1" w:qFormat="1"/>
-    <w:lsdException w:name="heading 7" w:semiHidden="1" w:uiPriority="9" w:unhideWhenUsed="1" w:qFormat="1"/>
-    <w:lsdException w:name="heading 8" w:semiHidden="1" w:uiPriority="9" w:unhideWhenUsed="1" w:qFormat="1"/>
-    <w:lsdException w:name="heading 9" w:semiHidden="1" w:uiPriority="9" w:unhideWhenUsed="1" w:qFormat="1"/>
-    <w:lsdException w:name="index 1" w:semiHidden="1" w:unhideWhenUsed="1"/>
-    <w:lsdException w:name="index 2" w:semiHidden="1" w:unhideWhenUsed="1"/>
-    <w:lsdException w:name="index 3" w:semiHidden="1" w:unhideWhenUsed="1"/>
-    <w:lsdException w:name="index 4" w:semiHidden="1" w:unhideWhenUsed="1"/>
-    <w:lsdException w:name="index 5" w:semiHidden="1" w:unhideWhenUsed="1"/>
-    <w:lsdException w:name="index 6" w:semiHidden="1" w:unhideWhenUsed="1"/>
-    <w:lsdException w:name="index 7" w:semiHidden="1" w:unhideWhenUsed="1"/>
-    <w:lsdException w:name="index 8" w:semiHidden="1" w:unhideWhenUsed="1"/>
-    <w:lsdException w:name="index 9" w:semiHidden="1" w:unhideWhenUsed="1"/>
-    <w:lsdException w:name="toc 1" w:semiHidden="1" w:uiPriority="39" w:unhideWhenUsed="1"/>
-    <w:lsdException w:name="toc 2" w:semiHidden="1" w:uiPriority="39" w:unhideWhenUsed="1"/>
-    <w:lsdException w:name="toc 3" w:semiHidden="1" w:uiPriority="39" w:unhideWhenUsed="1"/>
-    <w:lsdException w:name="toc 4" w:semiHidden="1" w:uiPriority="39" w:unhideWhenUsed="1"/>
-    <w:lsdException w:name="toc 5" w:semiHidden="1" w:uiPriority="39" w:unhideWhenUsed="1"/>
-    <w:lsdException w:name="toc 6" w:semiHidden="1" w:uiPriority="39" w:unhideWhenUsed="1"/>
-    <w:lsdException w:name="toc 7" w:semiHidden="1" w:uiPriority="39" w:unhideWhenUsed="1"/>
-    <w:lsdException w:name="toc 8" w:semiHidden="1" w:uiPriority="39" w:unhideWhenUsed="1"/>
-    <w:lsdException w:name="toc 9" w:semiHidden="1" w:uiPriority="39" w:unhideWhenUsed="1"/>
-    <w:lsdException w:name="Normal Indent" w:semiHidden="1" w:unhideWhenUsed="1"/>
-    <w:lsdException w:name="footnote text" w:semiHidden="1" w:unhideWhenUsed="1"/>
-    <w:lsdException w:name="annotation text" w:semiHidden="1" w:unhideWhenUsed="1"/>
-    <w:lsdException w:name="header" w:semiHidden="1" w:unhideWhenUsed="1"/>
-    <w:lsdException w:name="footer" w:semiHidden="1" w:unhideWhenUsed="1"/>
-    <w:lsdException w:name="index heading" w:semiHidden="1" w:unhideWhenUsed="1"/>
-    <w:lsdException w:name="caption" w:semiHidden="1" w:uiPriority="35" w:unhideWhenUsed="1" w:qFormat="1"/>
-    <w:lsdException w:name="table of figures" w:semiHidden="1" w:unhideWhenUsed="1"/>
-    <w:lsdException w:name="envelope address" w:semiHidden="1" w:unhideWhenUsed="1"/>
-    <w:lsdException w:name="envelope return" w:semiHidden="1" w:unhideWhenUsed="1"/>
-    <w:lsdException w:name="footnote reference" w:semiHidden="1" w:unhideWhenUsed="1"/>
-    <w:lsdException w:name="annotation reference" w:semiHidden="1" w:unhideWhenUsed="1"/>
-    <w:lsdException w:name="line number" w:semiHidden="1" w:unhideWhenUsed="1"/>
-    <w:lsdException w:name="page number" w:semiHidden="1" w:unhideWhenUsed="1"/>
-    <w:lsdException w:name="endnote reference" w:semiHidden="1" w:unhideWhenUsed="1"/>
-    <w:lsdException w:name="endnote text" w:semiHidden="1" w:unhideWhenUsed="1"/>
-    <w:lsdException w:name="table of authorities" w:semiHidden="1" w:unhideWhenUsed="1"/>
-    <w:lsdException w:name="macro" w:semiHidden="1" w:unhideWhenUsed="1"/>
-    <w:lsdException w:name="toa heading" w:semiHidden="1" w:unhideWhenUsed="1"/>
-    <w:lsdException w:name="List" w:semiHidden="1" w:unhideWhenUsed="1"/>
-    <w:lsdException w:name="List Bullet" w:semiHidden="1" w:unhideWhenUsed="1"/>
-    <w:lsdException w:name="List Number" w:semiHidden="1" w:unhideWhenUsed="1"/>
-    <w:lsdException w:name="List 2" w:semiHidden="1" w:unhideWhenUsed="1"/>
-    <w:lsdException w:name="List 3" w:semiHidden="1" w:unhideWhenUsed="1"/>
-    <w:lsdException w:name="List 4" w:semiHidden="1" w:unhideWhenUsed="1"/>
-    <w:lsdException w:name="List 5" w:semiHidden="1" w:unhideWhenUsed="1"/>
-    <w:lsdException w:name="List Bullet 2" w:semiHidden="1" w:unhideWhenUsed="1"/>
-    <w:lsdException w:name="List Bullet 3" w:semiHidden="1" w:unhideWhenUsed="1"/>
-    <w:lsdException w:name="List Bullet 4" w:semiHidden="1" w:unhideWhenUsed="1"/>
-    <w:lsdException w:name="List Bullet 5" w:semiHidden="1" w:unhideWhenUsed="1"/>
-    <w:lsdException w:name="List Number 2" w:semiHidden="1" w:unhideWhenUsed="1"/>
-    <w:lsdException w:name="List Number 3" w:semiHidden="1" w:unhideWhenUsed="1"/>
-    <w:lsdException w:name="List Number 4" w:semiHidden="1" w:unhideWhenUsed="1"/>
-    <w:lsdException w:name="List Number 5" w:semiHidden="1" w:unhideWhenUsed="1"/>
-    <w:lsdException w:name="Title" w:uiPriority="10" w:qFormat="1"/>
-    <w:lsdException w:name="Closing" w:semiHidden="1" w:unhideWhenUsed="1"/>
-    <w:lsdException w:name="Signature" w:semiHidden="1" w:unhideWhenUsed="1"/>
-    <w:lsdException w:name="Default Paragraph Font" w:semiHidden="1" w:uiPriority="1" w:unhideWhenUsed="1"/>
-    <w:lsdException w:name="Body Text" w:semiHidden="1" w:unhideWhenUsed="1"/>
-    <w:lsdException w:name="Body Text Indent" w:semiHidden="1" w:unhideWhenUsed="1"/>
-    <w:lsdException w:name="List Continue" w:semiHidden="1" w:unhideWhenUsed="1"/>
-    <w:lsdException w:name="List Continue 2" w:semiHidden="1" w:unhideWhenUsed="1"/>
-    <w:lsdException w:name="List Continue 3" w:semiHidden="1" w:unhideWhenUsed="1"/>
-    <w:lsdException w:name="List Continue 4" w:semiHidden="1" w:unhideWhenUsed="1"/>
-    <w:lsdException w:name="List Continue 5" w:semiHidden="1" w:unhideWhenUsed="1"/>
-    <w:lsdException w:name="Message Header" w:semiHidden="1" w:unhideWhenUsed="1"/>
-    <w:lsdException w:name="Subtitle" w:uiPriority="11" w:qFormat="1"/>
-    <w:lsdException w:name="Salutation" w:semiHidden="1" w:unhideWhenUsed="1"/>
-    <w:lsdException w:name="Date" w:semiHidden="1" w:unhideWhenUsed="1"/>
-    <w:lsdException w:name="Body Text First Indent" w:semiHidden="1" w:unhideWhenUsed="1"/>
-    <w:lsdException w:name="Body Text First Indent 2" w:semiHidden="1" w:unhideWhenUsed="1"/>
-    <w:lsdException w:name="Note Heading" w:semiHidden="1" w:unhideWhenUsed="1"/>
-    <w:lsdException w:name="Body Text 2" w:semiHidden="1" w:unhideWhenUsed="1"/>
-    <w:lsdException w:name="Body Text 3" w:semiHidden="1" w:unhideWhenUsed="1"/>
-    <w:lsdException w:name="Body Text Indent 2" w:semiHidden="1" w:unhideWhenUsed="1"/>
-    <w:lsdException w:name="Body Text Indent 3" w:semiHidden="1" w:unhideWhenUsed="1"/>
-    <w:lsdException w:name="Block Text" w:semiHidden="1" w:unhideWhenUsed="1"/>
-    <w:lsdException w:name="Hyperlink" w:semiHidden="1" w:unhideWhenUsed="1"/>
-    <w:lsdException w:name="FollowedHyperlink" w:semiHidden="1" w:unhideWhenUsed="1"/>
-    <w:lsdException w:name="Strong" w:uiPriority="22" w:qFormat="1"/>
-    <w:lsdException w:name="Emphasis" w:uiPriority="20" w:qFormat="1"/>
-    <w:lsdException w:name="Document Map" w:semiHidden="1" w:unhideWhenUsed="1"/>
-    <w:lsdException w:name="Plain Text" w:semiHidden="1" w:unhideWhenUsed="1"/>
-    <w:lsdException w:name="E-mail Signature" w:semiHidden="1" w:unhideWhenUsed="1"/>
-    <w:lsdException w:name="HTML Top of Form" w:semiHidden="1" w:unhideWhenUsed="1"/>
-    <w:lsdException w:name="HTML Bottom of Form" w:semiHidden="1" w:unhideWhenUsed="1"/>
-    <w:lsdException w:name="Normal (Web)" w:semiHidden="1" w:unhideWhenUsed="1"/>
-    <w:lsdException w:name="HTML Acronym" w:semiHidden="1" w:unhideWhenUsed="1"/>
-    <w:lsdException w:name="HTML Address" w:semiHidden="1" w:unhideWhenUsed="1"/>
-    <w:lsdException w:name="HTML Cite" w:semiHidden="1" w:unhideWhenUsed="1"/>
-    <w:lsdException w:name="HTML Code" w:semiHidden="1" w:unhideWhenUsed="1"/>
-    <w:lsdException w:name="HTML Definition" w:semiHidden="1" w:unhideWhenUsed="1"/>
-    <w:lsdException w:name="HTML Keyboard" w:semiHidden="1" w:unhideWhenUsed="1"/>
-    <w:lsdException w:name="HTML Preformatted" w:semiHidden="1" w:unhideWhenUsed="1"/>
-    <w:lsdException w:name="HTML Sample" w:semiHidden="1" w:unhideWhenUsed="1"/>
-    <w:lsdException w:name="HTML Typewriter" w:semiHidden="1" w:unhideWhenUsed="1"/>
-    <w:lsdException w:name="HTML Variable" w:semiHidden="1" w:unhideWhenUsed="1"/>
-    <w:lsdException w:name="Normal Table" w:semiHidden="1" w:unhideWhenUsed="1"/>
-    <w:lsdException w:name="annotation subject" w:semiHidden="1" w:unhideWhenUsed="1"/>
-    <w:lsdException w:name="No List" w:semiHidden="1" w:unhideWhenUsed="1"/>
-    <w:lsdException w:name="Outline List 1" w:semiHidden="1" w:unhideWhenUsed="1"/>
-    <w:lsdException w:name="Outline List 2" w:semiHidden="1" w:unhideWhenUsed="1"/>
-    <w:lsdException w:name="Outline List 3" w:semiHidden="1" w:unhideWhenUsed="1"/>
-    <w:lsdException w:name="Table Simple 1" w:semiHidden="1" w:unhideWhenUsed="1"/>
-    <w:lsdException w:name="Table Simple 2" w:semiHidden="1" w:unhideWhenUsed="1"/>
-    <w:lsdException w:name="Table Simple 3" w:semiHidden="1" w:unhideWhenUsed="1"/>
-    <w:lsdException w:name="Table Classic 1" w:semiHidden="1" w:unhideWhenUsed="1"/>
-    <w:lsdException w:name="Table Classic 2" w:semiHidden="1" w:unhideWhenUsed="1"/>
-    <w:lsdException w:name="Table Classic 3" w:semiHidden="1" w:unhideWhenUsed="1"/>
-    <w:lsdException w:name="Table Classic 4" w:semiHidden="1" w:unhideWhenUsed="1"/>
-    <w:lsdException w:name="Table Colorful 1" w:semiHidden="1" w:unhideWhenUsed="1"/>
-    <w:lsdException w:name="Table Colorful 2" w:semiHidden="1" w:unhideWhenUsed="1"/>
-    <w:lsdException w:name="Table Colorful 3" w:semiHidden="1" w:unhideWhenUsed="1"/>
-    <w:lsdException w:name="Table Columns 1" w:semiHidden="1" w:unhideWhenUsed="1"/>
-    <w:lsdException w:name="Table Columns 2" w:semiHidden="1" w:unhideWhenUsed="1"/>
-    <w:lsdException w:name="Table Columns 3" w:semiHidden="1" w:unhideWhenUsed="1"/>
-    <w:lsdException w:name="Table Columns 4" w:semiHidden="1" w:unhideWhenUsed="1"/>
-    <w:lsdException w:name="Table Columns 5" w:semiHidden="1" w:unhideWhenUsed="1"/>
-    <w:lsdException w:name="Table Grid 1" w:semiHidden="1" w:unhideWhenUsed="1"/>
-    <w:lsdException w:name="Table Grid 2" w:semiHidden="1" w:unhideWhenUsed="1"/>
-    <w:lsdException w:name="Table Grid 3" w:semiHidden="1" w:unhideWhenUsed="1"/>
-    <w:lsdException w:name="Table Grid 4" w:semiHidden="1" w:unhideWhenUsed="1"/>
-    <w:lsdException w:name="Table Grid 5" w:semiHidden="1" w:unhideWhenUsed="1"/>
-    <w:lsdException w:name="Table Grid 6" w:semiHidden="1" w:unhideWhenUsed="1"/>
-    <w:lsdException w:name="Table Grid 7" w:semiHidden="1" w:unhideWhenUsed="1"/>
-    <w:lsdException w:name="Table Grid 8" w:semiHidden="1" w:unhideWhenUsed="1"/>
-    <w:lsdException w:name="Table List 1" w:semiHidden="1" w:unhideWhenUsed="1"/>
-    <w:lsdException w:name="Table List 2" w:semiHidden="1" w:unhideWhenUsed="1"/>
-    <w:lsdException w:name="Table List 3" w:semiHidden="1" w:unhideWhenUsed="1"/>
-    <w:lsdException w:name="Table List 4" w:semiHidden="1" w:unhideWhenUsed="1"/>
-    <w:lsdException w:name="Table List 5" w:semiHidden="1" w:unhideWhenUsed="1"/>
-    <w:lsdException w:name="Table List 6" w:semiHidden="1" w:unhideWhenUsed="1"/>
-    <w:lsdException w:name="Table List 7" w:semiHidden="1" w:unhideWhenUsed="1"/>
-    <w:lsdException w:name="Table List 8" w:semiHidden="1" w:unhideWhenUsed="1"/>
-    <w:lsdException w:name="Table 3D effects 1" w:semiHidden="1" w:unhideWhenUsed="1"/>
-    <w:lsdException w:name="Table 3D effects 2" w:semiHidden="1" w:unhideWhenUsed="1"/>
-    <w:lsdException w:name="Table 3D effects 3" w:semiHidden="1" w:unhideWhenUsed="1"/>
-    <w:lsdException w:name="Table Contemporary" w:semiHidden="1" w:unhideWhenUsed="1"/>
-    <w:lsdException w:name="Table Elegant" w:semiHidden="1" w:unhideWhenUsed="1"/>
-    <w:lsdException w:name="Table Professional" w:semiHidden="1" w:unhideWhenUsed="1"/>
-    <w:lsdException w:name="Table Subtle 1" w:semiHidden="1" w:unhideWhenUsed="1"/>
-    <w:lsdException w:name="Table Subtle 2" w:semiHidden="1" w:unhideWhenUsed="1"/>
-    <w:lsdException w:name="Table Web 1" w:semiHidden="1" w:unhideWhenUsed="1"/>
-    <w:lsdException w:name="Table Web 2" w:semiHidden="1" w:unhideWhenUsed="1"/>
-    <w:lsdException w:name="Table Web 3" w:semiHidden="1" w:unhideWhenUsed="1"/>
-    <w:lsdException w:name="Balloon Text" w:semiHidden="1" w:unhideWhenUsed="1"/>
-    <w:lsdException w:name="Table Grid" w:uiPriority="59"/>
-    <w:lsdException w:name="Table Theme" w:semiHidden="1" w:unhideWhenUsed="1"/>
-    <w:lsdException w:name="Placeholder Text" w:semiHidden="1"/>
-    <w:lsdException w:name="No Spacing" w:uiPriority="1" w:qFormat="1"/>
-    <w:lsdException w:name="Light Shading" w:uiPriority="60"/>
-    <w:lsdException w:name="Light List" w:uiPriority="61"/>
-    <w:lsdException w:name="Light Grid" w:uiPriority="62"/>
-    <w:lsdException w:name="Medium Shading 1" w:uiPriority="63"/>
-    <w:lsdException w:name="Medium Shading 2" w:uiPriority="64"/>
-    <w:lsdException w:name="Medium List 1" w:uiPriority="65"/>
-    <w:lsdException w:name="Medium List 2" w:uiPriority="66"/>
-    <w:lsdException w:name="Medium Grid 1" w:uiPriority="67"/>
-    <w:lsdException w:name="Medium Grid 2" w:uiPriority="68"/>
-    <w:lsdException w:name="Medium Grid 3" w:uiPriority="69"/>
-    <w:lsdException w:name="Dark List" w:uiPriority="70"/>
-    <w:lsdException w:name="Colorful Shading" w:uiPriority="71"/>
-    <w:lsdException w:name="Colorful List" w:uiPriority="72"/>
-    <w:lsdException w:name="Colorful Grid" w:uiPriority="73"/>
-    <w:lsdException w:name="Light Shading Accent 1" w:uiPriority="60"/>
-    <w:lsdException w:name="Light List Accent 1" w:uiPriority="61"/>
-    <w:lsdException w:name="Light Grid Accent 1" w:uiPriority="62"/>
-    <w:lsdException w:name="Medium Shading 1 Accent 1" w:uiPriority="63"/>
-    <w:lsdException w:name="Medium Shading 2 Accent 1" w:uiPriority="64"/>
-    <w:lsdException w:name="Medium List 1 Accent 1" w:uiPriority="65"/>
-    <w:lsdException w:name="Revision" w:semiHidden="1"/>
-    <w:lsdException w:name="List Paragraph" w:uiPriority="34" w:qFormat="1"/>
-    <w:lsdException w:name="Quote" w:uiPriority="29" w:qFormat="1"/>
-    <w:lsdException w:name="Intense Quote" w:uiPriority="30" w:qFormat="1"/>
-    <w:lsdException w:name="Medium List 2 Accent 1" w:uiPriority="66"/>
-    <w:lsdException w:name="Medium Grid 1 Accent 1" w:uiPriority="67"/>
-    <w:lsdException w:name="Medium Grid 2 Accent 1" w:uiPriority="68"/>
-    <w:lsdException w:name="Medium Grid 3 Accent 1" w:uiPriority="69"/>
-    <w:lsdException w:name="Dark List Accent 1" w:uiPriority="70"/>
-    <w:lsdException w:name="Colorful Shading Accent 1" w:uiPriority="71"/>
-    <w:lsdException w:name="Colorful List Accent 1" w:uiPriority="72"/>
-    <w:lsdException w:name="Colorful Grid Accent 1" w:uiPriority="73"/>
-    <w:lsdException w:name="Light Shading Accent 2" w:uiPriority="60"/>
-    <w:lsdException w:name="Light List Accent 2" w:uiPriority="61"/>
-    <w:lsdException w:name="Light Grid Accent 2" w:uiPriority="62"/>
-    <w:lsdException w:name="Medium Shading 1 Accent 2" w:uiPriority="63"/>
-    <w:lsdException w:name="Medium Shading 2 Accent 2" w:uiPriority="64"/>
-    <w:lsdException w:name="Medium List 1 Accent 2" w:uiPriority="65"/>
-    <w:lsdException w:name="Medium List 2 Accent 2" w:uiPriority="66"/>
-    <w:lsdException w:name="Medium Grid 1 Accent 2" w:uiPriority="67"/>
-    <w:lsdException w:name="Medium Grid 2 Accent 2" w:uiPriority="68"/>
-    <w:lsdException w:name="Medium Grid 3 Accent 2" w:uiPriority="69"/>
-    <w:lsdException w:name="Dark List Accent 2" w:uiPriority="70"/>
-    <w:lsdException w:name="Colorful Shading Accent 2" w:uiPriority="71"/>
-    <w:lsdException w:name="Colorful List Accent 2" w:uiPriority="72"/>
-    <w:lsdException w:name="Colorful Grid Accent 2" w:uiPriority="73"/>
-    <w:lsdException w:name="Light Shading Accent 3" w:uiPriority="60"/>
-    <w:lsdException w:name="Light List Accent 3" w:uiPriority="61"/>
-    <w:lsdException w:name="Light Grid Accent 3" w:uiPriority="62"/>
-    <w:lsdException w:name="Medium Shading 1 Accent 3" w:uiPriority="63"/>
-    <w:lsdException w:name="Medium Shading 2 Accent 3" w:uiPriority="64"/>
-    <w:lsdException w:name="Medium List 1 Accent 3" w:uiPriority="65"/>
-    <w:lsdException w:name="Medium List 2 Accent 3" w:uiPriority="66"/>
-    <w:lsdException w:name="Medium Grid 1 Accent 3" w:uiPriority="67"/>
-    <w:lsdException w:name="Medium Grid 2 Accent 3" w:uiPriority="68"/>
-    <w:lsdException w:name="Medium Grid 3 Accent 3" w:uiPriority="69"/>
-    <w:lsdException w:name="Dark List Accent 3" w:uiPriority="70"/>
-    <w:lsdException w:name="Colorful Shading Accent 3" w:uiPriority="71"/>
-    <w:lsdException w:name="Colorful List Accent 3" w:uiPriority="72"/>
-    <w:lsdException w:name="Colorful Grid Accent 3" w:uiPriority="73"/>
-    <w:lsdException w:name="Light Shading Accent 4" w:uiPriority="60"/>
-    <w:lsdException w:name="Light List Accent 4" w:uiPriority="61"/>
-    <w:lsdException w:name="Light Grid Accent 4" w:uiPriority="62"/>
-    <w:lsdException w:name="Medium Shading 1 Accent 4" w:uiPriority="63"/>
-    <w:lsdException w:name="Medium Shading 2 Accent 4" w:uiPriority="64"/>
-    <w:lsdException w:name="Medium List 1 Accent 4" w:uiPriority="65"/>
-    <w:lsdException w:name="Medium List 2 Accent 4" w:uiPriority="66"/>
-    <w:lsdException w:name="Medium Grid 1 Accent 4" w:uiPriority="67"/>
-    <w:lsdException w:name="Medium Grid 2 Accent 4" w:uiPriority="68"/>
-    <w:lsdException w:name="Medium Grid 3 Accent 4" w:uiPriority="69"/>
-    <w:lsdException w:name="Dark List Accent 4" w:uiPriority="70"/>
-    <w:lsdException w:name="Colorful Shading Accent 4" w:uiPriority="71"/>
-    <w:lsdException w:name="Colorful List Accent 4" w:uiPriority="72"/>
-    <w:lsdException w:name="Colorful Grid Accent 4" w:uiPriority="73"/>
-    <w:lsdException w:name="Light Shading Accent 5" w:uiPriority="60"/>
-    <w:lsdException w:name="Light List Accent 5" w:uiPriority="61"/>
-    <w:lsdException w:name="Light Grid Accent 5" w:uiPriority="62"/>
-    <w:lsdException w:name="Medium Shading 1 Accent 5" w:uiPriority="63"/>
-    <w:lsdException w:name="Medium Shading 2 Accent 5" w:uiPriority="64"/>
-    <w:lsdException w:name="Medium List 1 Accent 5" w:uiPriority="65"/>
-    <w:lsdException w:name="Medium List 2 Accent 5" w:uiPriority="66"/>
-    <w:lsdException w:name="Medium Grid 1 Accent 5" w:uiPriority="67"/>
-    <w:lsdException w:name="Medium Grid 2 Accent 5" w:uiPriority="68"/>
-    <w:lsdException w:name="Medium Grid 3 Accent 5" w:uiPriority="69"/>
-    <w:lsdException w:name="Dark List Accent 5" w:uiPriority="70"/>
-    <w:lsdException w:name="Colorful Shading Accent 5" w:uiPriority="71"/>
-    <w:lsdException w:name="Colorful List Accent 5" w:uiPriority="72"/>
-    <w:lsdException w:name="Colorful Grid Accent 5" w:uiPriority="73"/>
-    <w:lsdException w:name="Light Shading Accent 6" w:uiPriority="60"/>
-    <w:lsdException w:name="Light List Accent 6" w:uiPriority="61"/>
-    <w:lsdException w:name="Light Grid Accent 6" w:uiPriority="62"/>
-    <w:lsdException w:name="Medium Shading 1 Accent 6" w:uiPriority="63"/>
-    <w:lsdException w:name="Medium Shading 2 Accent 6" w:uiPriority="64"/>
-    <w:lsdException w:name="Medium List 1 Accent 6" w:uiPriority="65"/>
-    <w:lsdException w:name="Medium List 2 Accent 6" w:uiPriority="66"/>
-    <w:lsdException w:name="Medium Grid 1 Accent 6" w:uiPriority="67"/>
-    <w:lsdException w:name="Medium Grid 2 Accent 6" w:uiPriority="68"/>
-    <w:lsdException w:name="Medium Grid 3 Accent 6" w:uiPriority="69"/>
-    <w:lsdException w:name="Dark List Accent 6" w:uiPriority="70"/>
-    <w:lsdException w:name="Colorful Shading Accent 6" w:uiPriority="71"/>
-    <w:lsdException w:name="Colorful List Accent 6" w:uiPriority="72"/>
-    <w:lsdException w:name="Colorful Grid Accent 6" w:uiPriority="73"/>
-    <w:lsdException w:name="Subtle Emphasis" w:uiPriority="19" w:qFormat="1"/>
-    <w:lsdException w:name="Intense Emphasis" w:uiPriority="21" w:qFormat="1"/>
-    <w:lsdException w:name="Subtle Reference" w:uiPriority="31" w:qFormat="1"/>
-    <w:lsdException w:name="Intense Reference" w:uiPriority="32" w:qFormat="1"/>
-    <w:lsdException w:name="Book Title" w:uiPriority="33" w:qFormat="1"/>
-    <w:lsdException w:name="Bibliography" w:semiHidden="1" w:uiPriority="37" w:unhideWhenUsed="1"/>
-    <w:lsdException w:name="TOC Heading" w:semiHidden="1" w:uiPriority="39" w:unhideWhenUsed="1" w:qFormat="1"/>
-    <w:lsdException w:name="Plain Table 1" w:uiPriority="41"/>
-    <w:lsdException w:name="Plain Table 2" w:uiPriority="42"/>
-    <w:lsdException w:name="Plain Table 3" w:uiPriority="43"/>
-    <w:lsdException w:name="Plain Table 4" w:uiPriority="44"/>
-    <w:lsdException w:name="Plain Table 5" w:uiPriority="45"/>
-    <w:lsdException w:name="Grid Table Light" w:uiPriority="40"/>
-    <w:lsdException w:name="Grid Table 1 Light" w:uiPriority="46"/>
-    <w:lsdException w:name="Grid Table 2" w:uiPriority="47"/>
-    <w:lsdException w:name="Grid Table 3" w:uiPriority="48"/>
-    <w:lsdException w:name="Grid Table 4" w:uiPriority="49"/>
-    <w:lsdException w:name="Grid Table 5 Dark" w:uiPriority="50"/>
-    <w:lsdException w:name="Grid Table 6 Colorful" w:uiPriority="51"/>
-    <w:lsdException w:name="Grid Table 7 Colorful" w:uiPriority="52"/>
-    <w:lsdException w:name="Grid Table 1 Light Accent 1" w:uiPriority="46"/>
-    <w:lsdException w:name="Grid Table 2 Accent 1" w:uiPriority="47"/>
-    <w:lsdException w:name="Grid Table 3 Accent 1" w:uiPriority="48"/>
-    <w:lsdException w:name="Grid Table 4 Accent 1" w:uiPriority="49"/>
-    <w:lsdException w:name="Grid Table 5 Dark Accent 1" w:uiPriority="50"/>
-    <w:lsdException w:name="Grid Table 6 Colorful Accent 1" w:uiPriority="51"/>
-    <w:lsdException w:name="Grid Table 7 Colorful Accent 1" w:uiPriority="52"/>
-    <w:lsdException w:name="Grid Table 1 Light Accent 2" w:uiPriority="46"/>
-    <w:lsdException w:name="Grid Table 2 Accent 2" w:uiPriority="47"/>
-    <w:lsdException w:name="Grid Table 3 Accent 2" w:uiPriority="48"/>
-    <w:lsdException w:name="Grid Table 4 Accent 2" w:uiPriority="49"/>
-    <w:lsdException w:name="Grid Table 5 Dark Accent 2" w:uiPriority="50"/>
-    <w:lsdException w:name="Grid Table 6 Colorful Accent 2" w:uiPriority="51"/>
-    <w:lsdException w:name="Grid Table 7 Colorful Accent 2" w:uiPriority="52"/>
-    <w:lsdException w:name="Grid Table 1 Light Accent 3" w:uiPriority="46"/>
-    <w:lsdException w:name="Grid Table 2 Accent 3" w:uiPriority="47"/>
-    <w:lsdException w:name="Grid Table 3 Accent 3" w:uiPriority="48"/>
-    <w:lsdException w:name="Grid Table 4 Accent 3" w:uiPriority="49"/>
-    <w:lsdException w:name="Grid Table 5 Dark Accent 3" w:uiPriority="50"/>
-    <w:lsdException w:name="Grid Table 6 Colorful Accent 3" w:uiPriority="51"/>
-    <w:lsdException w:name="Grid Table 7 Colorful Accent 3" w:uiPriority="52"/>
-    <w:lsdException w:name="Grid Table 1 Light Accent 4" w:uiPriority="46"/>
-    <w:lsdException w:name="Grid Table 2 Accent 4" w:uiPriority="47"/>
-    <w:lsdException w:name="Grid Table 3 Accent 4" w:uiPriority="48"/>
-    <w:lsdException w:name="Grid Table 4 Accent 4" w:uiPriority="49"/>
-    <w:lsdException w:name="Grid Table 5 Dark Accent 4" w:uiPriority="50"/>
-    <w:lsdException w:name="Grid Table 6 Colorful Accent 4" w:uiPriority="51"/>
-    <w:lsdException w:name="Grid Table 7 Colorful Accent 4" w:uiPriority="52"/>
-    <w:lsdException w:name="Grid Table 1 Light Accent 5" w:uiPriority="46"/>
-    <w:lsdException w:name="Grid Table 2 Accent 5" w:uiPriority="47"/>
-    <w:lsdException w:name="Grid Table 3 Accent 5" w:uiPriority="48"/>
-    <w:lsdException w:name="Grid Table 4 Accent 5" w:uiPriority="49"/>
-    <w:lsdException w:name="Grid Table 5 Dark Accent 5" w:uiPriority="50"/>
-    <w:lsdException w:name="Grid Table 6 Colorful Accent 5" w:uiPriority="51"/>
-    <w:lsdException w:name="Grid Table 7 Colorful Accent 5" w:uiPriority="52"/>
-    <w:lsdException w:name="Grid Table 1 Light Accent 6" w:uiPriority="46"/>
-    <w:lsdException w:name="Grid Table 2 Accent 6" w:uiPriority="47"/>
-    <w:lsdException w:name="Grid Table 3 Accent 6" w:uiPriority="48"/>
-    <w:lsdException w:name="Grid Table 4 Accent 6" w:uiPriority="49"/>
-    <w:lsdException w:name="Grid Table 5 Dark Accent 6" w:uiPriority="50"/>
-    <w:lsdException w:name="Grid Table 6 Colorful Accent 6" w:uiPriority="51"/>
-    <w:lsdException w:name="Grid Table 7 Colorful Accent 6" w:uiPriority="52"/>
-    <w:lsdException w:name="List Table 1 Light" w:uiPriority="46"/>
-    <w:lsdException w:name="List Table 2" w:uiPriority="47"/>
-    <w:lsdException w:name="List Table 3" w:uiPriority="48"/>
-    <w:lsdException w:name="List Table 4" w:uiPriority="49"/>
-    <w:lsdException w:name="List Table 5 Dark" w:uiPriority="50"/>
-    <w:lsdException w:name="List Table 6 Colorful" w:uiPriority="51"/>
-    <w:lsdException w:name="List Table 7 Colorful" w:uiPriority="52"/>
-    <w:lsdException w:name="List Table 1 Light Accent 1" w:uiPriority="46"/>
-    <w:lsdException w:name="List Table 2 Accent 1" w:uiPriority="47"/>
-    <w:lsdException w:name="List Table 3 Accent 1" w:uiPriority="48"/>
-    <w:lsdException w:name="List Table 4 Accent 1" w:uiPriority="49"/>
-    <w:lsdException w:name="List Table 5 Dark Accent 1" w:uiPriority="50"/>
-    <w:lsdException w:name="List Table 6 Colorful Accent 1" w:uiPriority="51"/>
-    <w:lsdException w:name="List Table 7 Colorful Accent 1" w:uiPriority="52"/>
-    <w:lsdException w:name="List Table 1 Light Accent 2" w:uiPriority="46"/>
-    <w:lsdException w:name="List Table 2 Accent 2" w:uiPriority="47"/>
-    <w:lsdException w:name="List Table 3 Accent 2" w:uiPriority="48"/>
-    <w:lsdException w:name="List Table 4 Accent 2" w:uiPriority="49"/>
-    <w:lsdException w:name="List Table 5 Dark Accent 2" w:uiPriority="50"/>
-    <w:lsdException w:name="List Table 6 Colorful Accent 2" w:uiPriority="51"/>
-    <w:lsdException w:name="List Table 7 Colorful Accent 2" w:uiPriority="52"/>
-    <w:lsdException w:name="List Table 1 Light Accent 3" w:uiPriority="46"/>
-    <w:lsdException w:name="List Table 2 Accent 3" w:uiPriority="47"/>
-    <w:lsdException w:name="List Table 3 Accent 3" w:uiPriority="48"/>
-    <w:lsdException w:name="List Table 4 Accent 3" w:uiPriority="49"/>
-    <w:lsdException w:name="List Table 5 Dark Accent 3" w:uiPriority="50"/>
-    <w:lsdException w:name="List Table 6 Colorful Accent 3" w:uiPriority="51"/>
-    <w:lsdException w:name="List Table 7 Colorful Accent 3" w:uiPriority="52"/>
-    <w:lsdException w:name="List Table 1 Light Accent 4" w:uiPriority="46"/>
-    <w:lsdException w:name="List Table 2 Accent 4" w:uiPriority="47"/>
-    <w:lsdException w:name="List Table 3 Accent 4" w:uiPriority="48"/>
-    <w:lsdException w:name="List Table 4 Accent 4" w:uiPriority="49"/>
-    <w:lsdException w:name="List Table 5 Dark Accent 4" w:uiPriority="50"/>
-    <w:lsdException w:name="List Table 6 Colorful Accent 4" w:uiPriority="51"/>
-    <w:lsdException w:name="List Table 7 Colorful Accent 4" w:uiPriority="52"/>
-    <w:lsdException w:name="List Table 1 Light Accent 5" w:uiPriority="46"/>
-    <w:lsdException w:name="List Table 2 Accent 5" w:uiPriority="47"/>
-    <w:lsdException w:name="List Table 3 Accent 5" w:uiPriority="48"/>
-    <w:lsdException w:name="List Table 4 Accent 5" w:uiPriority="49"/>
-    <w:lsdException w:name="List Table 5 Dark Accent 5" w:uiPriority="50"/>
-    <w:lsdException w:name="List Table 6 Colorful Accent 5" w:uiPriority="51"/>
-    <w:lsdException w:name="List Table 7 Colorful Accent 5" w:uiPriority="52"/>
-    <w:lsdException w:name="List Table 1 Light Accent 6" w:uiPriority="46"/>
-    <w:lsdException w:name="List Table 2 Accent 6" w:uiPriority="47"/>
-    <w:lsdException w:name="List Table 3 Accent 6" w:uiPriority="48"/>
-    <w:lsdException w:name="List Table 4 Accent 6" w:uiPriority="49"/>
-    <w:lsdException w:name="List Table 5 Dark Accent 6" w:uiPriority="50"/>
-    <w:lsdException w:name="List Table 6 Colorful Accent 6" w:uiPriority="51"/>
-    <w:lsdException w:name="List Table 7 Colorful Accent 6" w:uiPriority="52"/>
+  <w:latentStyles w:defLockedState="0" w:defUIPriority="99" w:defSemiHidden="1" w:defUnhideWhenUsed="1" w:defQFormat="0" w:count="267">
+    <w:lsdException w:name="Normal" w:semiHidden="0" w:uiPriority="0" w:unhideWhenUsed="0" w:qFormat="1"/>
+    <w:lsdException w:name="heading 1" w:semiHidden="0" w:uiPriority="9" w:unhideWhenUsed="0" w:qFormat="1"/>
+    <w:lsdException w:name="heading 2" w:uiPriority="9" w:qFormat="1"/>
+    <w:lsdException w:name="heading 3" w:uiPriority="9" w:qFormat="1"/>
+    <w:lsdException w:name="heading 4" w:uiPriority="9" w:qFormat="1"/>
+    <w:lsdException w:name="heading 5" w:uiPriority="9" w:qFormat="1"/>
+    <w:lsdException w:name="heading 6" w:uiPriority="9" w:qFormat="1"/>
+    <w:lsdException w:name="heading 7" w:uiPriority="9" w:qFormat="1"/>
+    <w:lsdException w:name="heading 8" w:uiPriority="9" w:qFormat="1"/>
+    <w:lsdException w:name="heading 9" w:uiPriority="9" w:qFormat="1"/>
+    <w:lsdException w:name="toc 1" w:uiPriority="39"/>
+    <w:lsdException w:name="toc 2" w:uiPriority="39"/>
+    <w:lsdException w:name="toc 3" w:uiPriority="39"/>
+    <w:lsdException w:name="toc 4" w:uiPriority="39"/>
+    <w:lsdException w:name="toc 5" w:uiPriority="39"/>
+    <w:lsdException w:name="toc 6" w:uiPriority="39"/>
+    <w:lsdException w:name="toc 7" w:uiPriority="39"/>
+    <w:lsdException w:name="toc 8" w:uiPriority="39"/>
+    <w:lsdException w:name="toc 9" w:uiPriority="39"/>
+    <w:lsdException w:name="caption" w:uiPriority="35" w:qFormat="1"/>
+    <w:lsdException w:name="Title" w:semiHidden="0" w:uiPriority="10" w:unhideWhenUsed="0" w:qFormat="1"/>
+    <w:lsdException w:name="Default Paragraph Font" w:uiPriority="1"/>
+    <w:lsdException w:name="Subtitle" w:semiHidden="0" w:uiPriority="11" w:unhideWhenUsed="0" w:qFormat="1"/>
+    <w:lsdException w:name="Strong" w:semiHidden="0" w:uiPriority="22" w:unhideWhenUsed="0" w:qFormat="1"/>
+    <w:lsdException w:name="Emphasis" w:semiHidden="0" w:uiPriority="20" w:unhideWhenUsed="0" w:qFormat="1"/>
+    <w:lsdException w:name="Table Grid" w:semiHidden="0" w:uiPriority="59" w:unhideWhenUsed="0"/>
+    <w:lsdException w:name="Placeholder Text" w:unhideWhenUsed="0"/>
+    <w:lsdException w:name="No Spacing" w:semiHidden="0" w:uiPriority="1" w:unhideWhenUsed="0" w:qFormat="1"/>
+    <w:lsdException w:name="Light Shading" w:semiHidden="0" w:uiPriority="60" w:unhideWhenUsed="0"/>
+    <w:lsdException w:name="Light List" w:semiHidden="0" w:uiPriority="61" w:unhideWhenUsed="0"/>
+    <w:lsdException w:name="Light Grid" w:semiHidden="0" w:uiPriority="62" w:unhideWhenUsed="0"/>
+    <w:lsdException w:name="Medium Shading 1" w:semiHidden="0" w:uiPriority="63" w:unhideWhenUsed="0"/>
+    <w:lsdException w:name="Medium Shading 2" w:semiHidden="0" w:uiPriority="64" w:unhideWhenUsed="0"/>
+    <w:lsdException w:name="Medium List 1" w:semiHidden="0" w:uiPriority="65" w:unhideWhenUsed="0"/>
+    <w:lsdException w:name="Medium List 2" w:semiHidden="0" w:uiPriority="66" w:unhideWhenUsed="0"/>
+    <w:lsdException w:name="Medium Grid 1" w:semiHidden="0" w:uiPriority="67" w:unhideWhenUsed="0"/>
+    <w:lsdException w:name="Medium Grid 2" w:semiHidden="0" w:uiPriority="68" w:unhideWhenUsed="0"/>
+    <w:lsdException w:name="Medium Grid 3" w:semiHidden="0" w:uiPriority="69" w:unhideWhenUsed="0"/>
+    <w:lsdException w:name="Dark List" w:semiHidden="0" w:uiPriority="70" w:unhideWhenUsed="0"/>
+    <w:lsdException w:name="Colorful Shading" w:semiHidden="0" w:uiPriority="71" w:unhideWhenUsed="0"/>
+    <w:lsdException w:name="Colorful List" w:semiHidden="0" w:uiPriority="72" w:unhideWhenUsed="0"/>
+    <w:lsdException w:name="Colorful Grid" w:semiHidden="0" w:uiPriority="73" w:unhideWhenUsed="0"/>
+    <w:lsdException w:name="Light Shading Accent 1" w:semiHidden="0" w:uiPriority="60" w:unhideWhenUsed="0"/>
+    <w:lsdException w:name="Light List Accent 1" w:semiHidden="0" w:uiPriority="61" w:unhideWhenUsed="0"/>
+    <w:lsdException w:name="Light Grid Accent 1" w:semiHidden="0" w:uiPriority="62" w:unhideWhenUsed="0"/>
+    <w:lsdException w:name="Medium Shading 1 Accent 1" w:semiHidden="0" w:uiPriority="63" w:unhideWhenUsed="0"/>
+    <w:lsdException w:name="Medium Shading 2 Accent 1" w:semiHidden="0" w:uiPriority="64" w:unhideWhenUsed="0"/>
+    <w:lsdException w:name="Medium List 1 Accent 1" w:semiHidden="0" w:uiPriority="65" w:unhideWhenUsed="0"/>
+    <w:lsdException w:name="Revision" w:unhideWhenUsed="0"/>
+    <w:lsdException w:name="List Paragraph" w:semiHidden="0" w:uiPriority="34" w:unhideWhenUsed="0" w:qFormat="1"/>
+    <w:lsdException w:name="Quote" w:semiHidden="0" w:uiPriority="29" w:unhideWhenUsed="0" w:qFormat="1"/>
+    <w:lsdException w:name="Intense Quote" w:semiHidden="0" w:uiPriority="30" w:unhideWhenUsed="0" w:qFormat="1"/>
+    <w:lsdException w:name="Medium List 2 Accent 1" w:semiHidden="0" w:uiPriority="66" w:unhideWhenUsed="0"/>
+    <w:lsdException w:name="Medium Grid 1 Accent 1" w:semiHidden="0" w:uiPriority="67" w:unhideWhenUsed="0"/>
+    <w:lsdException w:name="Medium Grid 2 Accent 1" w:semiHidden="0" w:uiPriority="68" w:unhideWhenUsed="0"/>
+    <w:lsdException w:name="Medium Grid 3 Accent 1" w:semiHidden="0" w:uiPriority="69" w:unhideWhenUsed="0"/>
+    <w:lsdException w:name="Dark List Accent 1" w:semiHidden="0" w:uiPriority="70" w:unhideWhenUsed="0"/>
+    <w:lsdException w:name="Colorful Shading Accent 1" w:semiHidden="0" w:uiPriority="71" w:unhideWhenUsed="0"/>
+    <w:lsdException w:name="Colorful List Accent 1" w:semiHidden="0" w:uiPriority="72" w:unhideWhenUsed="0"/>
+    <w:lsdException w:name="Colorful Grid Accent 1" w:semiHidden="0" w:uiPriority="73" w:unhideWhenUsed="0"/>
+    <w:lsdException w:name="Light Shading Accent 2" w:semiHidden="0" w:uiPriority="60" w:unhideWhenUsed="0"/>
+    <w:lsdException w:name="Light List Accent 2" w:semiHidden="0" w:uiPriority="61" w:unhideWhenUsed="0"/>
+    <w:lsdException w:name="Light Grid Accent 2" w:semiHidden="0" w:uiPriority="62" w:unhideWhenUsed="0"/>
+    <w:lsdException w:name="Medium Shading 1 Accent 2" w:semiHidden="0" w:uiPriority="63" w:unhideWhenUsed="0"/>
+    <w:lsdException w:name="Medium Shading 2 Accent 2" w:semiHidden="0" w:uiPriority="64" w:unhideWhenUsed="0"/>
+    <w:lsdException w:name="Medium List 1 Accent 2" w:semiHidden="0" w:uiPriority="65" w:unhideWhenUsed="0"/>
+    <w:lsdException w:name="Medium List 2 Accent 2" w:semiHidden="0" w:uiPriority="66" w:unhideWhenUsed="0"/>
+    <w:lsdException w:name="Medium Grid 1 Accent 2" w:semiHidden="0" w:uiPriority="67" w:unhideWhenUsed="0"/>
+    <w:lsdException w:name="Medium Grid 2 Accent 2" w:semiHidden="0" w:uiPriority="68" w:unhideWhenUsed="0"/>
+    <w:lsdException w:name="Medium Grid 3 Accent 2" w:semiHidden="0" w:uiPriority="69" w:unhideWhenUsed="0"/>
+    <w:lsdException w:name="Dark List Accent 2" w:semiHidden="0" w:uiPriority="70" w:unhideWhenUsed="0"/>
+    <w:lsdException w:name="Colorful Shading Accent 2" w:semiHidden="0" w:uiPriority="71" w:unhideWhenUsed="0"/>
+    <w:lsdException w:name="Colorful List Accent 2" w:semiHidden="0" w:uiPriority="72" w:unhideWhenUsed="0"/>
+    <w:lsdException w:name="Colorful Grid Accent 2" w:semiHidden="0" w:uiPriority="73" w:unhideWhenUsed="0"/>
+    <w:lsdException w:name="Light Shading Accent 3" w:semiHidden="0" w:uiPriority="60" w:unhideWhenUsed="0"/>
+    <w:lsdException w:name="Light List Accent 3" w:semiHidden="0" w:uiPriority="61" w:unhideWhenUsed="0"/>
+    <w:lsdException w:name="Light Grid Accent 3" w:semiHidden="0" w:uiPriority="62" w:unhideWhenUsed="0"/>
+    <w:lsdException w:name="Medium Shading 1 Accent 3" w:semiHidden="0" w:uiPriority="63" w:unhideWhenUsed="0"/>
+    <w:lsdException w:name="Medium Shading 2 Accent 3" w:semiHidden="0" w:uiPriority="64" w:unhideWhenUsed="0"/>
+    <w:lsdException w:name="Medium List 1 Accent 3" w:semiHidden="0" w:uiPriority="65" w:unhideWhenUsed="0"/>
+    <w:lsdException w:name="Medium List 2 Accent 3" w:semiHidden="0" w:uiPriority="66" w:unhideWhenUsed="0"/>
+    <w:lsdException w:name="Medium Grid 1 Accent 3" w:semiHidden="0" w:uiPriority="67" w:unhideWhenUsed="0"/>
+    <w:lsdException w:name="Medium Grid 2 Accent 3" w:semiHidden="0" w:uiPriority="68" w:unhideWhenUsed="0"/>
+    <w:lsdException w:name="Medium Grid 3 Accent 3" w:semiHidden="0" w:uiPriority="69" w:unhideWhenUsed="0"/>
+    <w:lsdException w:name="Dark List Accent 3" w:semiHidden="0" w:uiPriority="70" w:unhideWhenUsed="0"/>
+    <w:lsdException w:name="Colorful Shading Accent 3" w:semiHidden="0" w:uiPriority="71" w:unhideWhenUsed="0"/>
+    <w:lsdException w:name="Colorful List Accent 3" w:semiHidden="0" w:uiPriority="72" w:unhideWhenUsed="0"/>
+    <w:lsdException w:name="Colorful Grid Accent 3" w:semiHidden="0" w:uiPriority="73" w:unhideWhenUsed="0"/>
+    <w:lsdException w:name="Light Shading Accent 4" w:semiHidden="0" w:uiPriority="60" w:unhideWhenUsed="0"/>
+    <w:lsdException w:name="Light List Accent 4" w:semiHidden="0" w:uiPriority="61" w:unhideWhenUsed="0"/>
+    <w:lsdException w:name="Light Grid Accent 4" w:semiHidden="0" w:uiPriority="62" w:unhideWhenUsed="0"/>
+    <w:lsdException w:name="Medium Shading 1 Accent 4" w:semiHidden="0" w:uiPriority="63" w:unhideWhenUsed="0"/>
+    <w:lsdException w:name="Medium Shading 2 Accent 4" w:semiHidden="0" w:uiPriority="64" w:unhideWhenUsed="0"/>
+    <w:lsdException w:name="Medium List 1 Accent 4" w:semiHidden="0" w:uiPriority="65" w:unhideWhenUsed="0"/>
+    <w:lsdException w:name="Medium List 2 Accent 4" w:semiHidden="0" w:uiPriority="66" w:unhideWhenUsed="0"/>
+    <w:lsdException w:name="Medium Grid 1 Accent 4" w:semiHidden="0" w:uiPriority="67" w:unhideWhenUsed="0"/>
+    <w:lsdException w:name="Medium Grid 2 Accent 4" w:semiHidden="0" w:uiPriority="68" w:unhideWhenUsed="0"/>
+    <w:lsdException w:name="Medium Grid 3 Accent 4" w:semiHidden="0" w:uiPriority="69" w:unhideWhenUsed="0"/>
+    <w:lsdException w:name="Dark List Accent 4" w:semiHidden="0" w:uiPriority="70" w:unhideWhenUsed="0"/>
+    <w:lsdException w:name="Colorful Shading Accent 4" w:semiHidden="0" w:uiPriority="71" w:unhideWhenUsed="0"/>
+    <w:lsdException w:name="Colorful List Accent 4" w:semiHidden="0" w:uiPriority="72" w:unhideWhenUsed="0"/>
+    <w:lsdException w:name="Colorful Grid Accent 4" w:semiHidden="0" w:uiPriority="73" w:unhideWhenUsed="0"/>
+    <w:lsdException w:name="Light Shading Accent 5" w:semiHidden="0" w:uiPriority="60" w:unhideWhenUsed="0"/>
+    <w:lsdException w:name="Light List Accent 5" w:semiHidden="0" w:uiPriority="61" w:unhideWhenUsed="0"/>
+    <w:lsdException w:name="Light Grid Accent 5" w:semiHidden="0" w:uiPriority="62" w:unhideWhenUsed="0"/>
+    <w:lsdException w:name="Medium Shading 1 Accent 5" w:semiHidden="0" w:uiPriority="63" w:unhideWhenUsed="0"/>
+    <w:lsdException w:name="Medium Shading 2 Accent 5" w:semiHidden="0" w:uiPriority="64" w:unhideWhenUsed="0"/>
+    <w:lsdException w:name="Medium List 1 Accent 5" w:semiHidden="0" w:uiPriority="65" w:unhideWhenUsed="0"/>
+    <w:lsdException w:name="Medium List 2 Accent 5" w:semiHidden="0" w:uiPriority="66" w:unhideWhenUsed="0"/>
+    <w:lsdException w:name="Medium Grid 1 Accent 5" w:semiHidden="0" w:uiPriority="67" w:unhideWhenUsed="0"/>
+    <w:lsdException w:name="Medium Grid 2 Accent 5" w:semiHidden="0" w:uiPriority="68" w:unhideWhenUsed="0"/>
+    <w:lsdException w:name="Medium Grid 3 Accent 5" w:semiHidden="0" w:uiPriority="69" w:unhideWhenUsed="0"/>
+    <w:lsdException w:name="Dark List Accent 5" w:semiHidden="0" w:uiPriority="70" w:unhideWhenUsed="0"/>
+    <w:lsdException w:name="Colorful Shading Accent 5" w:semiHidden="0" w:uiPriority="71" w:unhideWhenUsed="0"/>
+    <w:lsdException w:name="Colorful List Accent 5" w:semiHidden="0" w:uiPriority="72" w:unhideWhenUsed="0"/>
+    <w:lsdException w:name="Colorful Grid Accent 5" w:semiHidden="0" w:uiPriority="73" w:unhideWhenUsed="0"/>
+    <w:lsdException w:name="Light Shading Accent 6" w:semiHidden="0" w:uiPriority="60" w:unhideWhenUsed="0"/>
+    <w:lsdException w:name="Light List Accent 6" w:semiHidden="0" w:uiPriority="61" w:unhideWhenUsed="0"/>
+    <w:lsdException w:name="Light Grid Accent 6" w:semiHidden="0" w:uiPriority="62" w:unhideWhenUsed="0"/>
+    <w:lsdException w:name="Medium Shading 1 Accent 6" w:semiHidden="0" w:uiPriority="63" w:unhideWhenUsed="0"/>
+    <w:lsdException w:name="Medium Shading 2 Accent 6" w:semiHidden="0" w:uiPriority="64" w:unhideWhenUsed="0"/>
+    <w:lsdException w:name="Medium List 1 Accent 6" w:semiHidden="0" w:uiPriority="65" w:unhideWhenUsed="0"/>
+    <w:lsdException w:name="Medium List 2 Accent 6" w:semiHidden="0" w:uiPriority="66" w:unhideWhenUsed="0"/>
+    <w:lsdException w:name="Medium Grid 1 Accent 6" w:semiHidden="0" w:uiPriority="67" w:unhideWhenUsed="0"/>
+    <w:lsdException w:name="Medium Grid 2 Accent 6" w:semiHidden="0" w:uiPriority="68" w:unhideWhenUsed="0"/>
+    <w:lsdException w:name="Medium Grid 3 Accent 6" w:semiHidden="0" w:uiPriority="69" w:unhideWhenUsed="0"/>
+    <w:lsdException w:name="Dark List Accent 6" w:semiHidden="0" w:uiPriority="70" w:unhideWhenUsed="0"/>
+    <w:lsdException w:name="Colorful Shading Accent 6" w:semiHidden="0" w:uiPriority="71" w:unhideWhenUsed="0"/>
+    <w:lsdException w:name="Colorful List Accent 6" w:semiHidden="0" w:uiPriority="72" w:unhideWhenUsed="0"/>
+    <w:lsdException w:name="Colorful Grid Accent 6" w:semiHidden="0" w:uiPriority="73" w:unhideWhenUsed="0"/>
+    <w:lsdException w:name="Subtle Emphasis" w:semiHidden="0" w:uiPriority="19" w:unhideWhenUsed="0" w:qFormat="1"/>
+    <w:lsdException w:name="Intense Emphasis" w:semiHidden="0" w:uiPriority="21" w:unhideWhenUsed="0" w:qFormat="1"/>
+    <w:lsdException w:name="Subtle Reference" w:semiHidden="0" w:uiPriority="31" w:unhideWhenUsed="0" w:qFormat="1"/>
+    <w:lsdException w:name="Intense Reference" w:semiHidden="0" w:uiPriority="32" w:unhideWhenUsed="0" w:qFormat="1"/>
+    <w:lsdException w:name="Book Title" w:semiHidden="0" w:uiPriority="33" w:unhideWhenUsed="0" w:qFormat="1"/>
+    <w:lsdException w:name="Bibliography" w:uiPriority="37"/>
+    <w:lsdException w:name="TOC Heading" w:uiPriority="39" w:qFormat="1"/>
   </w:latentStyles>
   <w:style w:type="paragraph" w:default="1" w:styleId="Normal">
     <w:name w:val="Normal"/>
@@ -1364,6 +1089,7 @@
     <w:uiPriority w:val="99"/>
     <w:semiHidden/>
     <w:unhideWhenUsed/>
+    <w:qFormat/>
     <w:tblPr>
       <w:tblInd w:w="0" w:type="dxa"/>
       <w:tblCellMar>

</xml_diff>

<commit_message>
modified css3 transition transform gallery animation
</commit_message>
<xml_diff>
--- a/css/CSS 3/CSS 3.docx
+++ b/css/CSS 3/CSS 3.docx
@@ -376,6 +376,17 @@
           <w:t>vid</w:t>
         </w:r>
       </w:hyperlink>
+      <w:r>
+        <w:t xml:space="preserve">  </w:t>
+      </w:r>
+      <w:hyperlink r:id="rId28" w:history="1">
+        <w:r>
+          <w:rPr>
+            <w:rStyle w:val="Hyperlink"/>
+          </w:rPr>
+          <w:t>ex</w:t>
+        </w:r>
+      </w:hyperlink>
     </w:p>
     <w:p>
       <w:pPr>
@@ -388,7 +399,7 @@
       <w:r>
         <w:t xml:space="preserve">TRANSFORM  </w:t>
       </w:r>
-      <w:hyperlink r:id="rId28" w:history="1">
+      <w:hyperlink r:id="rId29" w:history="1">
         <w:r>
           <w:rPr>
             <w:rStyle w:val="Hyperlink"/>
@@ -396,6 +407,17 @@
           <w:t>vid</w:t>
         </w:r>
       </w:hyperlink>
+      <w:r>
+        <w:t xml:space="preserve">  </w:t>
+      </w:r>
+      <w:hyperlink r:id="rId30" w:history="1">
+        <w:r>
+          <w:rPr>
+            <w:rStyle w:val="Hyperlink"/>
+          </w:rPr>
+          <w:t>ex</w:t>
+        </w:r>
+      </w:hyperlink>
     </w:p>
     <w:p>
       <w:pPr>
@@ -408,7 +430,7 @@
       <w:r>
         <w:t xml:space="preserve">TRANSITION  </w:t>
       </w:r>
-      <w:hyperlink r:id="rId29" w:history="1">
+      <w:hyperlink r:id="rId31" w:history="1">
         <w:r>
           <w:rPr>
             <w:rStyle w:val="Hyperlink"/>
@@ -419,7 +441,7 @@
       <w:r>
         <w:t xml:space="preserve">  </w:t>
       </w:r>
-      <w:hyperlink r:id="rId30" w:history="1">
+      <w:hyperlink r:id="rId32" w:history="1">
         <w:r>
           <w:rPr>
             <w:rStyle w:val="Hyperlink"/>
@@ -427,6 +449,28 @@
           <w:t>vid2</w:t>
         </w:r>
       </w:hyperlink>
+      <w:r>
+        <w:t xml:space="preserve">  </w:t>
+      </w:r>
+      <w:hyperlink r:id="rId33" w:history="1">
+        <w:r>
+          <w:rPr>
+            <w:rStyle w:val="Hyperlink"/>
+          </w:rPr>
+          <w:t>ex1</w:t>
+        </w:r>
+      </w:hyperlink>
+      <w:r>
+        <w:t xml:space="preserve">  </w:t>
+      </w:r>
+      <w:hyperlink r:id="rId34" w:history="1">
+        <w:r>
+          <w:rPr>
+            <w:rStyle w:val="Hyperlink"/>
+          </w:rPr>
+          <w:t>ex2</w:t>
+        </w:r>
+      </w:hyperlink>
     </w:p>
     <w:p>
       <w:pPr>
@@ -439,7 +483,7 @@
       <w:r>
         <w:t xml:space="preserve">ANIMATION </w:t>
       </w:r>
-      <w:hyperlink r:id="rId31" w:history="1">
+      <w:hyperlink r:id="rId35" w:history="1">
         <w:r>
           <w:rPr>
             <w:rStyle w:val="Hyperlink"/>
@@ -447,6 +491,17 @@
           <w:t>vid</w:t>
         </w:r>
       </w:hyperlink>
+      <w:r>
+        <w:t xml:space="preserve">  </w:t>
+      </w:r>
+      <w:hyperlink r:id="rId36" w:history="1">
+        <w:r>
+          <w:rPr>
+            <w:rStyle w:val="Hyperlink"/>
+          </w:rPr>
+          <w:t>ex</w:t>
+        </w:r>
+      </w:hyperlink>
     </w:p>
     <w:p>
       <w:pPr>
@@ -459,7 +514,7 @@
       <w:r>
         <w:t xml:space="preserve">GALERI FOTO + LIGHTBOX  </w:t>
       </w:r>
-      <w:hyperlink r:id="rId32" w:history="1">
+      <w:hyperlink r:id="rId37" w:history="1">
         <w:r>
           <w:rPr>
             <w:rStyle w:val="Hyperlink"/>
@@ -470,7 +525,7 @@
       <w:r>
         <w:t xml:space="preserve">  </w:t>
       </w:r>
-      <w:hyperlink r:id="rId33" w:history="1">
+      <w:hyperlink r:id="rId38" w:history="1">
         <w:r>
           <w:rPr>
             <w:rStyle w:val="Hyperlink"/>
@@ -478,6 +533,28 @@
           <w:t>vid2</w:t>
         </w:r>
       </w:hyperlink>
+      <w:r>
+        <w:t xml:space="preserve">  </w:t>
+      </w:r>
+      <w:hyperlink r:id="rId39" w:history="1">
+        <w:r>
+          <w:rPr>
+            <w:rStyle w:val="Hyperlink"/>
+          </w:rPr>
+          <w:t>ex1</w:t>
+        </w:r>
+      </w:hyperlink>
+      <w:r>
+        <w:t xml:space="preserve">  </w:t>
+      </w:r>
+      <w:hyperlink r:id="rId40" w:history="1">
+        <w:r>
+          <w:rPr>
+            <w:rStyle w:val="Hyperlink"/>
+          </w:rPr>
+          <w:t>ex2</w:t>
+        </w:r>
+      </w:hyperlink>
     </w:p>
     <w:p>
       <w:pPr>
@@ -490,7 +567,7 @@
       <w:r>
         <w:t xml:space="preserve">MENAMBAH NAVIGASI PADA LIGHTBOX  </w:t>
       </w:r>
-      <w:hyperlink r:id="rId34" w:history="1">
+      <w:hyperlink r:id="rId41" w:history="1">
         <w:r>
           <w:rPr>
             <w:rStyle w:val="Hyperlink"/>

</xml_diff>

<commit_message>
add cssflexbox css grid
</commit_message>
<xml_diff>
--- a/css/CSS 3/CSS 3.docx
+++ b/css/CSS 3/CSS 3.docx
@@ -573,6 +573,17 @@
             <w:rStyle w:val="Hyperlink"/>
           </w:rPr>
           <w:t>vid</w:t>
+        </w:r>
+      </w:hyperlink>
+      <w:r>
+        <w:t xml:space="preserve">  </w:t>
+      </w:r>
+      <w:hyperlink r:id="rId42" w:history="1">
+        <w:r>
+          <w:rPr>
+            <w:rStyle w:val="Hyperlink"/>
+          </w:rPr>
+          <w:t>ex</w:t>
         </w:r>
       </w:hyperlink>
     </w:p>

</xml_diff>